<commit_message>
Aggiunto logo al file howto.md.
</commit_message>
<xml_diff>
--- a/SDCC1929_A2_ParkingNow.docx
+++ b/SDCC1929_A2_ParkingNow.docx
@@ -43,111 +43,153 @@
         <w:t>Università di Roma Tor Vergata</w:t>
       </w:r>
     </w:p>
-    <w:p/>
     <w:p>
-      <w:r>
-        <w:t xml:space="preserve">L’obbiettivo di questo report è presentare l’implementazione ed i risultati ottenuti durante la realizzazione del progetto di Sistemi Distribuiti e Cloud Computing 2019-2020. </w:t>
-      </w:r>
-    </w:p>
-    <w:p>
-      <w:r>
-        <w:t xml:space="preserve">L’implementazione si basa sul concetto di </w:t>
-      </w:r>
-      <w:proofErr w:type="spellStart"/>
-      <w:r>
-        <w:t>Fog</w:t>
-      </w:r>
-      <w:proofErr w:type="spellEnd"/>
-      <w:r>
-        <w:t xml:space="preserve"> Computing, sviluppatosi negli ultimi anni per gestire applicazioni data e computing intensive poiché soluzioni puramente cloud risulterebbero poco pratiche a causa dei problemi di latenza nella comunicazione. Per questo motivo nel paradigma di </w:t>
-      </w:r>
-      <w:proofErr w:type="spellStart"/>
-      <w:r>
-        <w:t>fog</w:t>
-      </w:r>
-      <w:proofErr w:type="spellEnd"/>
-      <w:r>
-        <w:t>/</w:t>
-      </w:r>
-      <w:proofErr w:type="spellStart"/>
-      <w:r>
-        <w:t>edge</w:t>
-      </w:r>
-      <w:proofErr w:type="spellEnd"/>
-      <w:r>
-        <w:t xml:space="preserve"> computing si cerca di scaricare la computazione e lo storage su dei </w:t>
-      </w:r>
-      <w:proofErr w:type="gramStart"/>
-      <w:r>
-        <w:t>micro data</w:t>
-      </w:r>
-      <w:proofErr w:type="gramEnd"/>
-      <w:r>
-        <w:t xml:space="preserve"> center (</w:t>
-      </w:r>
-      <w:proofErr w:type="spellStart"/>
-      <w:r>
-        <w:t>cloudlet</w:t>
-      </w:r>
-      <w:proofErr w:type="spellEnd"/>
-      <w:r>
-        <w:t xml:space="preserve">) più vicini ai bordi della rete e di conseguenza agli end-users. </w:t>
-      </w:r>
-    </w:p>
-    <w:p>
-      <w:r>
-        <w:t xml:space="preserve">Parking </w:t>
-      </w:r>
-      <w:proofErr w:type="spellStart"/>
-      <w:r>
-        <w:t>Now</w:t>
-      </w:r>
-      <w:proofErr w:type="spellEnd"/>
-      <w:r>
-        <w:t xml:space="preserve"> sfrutta questo concetto per realizzare un’applicazione che sia in grado di monitorare i parcheggi disponibili in strutture private ed inviare i dati agli utenti il più velocemente possibile. </w:t>
-      </w:r>
-    </w:p>
-    <w:p>
-      <w:r>
-        <w:t xml:space="preserve"> </w:t>
-      </w:r>
-      <w:r>
-        <w:br w:type="page"/>
-      </w:r>
-    </w:p>
-    <w:p>
-      <w:pPr>
-        <w:pStyle w:val="Titolo1"/>
-      </w:pPr>
-      <w:r>
-        <w:lastRenderedPageBreak/>
-        <w:t>Specifica ed analisi dei requisiti</w:t>
-      </w:r>
-    </w:p>
-    <w:p>
-      <w:pPr>
-        <w:pStyle w:val="Titolo2"/>
-      </w:pPr>
-      <w:r>
-        <w:t>requisiti funzionali</w:t>
+      <w:pPr>
+        <w:jc w:val="center"/>
+      </w:pPr>
+      <w:r>
+        <w:rPr>
+          <w:noProof/>
+        </w:rPr>
+        <w:drawing>
+          <wp:inline distT="0" distB="0" distL="0" distR="0" wp14:anchorId="3F21DC77" wp14:editId="3E45E65B">
+            <wp:extent cx="3629025" cy="4030409"/>
+            <wp:effectExtent l="0" t="0" r="0" b="0"/>
+            <wp:docPr id="1" name="Immagine 1"/>
+            <wp:cNvGraphicFramePr>
+              <a:graphicFrameLocks xmlns:a="http://schemas.openxmlformats.org/drawingml/2006/main" noChangeAspect="1"/>
+            </wp:cNvGraphicFramePr>
+            <a:graphic xmlns:a="http://schemas.openxmlformats.org/drawingml/2006/main">
+              <a:graphicData uri="http://schemas.openxmlformats.org/drawingml/2006/picture">
+                <pic:pic xmlns:pic="http://schemas.openxmlformats.org/drawingml/2006/picture">
+                  <pic:nvPicPr>
+                    <pic:cNvPr id="1" name="Immagine 1"/>
+                    <pic:cNvPicPr/>
+                  </pic:nvPicPr>
+                  <pic:blipFill>
+                    <a:blip r:embed="rId8">
+                      <a:extLst>
+                        <a:ext uri="{28A0092B-C50C-407E-A947-70E740481C1C}">
+                          <a14:useLocalDpi xmlns:a14="http://schemas.microsoft.com/office/drawing/2010/main" val="0"/>
+                        </a:ext>
+                      </a:extLst>
+                    </a:blip>
+                    <a:stretch>
+                      <a:fillRect/>
+                    </a:stretch>
+                  </pic:blipFill>
+                  <pic:spPr>
+                    <a:xfrm>
+                      <a:off x="0" y="0"/>
+                      <a:ext cx="3653198" cy="4057255"/>
+                    </a:xfrm>
+                    <a:prstGeom prst="rect">
+                      <a:avLst/>
+                    </a:prstGeom>
+                  </pic:spPr>
+                </pic:pic>
+              </a:graphicData>
+            </a:graphic>
+          </wp:inline>
+        </w:drawing>
       </w:r>
     </w:p>
     <w:p/>
     <w:p>
+      <w:r>
+        <w:t xml:space="preserve">L’obbiettivo di questo report è presentare l’implementazione ed i risultati ottenuti durante la realizzazione del progetto di Sistemi Distribuiti e Cloud Computing 2019-2020. </w:t>
+      </w:r>
+    </w:p>
+    <w:p>
+      <w:r>
+        <w:t xml:space="preserve">L’implementazione si basa sul concetto di </w:t>
+      </w:r>
+      <w:proofErr w:type="spellStart"/>
+      <w:r>
+        <w:t>Fog</w:t>
+      </w:r>
+      <w:proofErr w:type="spellEnd"/>
+      <w:r>
+        <w:t xml:space="preserve"> Computing, sviluppatosi negli ultimi anni per gestire applicazioni data e computing intensive poiché soluzioni puramente cloud risulterebbero poco pratiche a causa dei problemi di latenza nella comunicazione. Per questo motivo nel paradigma di </w:t>
+      </w:r>
+      <w:proofErr w:type="spellStart"/>
+      <w:r>
+        <w:t>fog</w:t>
+      </w:r>
+      <w:proofErr w:type="spellEnd"/>
+      <w:r>
+        <w:t>/</w:t>
+      </w:r>
+      <w:proofErr w:type="spellStart"/>
+      <w:r>
+        <w:t>edge</w:t>
+      </w:r>
+      <w:proofErr w:type="spellEnd"/>
+      <w:r>
+        <w:t xml:space="preserve"> computing si cerca di scaricare la computazione e lo storage su dei </w:t>
+      </w:r>
+      <w:proofErr w:type="gramStart"/>
+      <w:r>
+        <w:t>micro data</w:t>
+      </w:r>
+      <w:proofErr w:type="gramEnd"/>
+      <w:r>
+        <w:t xml:space="preserve"> center (</w:t>
+      </w:r>
+      <w:proofErr w:type="spellStart"/>
+      <w:r>
+        <w:t>cloudlet</w:t>
+      </w:r>
+      <w:proofErr w:type="spellEnd"/>
+      <w:r>
+        <w:t xml:space="preserve">) più vicini ai bordi della rete e di conseguenza agli end-users. </w:t>
+      </w:r>
+    </w:p>
+    <w:p>
+      <w:r>
+        <w:t xml:space="preserve">Parking </w:t>
+      </w:r>
+      <w:proofErr w:type="spellStart"/>
+      <w:r>
+        <w:t>Now</w:t>
+      </w:r>
+      <w:proofErr w:type="spellEnd"/>
+      <w:r>
+        <w:t xml:space="preserve"> sfrutta questo concetto per realizzare un’applicazione che sia in grado di monitorare i parcheggi disponibili in strutture private ed inviare i dati agli utenti il più velocemente possibile. </w:t>
+      </w:r>
+    </w:p>
+    <w:p>
+      <w:r>
+        <w:t xml:space="preserve"> </w:t>
+      </w:r>
+      <w:r>
+        <w:br w:type="page"/>
+      </w:r>
+    </w:p>
+    <w:p>
+      <w:pPr>
+        <w:pStyle w:val="Titolo1"/>
+      </w:pPr>
+      <w:r>
+        <w:lastRenderedPageBreak/>
+        <w:t>Specifica ed analisi dei requisiti</w:t>
+      </w:r>
+    </w:p>
+    <w:p>
       <w:pPr>
         <w:pStyle w:val="Titolo2"/>
       </w:pPr>
       <w:r>
-        <w:t>requisiti non funzionali</w:t>
+        <w:t>requisiti funzionali</w:t>
       </w:r>
     </w:p>
     <w:p/>
     <w:p>
       <w:pPr>
-        <w:pStyle w:val="Titolo1"/>
-      </w:pPr>
-      <w:r>
-        <w:t xml:space="preserve">Architettura </w:t>
+        <w:pStyle w:val="Titolo2"/>
+      </w:pPr>
+      <w:r>
+        <w:t>requisiti non funzionali</w:t>
       </w:r>
     </w:p>
     <w:p/>
@@ -156,7 +198,7 @@
         <w:pStyle w:val="Titolo1"/>
       </w:pPr>
       <w:r>
-        <w:t>Implementazione</w:t>
+        <w:t xml:space="preserve">Architettura </w:t>
       </w:r>
     </w:p>
     <w:p/>
@@ -165,7 +207,7 @@
         <w:pStyle w:val="Titolo1"/>
       </w:pPr>
       <w:r>
-        <w:t>Testing</w:t>
+        <w:t>Implementazione</w:t>
       </w:r>
     </w:p>
     <w:p/>
@@ -174,12 +216,21 @@
         <w:pStyle w:val="Titolo1"/>
       </w:pPr>
       <w:r>
+        <w:t>Testing</w:t>
+      </w:r>
+    </w:p>
+    <w:p/>
+    <w:p>
+      <w:pPr>
+        <w:pStyle w:val="Titolo1"/>
+      </w:pPr>
+      <w:r>
         <w:t>Conclusione</w:t>
       </w:r>
     </w:p>
     <w:p/>
     <w:sectPr>
-      <w:footerReference w:type="default" r:id="rId8"/>
+      <w:footerReference w:type="default" r:id="rId9"/>
       <w:pgSz w:w="11906" w:h="16838"/>
       <w:pgMar w:top="1417" w:right="1134" w:bottom="1134" w:left="1134" w:header="708" w:footer="708" w:gutter="0"/>
       <w:cols w:space="708"/>

</xml_diff>

<commit_message>
Rimossi commenti superflui in sensor.py.
</commit_message>
<xml_diff>
--- a/SDCC1929_A2_ParkingNow.docx
+++ b/SDCC1929_A2_ParkingNow.docx
@@ -120,19 +120,43 @@
         <w:rPr>
           <w:rFonts w:ascii="Arial" w:hAnsi="Arial" w:cs="Arial"/>
         </w:rPr>
-        <w:t xml:space="preserve">L’obbiettivo di questo report è presentare l’implementazione ed i risultati ottenuti durante la realizzazione </w:t>
+        <w:t>L’obbiettivo di questo report è</w:t>
       </w:r>
       <w:r>
         <w:rPr>
           <w:rFonts w:ascii="Arial" w:hAnsi="Arial" w:cs="Arial"/>
         </w:rPr>
-        <w:t>di un’applicazione per il</w:t>
+        <w:t xml:space="preserve"> di</w:t>
       </w:r>
       <w:r>
         <w:rPr>
           <w:rFonts w:ascii="Arial" w:hAnsi="Arial" w:cs="Arial"/>
         </w:rPr>
-        <w:t xml:space="preserve"> progetto di Sistemi Distribuiti e Cloud Computing 2019-2020. </w:t>
+        <w:t xml:space="preserve"> presentare l’implementazione ed i risultati ottenuti </w:t>
+      </w:r>
+      <w:r>
+        <w:rPr>
+          <w:rFonts w:ascii="Arial" w:hAnsi="Arial" w:cs="Arial"/>
+        </w:rPr>
+        <w:t>nella</w:t>
+      </w:r>
+      <w:r>
+        <w:rPr>
+          <w:rFonts w:ascii="Arial" w:hAnsi="Arial" w:cs="Arial"/>
+        </w:rPr>
+        <w:t xml:space="preserve"> realizzazione </w:t>
+      </w:r>
+      <w:r>
+        <w:rPr>
+          <w:rFonts w:ascii="Arial" w:hAnsi="Arial" w:cs="Arial"/>
+        </w:rPr>
+        <w:t xml:space="preserve">del </w:t>
+      </w:r>
+      <w:r>
+        <w:rPr>
+          <w:rFonts w:ascii="Arial" w:hAnsi="Arial" w:cs="Arial"/>
+        </w:rPr>
+        <w:t xml:space="preserve">progetto di Sistemi Distribuiti e Cloud Computing 2019-2020. </w:t>
       </w:r>
     </w:p>
     <w:p>
@@ -160,7 +184,39 @@
         <w:rPr>
           <w:rFonts w:ascii="Arial" w:hAnsi="Arial" w:cs="Arial"/>
         </w:rPr>
-        <w:t xml:space="preserve"> Computing, sviluppatosi negli ultimi anni per gestire applicazioni data e computing intensive poiché soluzioni puramente cloud risulterebbero poco pratiche a causa dei problemi di latenza nella comunicazione. Per questo motivo nel paradigma di </w:t>
+        <w:t xml:space="preserve"> Computing, sviluppatosi negli ultimi anni </w:t>
+      </w:r>
+      <w:proofErr w:type="gramStart"/>
+      <w:r>
+        <w:rPr>
+          <w:rFonts w:ascii="Arial" w:hAnsi="Arial" w:cs="Arial"/>
+        </w:rPr>
+        <w:t xml:space="preserve">soprattutto  </w:t>
+      </w:r>
+      <w:r>
+        <w:rPr>
+          <w:rFonts w:ascii="Arial" w:hAnsi="Arial" w:cs="Arial"/>
+        </w:rPr>
+        <w:t>per</w:t>
+      </w:r>
+      <w:proofErr w:type="gramEnd"/>
+      <w:r>
+        <w:rPr>
+          <w:rFonts w:ascii="Arial" w:hAnsi="Arial" w:cs="Arial"/>
+        </w:rPr>
+        <w:t xml:space="preserve"> gestire applicazioni data</w:t>
+      </w:r>
+      <w:r>
+        <w:rPr>
+          <w:rFonts w:ascii="Arial" w:hAnsi="Arial" w:cs="Arial"/>
+        </w:rPr>
+        <w:t>/</w:t>
+      </w:r>
+      <w:r>
+        <w:rPr>
+          <w:rFonts w:ascii="Arial" w:hAnsi="Arial" w:cs="Arial"/>
+        </w:rPr>
+        <w:t xml:space="preserve">computing intensive poiché soluzioni puramente cloud risulterebbero poco pratiche a causa dei problemi di latenza nella comunicazione. Per questo motivo nel paradigma di </w:t>
       </w:r>
       <w:proofErr w:type="spellStart"/>
       <w:r>
@@ -188,97 +244,111 @@
         <w:rPr>
           <w:rFonts w:ascii="Arial" w:hAnsi="Arial" w:cs="Arial"/>
         </w:rPr>
+        <w:t xml:space="preserve"> computing si cerca di scaricare la computazione e lo storage su dei micro</w:t>
+      </w:r>
+      <w:r>
+        <w:rPr>
+          <w:rFonts w:ascii="Arial" w:hAnsi="Arial" w:cs="Arial"/>
+        </w:rPr>
+        <w:t>-</w:t>
+      </w:r>
+      <w:r>
+        <w:rPr>
+          <w:rFonts w:ascii="Arial" w:hAnsi="Arial" w:cs="Arial"/>
+        </w:rPr>
+        <w:t>datacenter (</w:t>
+      </w:r>
+      <w:proofErr w:type="spellStart"/>
+      <w:r>
+        <w:rPr>
+          <w:rFonts w:ascii="Arial" w:hAnsi="Arial" w:cs="Arial"/>
+        </w:rPr>
+        <w:t>cloudlet</w:t>
+      </w:r>
+      <w:proofErr w:type="spellEnd"/>
+      <w:r>
+        <w:rPr>
+          <w:rFonts w:ascii="Arial" w:hAnsi="Arial" w:cs="Arial"/>
+        </w:rPr>
+        <w:t xml:space="preserve">) più vicini ai bordi della rete e di conseguenza agli end-users. </w:t>
+      </w:r>
+    </w:p>
+    <w:p>
+      <w:pPr>
+        <w:jc w:val="both"/>
+        <w:rPr>
+          <w:rFonts w:ascii="Arial" w:hAnsi="Arial" w:cs="Arial"/>
+        </w:rPr>
+      </w:pPr>
+      <w:r>
+        <w:rPr>
+          <w:rFonts w:ascii="Arial" w:hAnsi="Arial" w:cs="Arial"/>
+        </w:rPr>
+        <w:t xml:space="preserve">Parking </w:t>
+      </w:r>
+      <w:proofErr w:type="spellStart"/>
+      <w:r>
+        <w:rPr>
+          <w:rFonts w:ascii="Arial" w:hAnsi="Arial" w:cs="Arial"/>
+        </w:rPr>
+        <w:t>Now</w:t>
+      </w:r>
+      <w:proofErr w:type="spellEnd"/>
+      <w:r>
+        <w:rPr>
+          <w:rFonts w:ascii="Arial" w:hAnsi="Arial" w:cs="Arial"/>
+        </w:rPr>
+        <w:t xml:space="preserve"> sfrutta questo concetto per realizzare un’applicazione che sia in grado di monitorare i parcheggi disponibili in strutture private ed inviare i dati agli utenti il più velocemente possibile.</w:t>
+      </w:r>
+      <w:r>
+        <w:rPr>
+          <w:rFonts w:ascii="Arial" w:hAnsi="Arial" w:cs="Arial"/>
+        </w:rPr>
+        <w:t xml:space="preserve"> L’applicazione si basa sull’</w:t>
+      </w:r>
+      <w:r>
+        <w:rPr>
+          <w:rFonts w:ascii="Arial" w:hAnsi="Arial" w:cs="Arial"/>
+        </w:rPr>
+        <w:t>uso di sensori IoT</w:t>
+      </w:r>
+      <w:r>
+        <w:rPr>
+          <w:rFonts w:ascii="Arial" w:hAnsi="Arial" w:cs="Arial"/>
+        </w:rPr>
+        <w:t xml:space="preserve"> che</w:t>
+      </w:r>
+      <w:r>
+        <w:rPr>
+          <w:rFonts w:ascii="Arial" w:hAnsi="Arial" w:cs="Arial"/>
+        </w:rPr>
         <w:t xml:space="preserve"> </w:t>
       </w:r>
-      <w:proofErr w:type="spellStart"/>
       <w:r>
         <w:rPr>
           <w:rFonts w:ascii="Arial" w:hAnsi="Arial" w:cs="Arial"/>
         </w:rPr>
-        <w:t>computing</w:t>
-      </w:r>
-      <w:proofErr w:type="spellEnd"/>
+        <w:t xml:space="preserve">siano in grado di rilevare quando un posto auto sia occupato o </w:t>
+      </w:r>
+      <w:proofErr w:type="gramStart"/>
       <w:r>
         <w:rPr>
           <w:rFonts w:ascii="Arial" w:hAnsi="Arial" w:cs="Arial"/>
         </w:rPr>
-        <w:t xml:space="preserve"> si cerca di scaricare la computazione e lo storage su dei </w:t>
-      </w:r>
-      <w:proofErr w:type="spellStart"/>
+        <w:t xml:space="preserve">meno, </w:t>
+      </w:r>
       <w:r>
         <w:rPr>
           <w:rFonts w:ascii="Arial" w:hAnsi="Arial" w:cs="Arial"/>
         </w:rPr>
-        <w:t>microdata</w:t>
-      </w:r>
-      <w:proofErr w:type="spellEnd"/>
+        <w:t xml:space="preserve"> in</w:t>
+      </w:r>
+      <w:proofErr w:type="gramEnd"/>
       <w:r>
         <w:rPr>
           <w:rFonts w:ascii="Arial" w:hAnsi="Arial" w:cs="Arial"/>
         </w:rPr>
-        <w:t xml:space="preserve"> center (</w:t>
-      </w:r>
-      <w:proofErr w:type="spellStart"/>
-      <w:r>
-        <w:rPr>
-          <w:rFonts w:ascii="Arial" w:hAnsi="Arial" w:cs="Arial"/>
-        </w:rPr>
-        <w:t>cloudlet</w:t>
-      </w:r>
-      <w:proofErr w:type="spellEnd"/>
-      <w:r>
-        <w:rPr>
-          <w:rFonts w:ascii="Arial" w:hAnsi="Arial" w:cs="Arial"/>
-        </w:rPr>
-        <w:t xml:space="preserve">) più vicini ai bordi della rete e di conseguenza agli end-users. </w:t>
-      </w:r>
-    </w:p>
-    <w:p>
-      <w:pPr>
-        <w:jc w:val="both"/>
-        <w:rPr>
-          <w:rFonts w:ascii="Arial" w:hAnsi="Arial" w:cs="Arial"/>
-        </w:rPr>
-      </w:pPr>
-      <w:r>
-        <w:rPr>
-          <w:rFonts w:ascii="Arial" w:hAnsi="Arial" w:cs="Arial"/>
-        </w:rPr>
-        <w:t xml:space="preserve">Parking </w:t>
-      </w:r>
-      <w:proofErr w:type="spellStart"/>
-      <w:r>
-        <w:rPr>
-          <w:rFonts w:ascii="Arial" w:hAnsi="Arial" w:cs="Arial"/>
-        </w:rPr>
-        <w:t>Now</w:t>
-      </w:r>
-      <w:proofErr w:type="spellEnd"/>
-      <w:r>
-        <w:rPr>
-          <w:rFonts w:ascii="Arial" w:hAnsi="Arial" w:cs="Arial"/>
-        </w:rPr>
-        <w:t xml:space="preserve"> sfrutta questo concetto per realizzare un’applicazione che sia in grado di monitorare i parcheggi disponibili in strutture private ed inviare i dati agli utenti il più velocemente possibile. </w:t>
-      </w:r>
-      <w:r>
-        <w:rPr>
-          <w:rFonts w:ascii="Arial" w:hAnsi="Arial" w:cs="Arial"/>
-        </w:rPr>
-        <w:t xml:space="preserve">Per fare ciò si è fatto uso di sensori </w:t>
-      </w:r>
-      <w:proofErr w:type="spellStart"/>
-      <w:r>
-        <w:rPr>
-          <w:rFonts w:ascii="Arial" w:hAnsi="Arial" w:cs="Arial"/>
-        </w:rPr>
-        <w:t>IoT</w:t>
-      </w:r>
-      <w:proofErr w:type="spellEnd"/>
-      <w:r>
-        <w:rPr>
-          <w:rFonts w:ascii="Arial" w:hAnsi="Arial" w:cs="Arial"/>
-        </w:rPr>
-        <w:t xml:space="preserve"> per il rilevamento delle auto parcheggiate in un determinato posto in modo tale da poter realizzare una stima delle ore più trafficate all’interno della struttura.</w:t>
+        <w:t xml:space="preserve"> modo tale da poter realizzare una stima delle ore più trafficate all’interno della struttura.</w:t>
       </w:r>
     </w:p>
     <w:p>
@@ -291,6 +361,15 @@
     </w:p>
     <w:sdt>
       <w:sdtPr>
+        <w:rPr>
+          <w:rFonts w:asciiTheme="minorHAnsi" w:eastAsiaTheme="minorEastAsia" w:hAnsiTheme="minorHAnsi" w:cstheme="minorBidi"/>
+          <w:b w:val="0"/>
+          <w:bCs w:val="0"/>
+          <w:smallCaps w:val="0"/>
+          <w:color w:val="auto"/>
+          <w:sz w:val="22"/>
+          <w:szCs w:val="22"/>
+        </w:rPr>
         <w:id w:val="2029757079"/>
         <w:docPartObj>
           <w:docPartGallery w:val="Table of Contents"/>
@@ -299,12 +378,7 @@
       </w:sdtPr>
       <w:sdtEndPr>
         <w:rPr>
-          <w:rFonts w:asciiTheme="minorHAnsi" w:eastAsiaTheme="minorEastAsia" w:hAnsiTheme="minorHAnsi" w:cstheme="minorBidi"/>
-          <w:smallCaps w:val="0"/>
           <w:noProof/>
-          <w:color w:val="auto"/>
-          <w:sz w:val="22"/>
-          <w:szCs w:val="22"/>
         </w:rPr>
       </w:sdtEndPr>
       <w:sdtContent>
@@ -334,6 +408,8 @@
               <w:i w:val="0"/>
               <w:iCs w:val="0"/>
               <w:noProof/>
+              <w:sz w:val="22"/>
+              <w:szCs w:val="22"/>
               <w:lang w:eastAsia="it-IT"/>
             </w:rPr>
           </w:pPr>
@@ -354,7 +430,7 @@
             </w:rPr>
             <w:fldChar w:fldCharType="separate"/>
           </w:r>
-          <w:hyperlink w:anchor="_Toc54711941" w:history="1">
+          <w:hyperlink w:anchor="_Toc54712807" w:history="1">
             <w:r>
               <w:rPr>
                 <w:rStyle w:val="Collegamentoipertestuale"/>
@@ -369,6 +445,8 @@
                 <w:i w:val="0"/>
                 <w:iCs w:val="0"/>
                 <w:noProof/>
+                <w:sz w:val="22"/>
+                <w:szCs w:val="22"/>
                 <w:lang w:eastAsia="it-IT"/>
               </w:rPr>
               <w:tab/>
@@ -399,7 +477,7 @@
                 <w:noProof/>
                 <w:webHidden/>
               </w:rPr>
-              <w:instrText xml:space="preserve"> PAGEREF _Toc54711941 \h </w:instrText>
+              <w:instrText xml:space="preserve"> PAGEREF _Toc54712807 \h </w:instrText>
             </w:r>
             <w:r>
               <w:rPr>
@@ -441,12 +519,10 @@
               <w:b w:val="0"/>
               <w:bCs w:val="0"/>
               <w:noProof/>
-              <w:sz w:val="24"/>
-              <w:szCs w:val="24"/>
               <w:lang w:eastAsia="it-IT"/>
             </w:rPr>
           </w:pPr>
-          <w:hyperlink w:anchor="_Toc54711942" w:history="1">
+          <w:hyperlink w:anchor="_Toc54712808" w:history="1">
             <w:r>
               <w:rPr>
                 <w:rStyle w:val="Collegamentoipertestuale"/>
@@ -459,8 +535,6 @@
                 <w:b w:val="0"/>
                 <w:bCs w:val="0"/>
                 <w:noProof/>
-                <w:sz w:val="24"/>
-                <w:szCs w:val="24"/>
                 <w:lang w:eastAsia="it-IT"/>
               </w:rPr>
               <w:tab/>
@@ -491,7 +565,7 @@
                 <w:noProof/>
                 <w:webHidden/>
               </w:rPr>
-              <w:instrText xml:space="preserve"> PAGEREF _Toc54711942 \h </w:instrText>
+              <w:instrText xml:space="preserve"> PAGEREF _Toc54712808 \h </w:instrText>
             </w:r>
             <w:r>
               <w:rPr>
@@ -533,12 +607,10 @@
               <w:b w:val="0"/>
               <w:bCs w:val="0"/>
               <w:noProof/>
-              <w:sz w:val="24"/>
-              <w:szCs w:val="24"/>
               <w:lang w:eastAsia="it-IT"/>
             </w:rPr>
           </w:pPr>
-          <w:hyperlink w:anchor="_Toc54711943" w:history="1">
+          <w:hyperlink w:anchor="_Toc54712809" w:history="1">
             <w:r>
               <w:rPr>
                 <w:rStyle w:val="Collegamentoipertestuale"/>
@@ -551,8 +623,6 @@
                 <w:b w:val="0"/>
                 <w:bCs w:val="0"/>
                 <w:noProof/>
-                <w:sz w:val="24"/>
-                <w:szCs w:val="24"/>
                 <w:lang w:eastAsia="it-IT"/>
               </w:rPr>
               <w:tab/>
@@ -583,7 +653,7 @@
                 <w:noProof/>
                 <w:webHidden/>
               </w:rPr>
-              <w:instrText xml:space="preserve"> PAGEREF _Toc54711943 \h </w:instrText>
+              <w:instrText xml:space="preserve"> PAGEREF _Toc54712809 \h </w:instrText>
             </w:r>
             <w:r>
               <w:rPr>
@@ -627,10 +697,12 @@
               <w:i w:val="0"/>
               <w:iCs w:val="0"/>
               <w:noProof/>
+              <w:sz w:val="22"/>
+              <w:szCs w:val="22"/>
               <w:lang w:eastAsia="it-IT"/>
             </w:rPr>
           </w:pPr>
-          <w:hyperlink w:anchor="_Toc54711944" w:history="1">
+          <w:hyperlink w:anchor="_Toc54712810" w:history="1">
             <w:r>
               <w:rPr>
                 <w:rStyle w:val="Collegamentoipertestuale"/>
@@ -645,6 +717,8 @@
                 <w:i w:val="0"/>
                 <w:iCs w:val="0"/>
                 <w:noProof/>
+                <w:sz w:val="22"/>
+                <w:szCs w:val="22"/>
                 <w:lang w:eastAsia="it-IT"/>
               </w:rPr>
               <w:tab/>
@@ -675,7 +749,7 @@
                 <w:noProof/>
                 <w:webHidden/>
               </w:rPr>
-              <w:instrText xml:space="preserve"> PAGEREF _Toc54711944 \h </w:instrText>
+              <w:instrText xml:space="preserve"> PAGEREF _Toc54712810 \h </w:instrText>
             </w:r>
             <w:r>
               <w:rPr>
@@ -695,7 +769,7 @@
                 <w:noProof/>
                 <w:webHidden/>
               </w:rPr>
-              <w:t>3</w:t>
+              <w:t>4</w:t>
             </w:r>
             <w:r>
               <w:rPr>
@@ -719,10 +793,12 @@
               <w:i w:val="0"/>
               <w:iCs w:val="0"/>
               <w:noProof/>
+              <w:sz w:val="22"/>
+              <w:szCs w:val="22"/>
               <w:lang w:eastAsia="it-IT"/>
             </w:rPr>
           </w:pPr>
-          <w:hyperlink w:anchor="_Toc54711945" w:history="1">
+          <w:hyperlink w:anchor="_Toc54712811" w:history="1">
             <w:r>
               <w:rPr>
                 <w:rStyle w:val="Collegamentoipertestuale"/>
@@ -737,6 +813,8 @@
                 <w:i w:val="0"/>
                 <w:iCs w:val="0"/>
                 <w:noProof/>
+                <w:sz w:val="22"/>
+                <w:szCs w:val="22"/>
                 <w:lang w:eastAsia="it-IT"/>
               </w:rPr>
               <w:tab/>
@@ -767,7 +845,7 @@
                 <w:noProof/>
                 <w:webHidden/>
               </w:rPr>
-              <w:instrText xml:space="preserve"> PAGEREF _Toc54711945 \h </w:instrText>
+              <w:instrText xml:space="preserve"> PAGEREF _Toc54712811 \h </w:instrText>
             </w:r>
             <w:r>
               <w:rPr>
@@ -809,12 +887,10 @@
               <w:b w:val="0"/>
               <w:bCs w:val="0"/>
               <w:noProof/>
-              <w:sz w:val="24"/>
-              <w:szCs w:val="24"/>
               <w:lang w:eastAsia="it-IT"/>
             </w:rPr>
           </w:pPr>
-          <w:hyperlink w:anchor="_Toc54711946" w:history="1">
+          <w:hyperlink w:anchor="_Toc54712812" w:history="1">
             <w:r>
               <w:rPr>
                 <w:rStyle w:val="Collegamentoipertestuale"/>
@@ -827,8 +903,6 @@
                 <w:b w:val="0"/>
                 <w:bCs w:val="0"/>
                 <w:noProof/>
-                <w:sz w:val="24"/>
-                <w:szCs w:val="24"/>
                 <w:lang w:eastAsia="it-IT"/>
               </w:rPr>
               <w:tab/>
@@ -859,7 +933,7 @@
                 <w:noProof/>
                 <w:webHidden/>
               </w:rPr>
-              <w:instrText xml:space="preserve"> PAGEREF _Toc54711946 \h </w:instrText>
+              <w:instrText xml:space="preserve"> PAGEREF _Toc54712812 \h </w:instrText>
             </w:r>
             <w:r>
               <w:rPr>
@@ -901,12 +975,10 @@
               <w:b w:val="0"/>
               <w:bCs w:val="0"/>
               <w:noProof/>
-              <w:sz w:val="24"/>
-              <w:szCs w:val="24"/>
               <w:lang w:eastAsia="it-IT"/>
             </w:rPr>
           </w:pPr>
-          <w:hyperlink w:anchor="_Toc54711947" w:history="1">
+          <w:hyperlink w:anchor="_Toc54712813" w:history="1">
             <w:r>
               <w:rPr>
                 <w:rStyle w:val="Collegamentoipertestuale"/>
@@ -919,8 +991,6 @@
                 <w:b w:val="0"/>
                 <w:bCs w:val="0"/>
                 <w:noProof/>
-                <w:sz w:val="24"/>
-                <w:szCs w:val="24"/>
                 <w:lang w:eastAsia="it-IT"/>
               </w:rPr>
               <w:tab/>
@@ -951,7 +1021,7 @@
                 <w:noProof/>
                 <w:webHidden/>
               </w:rPr>
-              <w:instrText xml:space="preserve"> PAGEREF _Toc54711947 \h </w:instrText>
+              <w:instrText xml:space="preserve"> PAGEREF _Toc54712813 \h </w:instrText>
             </w:r>
             <w:r>
               <w:rPr>
@@ -971,7 +1041,7 @@
                 <w:noProof/>
                 <w:webHidden/>
               </w:rPr>
-              <w:t>4</w:t>
+              <w:t>5</w:t>
             </w:r>
             <w:r>
               <w:rPr>
@@ -993,12 +1063,10 @@
               <w:b w:val="0"/>
               <w:bCs w:val="0"/>
               <w:noProof/>
-              <w:sz w:val="24"/>
-              <w:szCs w:val="24"/>
               <w:lang w:eastAsia="it-IT"/>
             </w:rPr>
           </w:pPr>
-          <w:hyperlink w:anchor="_Toc54711948" w:history="1">
+          <w:hyperlink w:anchor="_Toc54712814" w:history="1">
             <w:r>
               <w:rPr>
                 <w:rStyle w:val="Collegamentoipertestuale"/>
@@ -1011,8 +1079,6 @@
                 <w:b w:val="0"/>
                 <w:bCs w:val="0"/>
                 <w:noProof/>
-                <w:sz w:val="24"/>
-                <w:szCs w:val="24"/>
                 <w:lang w:eastAsia="it-IT"/>
               </w:rPr>
               <w:tab/>
@@ -1043,7 +1109,7 @@
                 <w:noProof/>
                 <w:webHidden/>
               </w:rPr>
-              <w:instrText xml:space="preserve"> PAGEREF _Toc54711948 \h </w:instrText>
+              <w:instrText xml:space="preserve"> PAGEREF _Toc54712814 \h </w:instrText>
             </w:r>
             <w:r>
               <w:rPr>
@@ -1063,7 +1129,7 @@
                 <w:noProof/>
                 <w:webHidden/>
               </w:rPr>
-              <w:t>4</w:t>
+              <w:t>5</w:t>
             </w:r>
             <w:r>
               <w:rPr>
@@ -1085,12 +1151,10 @@
               <w:b w:val="0"/>
               <w:bCs w:val="0"/>
               <w:noProof/>
-              <w:sz w:val="24"/>
-              <w:szCs w:val="24"/>
               <w:lang w:eastAsia="it-IT"/>
             </w:rPr>
           </w:pPr>
-          <w:hyperlink w:anchor="_Toc54711949" w:history="1">
+          <w:hyperlink w:anchor="_Toc54712815" w:history="1">
             <w:r>
               <w:rPr>
                 <w:rStyle w:val="Collegamentoipertestuale"/>
@@ -1103,8 +1167,6 @@
                 <w:b w:val="0"/>
                 <w:bCs w:val="0"/>
                 <w:noProof/>
-                <w:sz w:val="24"/>
-                <w:szCs w:val="24"/>
                 <w:lang w:eastAsia="it-IT"/>
               </w:rPr>
               <w:tab/>
@@ -1135,7 +1197,7 @@
                 <w:noProof/>
                 <w:webHidden/>
               </w:rPr>
-              <w:instrText xml:space="preserve"> PAGEREF _Toc54711949 \h </w:instrText>
+              <w:instrText xml:space="preserve"> PAGEREF _Toc54712815 \h </w:instrText>
             </w:r>
             <w:r>
               <w:rPr>
@@ -1177,12 +1239,10 @@
               <w:b w:val="0"/>
               <w:bCs w:val="0"/>
               <w:noProof/>
-              <w:sz w:val="24"/>
-              <w:szCs w:val="24"/>
               <w:lang w:eastAsia="it-IT"/>
             </w:rPr>
           </w:pPr>
-          <w:hyperlink w:anchor="_Toc54711950" w:history="1">
+          <w:hyperlink w:anchor="_Toc54712816" w:history="1">
             <w:r>
               <w:rPr>
                 <w:rStyle w:val="Collegamentoipertestuale"/>
@@ -1195,8 +1255,6 @@
                 <w:b w:val="0"/>
                 <w:bCs w:val="0"/>
                 <w:noProof/>
-                <w:sz w:val="24"/>
-                <w:szCs w:val="24"/>
                 <w:lang w:eastAsia="it-IT"/>
               </w:rPr>
               <w:tab/>
@@ -1227,7 +1285,7 @@
                 <w:noProof/>
                 <w:webHidden/>
               </w:rPr>
-              <w:instrText xml:space="preserve"> PAGEREF _Toc54711950 \h </w:instrText>
+              <w:instrText xml:space="preserve"> PAGEREF _Toc54712816 \h </w:instrText>
             </w:r>
             <w:r>
               <w:rPr>
@@ -1269,12 +1327,10 @@
               <w:b w:val="0"/>
               <w:bCs w:val="0"/>
               <w:noProof/>
-              <w:sz w:val="24"/>
-              <w:szCs w:val="24"/>
               <w:lang w:eastAsia="it-IT"/>
             </w:rPr>
           </w:pPr>
-          <w:hyperlink w:anchor="_Toc54711951" w:history="1">
+          <w:hyperlink w:anchor="_Toc54712817" w:history="1">
             <w:r>
               <w:rPr>
                 <w:rStyle w:val="Collegamentoipertestuale"/>
@@ -1287,8 +1343,6 @@
                 <w:b w:val="0"/>
                 <w:bCs w:val="0"/>
                 <w:noProof/>
-                <w:sz w:val="24"/>
-                <w:szCs w:val="24"/>
                 <w:lang w:eastAsia="it-IT"/>
               </w:rPr>
               <w:tab/>
@@ -1319,7 +1373,7 @@
                 <w:noProof/>
                 <w:webHidden/>
               </w:rPr>
-              <w:instrText xml:space="preserve"> PAGEREF _Toc54711951 \h </w:instrText>
+              <w:instrText xml:space="preserve"> PAGEREF _Toc54712817 \h </w:instrText>
             </w:r>
             <w:r>
               <w:rPr>
@@ -1339,7 +1393,7 @@
                 <w:noProof/>
                 <w:webHidden/>
               </w:rPr>
-              <w:t>6</w:t>
+              <w:t>7</w:t>
             </w:r>
             <w:r>
               <w:rPr>
@@ -1361,12 +1415,10 @@
               <w:b w:val="0"/>
               <w:bCs w:val="0"/>
               <w:noProof/>
-              <w:sz w:val="24"/>
-              <w:szCs w:val="24"/>
               <w:lang w:eastAsia="it-IT"/>
             </w:rPr>
           </w:pPr>
-          <w:hyperlink w:anchor="_Toc54711952" w:history="1">
+          <w:hyperlink w:anchor="_Toc54712818" w:history="1">
             <w:r>
               <w:rPr>
                 <w:rStyle w:val="Collegamentoipertestuale"/>
@@ -1379,8 +1431,6 @@
                 <w:b w:val="0"/>
                 <w:bCs w:val="0"/>
                 <w:noProof/>
-                <w:sz w:val="24"/>
-                <w:szCs w:val="24"/>
                 <w:lang w:eastAsia="it-IT"/>
               </w:rPr>
               <w:tab/>
@@ -1411,7 +1461,7 @@
                 <w:noProof/>
                 <w:webHidden/>
               </w:rPr>
-              <w:instrText xml:space="preserve"> PAGEREF _Toc54711952 \h </w:instrText>
+              <w:instrText xml:space="preserve"> PAGEREF _Toc54712818 \h </w:instrText>
             </w:r>
             <w:r>
               <w:rPr>
@@ -1431,7 +1481,7 @@
                 <w:noProof/>
                 <w:webHidden/>
               </w:rPr>
-              <w:t>6</w:t>
+              <w:t>7</w:t>
             </w:r>
             <w:r>
               <w:rPr>
@@ -1453,12 +1503,10 @@
               <w:b w:val="0"/>
               <w:bCs w:val="0"/>
               <w:noProof/>
-              <w:sz w:val="24"/>
-              <w:szCs w:val="24"/>
               <w:lang w:eastAsia="it-IT"/>
             </w:rPr>
           </w:pPr>
-          <w:hyperlink w:anchor="_Toc54711953" w:history="1">
+          <w:hyperlink w:anchor="_Toc54712819" w:history="1">
             <w:r>
               <w:rPr>
                 <w:rStyle w:val="Collegamentoipertestuale"/>
@@ -1471,8 +1519,6 @@
                 <w:b w:val="0"/>
                 <w:bCs w:val="0"/>
                 <w:noProof/>
-                <w:sz w:val="24"/>
-                <w:szCs w:val="24"/>
                 <w:lang w:eastAsia="it-IT"/>
               </w:rPr>
               <w:tab/>
@@ -1503,7 +1549,7 @@
                 <w:noProof/>
                 <w:webHidden/>
               </w:rPr>
-              <w:instrText xml:space="preserve"> PAGEREF _Toc54711953 \h </w:instrText>
+              <w:instrText xml:space="preserve"> PAGEREF _Toc54712819 \h </w:instrText>
             </w:r>
             <w:r>
               <w:rPr>
@@ -1547,10 +1593,12 @@
               <w:i w:val="0"/>
               <w:iCs w:val="0"/>
               <w:noProof/>
+              <w:sz w:val="22"/>
+              <w:szCs w:val="22"/>
               <w:lang w:eastAsia="it-IT"/>
             </w:rPr>
           </w:pPr>
-          <w:hyperlink w:anchor="_Toc54711954" w:history="1">
+          <w:hyperlink w:anchor="_Toc54712820" w:history="1">
             <w:r>
               <w:rPr>
                 <w:rStyle w:val="Collegamentoipertestuale"/>
@@ -1565,6 +1613,8 @@
                 <w:i w:val="0"/>
                 <w:iCs w:val="0"/>
                 <w:noProof/>
+                <w:sz w:val="22"/>
+                <w:szCs w:val="22"/>
                 <w:lang w:eastAsia="it-IT"/>
               </w:rPr>
               <w:tab/>
@@ -1595,7 +1645,7 @@
                 <w:noProof/>
                 <w:webHidden/>
               </w:rPr>
-              <w:instrText xml:space="preserve"> PAGEREF _Toc54711954 \h </w:instrText>
+              <w:instrText xml:space="preserve"> PAGEREF _Toc54712820 \h </w:instrText>
             </w:r>
             <w:r>
               <w:rPr>
@@ -1615,7 +1665,7 @@
                 <w:noProof/>
                 <w:webHidden/>
               </w:rPr>
-              <w:t>7</w:t>
+              <w:t>8</w:t>
             </w:r>
             <w:r>
               <w:rPr>
@@ -1639,10 +1689,12 @@
               <w:i w:val="0"/>
               <w:iCs w:val="0"/>
               <w:noProof/>
+              <w:sz w:val="22"/>
+              <w:szCs w:val="22"/>
               <w:lang w:eastAsia="it-IT"/>
             </w:rPr>
           </w:pPr>
-          <w:hyperlink w:anchor="_Toc54711955" w:history="1">
+          <w:hyperlink w:anchor="_Toc54712821" w:history="1">
             <w:r>
               <w:rPr>
                 <w:rStyle w:val="Collegamentoipertestuale"/>
@@ -1657,6 +1709,8 @@
                 <w:i w:val="0"/>
                 <w:iCs w:val="0"/>
                 <w:noProof/>
+                <w:sz w:val="22"/>
+                <w:szCs w:val="22"/>
                 <w:lang w:eastAsia="it-IT"/>
               </w:rPr>
               <w:tab/>
@@ -1687,7 +1741,7 @@
                 <w:noProof/>
                 <w:webHidden/>
               </w:rPr>
-              <w:instrText xml:space="preserve"> PAGEREF _Toc54711955 \h </w:instrText>
+              <w:instrText xml:space="preserve"> PAGEREF _Toc54712821 \h </w:instrText>
             </w:r>
             <w:r>
               <w:rPr>
@@ -1707,7 +1761,7 @@
                 <w:noProof/>
                 <w:webHidden/>
               </w:rPr>
-              <w:t>7</w:t>
+              <w:t>8</w:t>
             </w:r>
             <w:r>
               <w:rPr>
@@ -1757,7 +1811,7 @@
       <w:pPr>
         <w:pStyle w:val="Titolo1"/>
       </w:pPr>
-      <w:bookmarkStart w:id="0" w:name="_Toc54711941"/>
+      <w:bookmarkStart w:id="0" w:name="_Toc54712807"/>
       <w:r>
         <w:lastRenderedPageBreak/>
         <w:t>Specifica ed analisi dei requisiti</w:t>
@@ -1784,7 +1838,7 @@
           <w:rFonts w:asciiTheme="minorHAnsi" w:hAnsiTheme="minorHAnsi"/>
         </w:rPr>
       </w:pPr>
-      <w:bookmarkStart w:id="1" w:name="_Toc54711942"/>
+      <w:bookmarkStart w:id="1" w:name="_Toc54712808"/>
       <w:r>
         <w:rPr>
           <w:rFonts w:asciiTheme="minorHAnsi" w:hAnsiTheme="minorHAnsi"/>
@@ -1864,7 +1918,7 @@
           <w:rFonts w:asciiTheme="minorHAnsi" w:hAnsiTheme="minorHAnsi"/>
         </w:rPr>
       </w:pPr>
-      <w:bookmarkStart w:id="2" w:name="_Toc54711943"/>
+      <w:bookmarkStart w:id="2" w:name="_Toc54712809"/>
       <w:r>
         <w:rPr>
           <w:rFonts w:asciiTheme="minorHAnsi" w:hAnsiTheme="minorHAnsi"/>
@@ -1974,21 +2028,7 @@
         <w:rPr>
           <w:rFonts w:cs="Arial"/>
         </w:rPr>
-        <w:t xml:space="preserve"> o </w:t>
-      </w:r>
-      <w:proofErr w:type="spellStart"/>
-      <w:r>
-        <w:rPr>
-          <w:rFonts w:cs="Arial"/>
-        </w:rPr>
-        <w:t>Cloud</w:t>
-      </w:r>
-      <w:proofErr w:type="spellEnd"/>
-      <w:r>
-        <w:rPr>
-          <w:rFonts w:cs="Arial"/>
-        </w:rPr>
-        <w:t xml:space="preserve"> su cui viene eseguita;</w:t>
+        <w:t xml:space="preserve"> o Cloud su cui viene eseguita;</w:t>
       </w:r>
     </w:p>
     <w:p>
@@ -2007,21 +2047,7 @@
         <w:rPr>
           <w:rFonts w:cs="Arial"/>
         </w:rPr>
-        <w:t xml:space="preserve">deve utilizzare almeno un servizio </w:t>
-      </w:r>
-      <w:proofErr w:type="spellStart"/>
-      <w:r>
-        <w:rPr>
-          <w:rFonts w:cs="Arial"/>
-        </w:rPr>
-        <w:t>Cloud</w:t>
-      </w:r>
-      <w:proofErr w:type="spellEnd"/>
-      <w:r>
-        <w:rPr>
-          <w:rFonts w:cs="Arial"/>
-        </w:rPr>
-        <w:t xml:space="preserve"> per eseguire una funzionalità dell’applicazione che sia computazionalmente onerosa;</w:t>
+        <w:t>deve utilizzare almeno un servizio Cloud per eseguire una funzionalità dell’applicazione che sia computazionalmente onerosa;</w:t>
       </w:r>
     </w:p>
     <w:p>
@@ -2040,21 +2066,7 @@
         <w:rPr>
           <w:rFonts w:cs="Arial"/>
         </w:rPr>
-        <w:t xml:space="preserve">dovrebbe utilizzare un protocollo di messaggistica </w:t>
-      </w:r>
-      <w:proofErr w:type="spellStart"/>
-      <w:r>
-        <w:rPr>
-          <w:rFonts w:cs="Arial"/>
-        </w:rPr>
-        <w:t>IoT</w:t>
-      </w:r>
-      <w:proofErr w:type="spellEnd"/>
-      <w:r>
-        <w:rPr>
-          <w:rFonts w:cs="Arial"/>
-        </w:rPr>
-        <w:t>.</w:t>
+        <w:t>dovrebbe utilizzare un protocollo di messaggistica IoT.</w:t>
       </w:r>
     </w:p>
     <w:p>
@@ -2093,21 +2105,7 @@
         <w:rPr>
           <w:rFonts w:cs="Arial"/>
         </w:rPr>
-        <w:t xml:space="preserve">’utilizzo di sensori </w:t>
-      </w:r>
-      <w:proofErr w:type="spellStart"/>
-      <w:r>
-        <w:rPr>
-          <w:rFonts w:cs="Arial"/>
-        </w:rPr>
-        <w:t>IoT</w:t>
-      </w:r>
-      <w:proofErr w:type="spellEnd"/>
-      <w:r>
-        <w:rPr>
-          <w:rFonts w:cs="Arial"/>
-        </w:rPr>
-        <w:t>, ognuno associato ad ogni singolo parcheggio</w:t>
+        <w:t>’utilizzo di sensori IoT, ognuno associato ad ogni singolo parcheggio</w:t>
       </w:r>
       <w:r>
         <w:rPr>
@@ -2177,21 +2175,7 @@
         <w:rPr>
           <w:rFonts w:cs="Arial"/>
         </w:rPr>
-        <w:t xml:space="preserve">l’utilizzo di servizi </w:t>
-      </w:r>
-      <w:proofErr w:type="spellStart"/>
-      <w:r>
-        <w:rPr>
-          <w:rFonts w:cs="Arial"/>
-        </w:rPr>
-        <w:t>Cloud</w:t>
-      </w:r>
-      <w:proofErr w:type="spellEnd"/>
-      <w:r>
-        <w:rPr>
-          <w:rFonts w:cs="Arial"/>
-        </w:rPr>
-        <w:t xml:space="preserve"> di Amazon: un Server che si occuperà periodicamente della raccolta dati e della produzione delle conseguenti statistiche, e uno servizio di Storage</w:t>
+        <w:t>l’utilizzo di servizi Cloud di Amazon: un Server che si occuperà periodicamente della raccolta dati e della produzione delle conseguenti statistiche, e uno servizio di Storage</w:t>
       </w:r>
       <w:r>
         <w:rPr>
@@ -2292,8 +2276,9 @@
       <w:pPr>
         <w:pStyle w:val="Titolo1"/>
       </w:pPr>
-      <w:bookmarkStart w:id="3" w:name="_Toc54711944"/>
-      <w:r>
+      <w:bookmarkStart w:id="3" w:name="_Toc54712810"/>
+      <w:r>
+        <w:lastRenderedPageBreak/>
         <w:t xml:space="preserve">Architettura </w:t>
       </w:r>
       <w:r>
@@ -2301,12 +2286,1197 @@
       </w:r>
       <w:bookmarkEnd w:id="3"/>
     </w:p>
+    <w:p>
+      <w:r>
+        <w:rPr>
+          <w:noProof/>
+        </w:rPr>
+        <mc:AlternateContent>
+          <mc:Choice Requires="wps">
+            <w:drawing>
+              <wp:anchor distT="0" distB="0" distL="114300" distR="114300" simplePos="0" relativeHeight="251651584" behindDoc="0" locked="0" layoutInCell="1" allowOverlap="1" wp14:anchorId="6D68F558" wp14:editId="52FE2740">
+                <wp:simplePos x="0" y="0"/>
+                <wp:positionH relativeFrom="column">
+                  <wp:posOffset>3480435</wp:posOffset>
+                </wp:positionH>
+                <wp:positionV relativeFrom="paragraph">
+                  <wp:posOffset>3712845</wp:posOffset>
+                </wp:positionV>
+                <wp:extent cx="1209675" cy="514350"/>
+                <wp:effectExtent l="0" t="0" r="28575" b="19050"/>
+                <wp:wrapNone/>
+                <wp:docPr id="20" name="Connettore 2 20"/>
+                <wp:cNvGraphicFramePr/>
+                <a:graphic xmlns:a="http://schemas.openxmlformats.org/drawingml/2006/main">
+                  <a:graphicData uri="http://schemas.microsoft.com/office/word/2010/wordprocessingShape">
+                    <wps:wsp>
+                      <wps:cNvCnPr/>
+                      <wps:spPr>
+                        <a:xfrm>
+                          <a:off x="0" y="0"/>
+                          <a:ext cx="1209675" cy="514350"/>
+                        </a:xfrm>
+                        <a:prstGeom prst="straightConnector1">
+                          <a:avLst/>
+                        </a:prstGeom>
+                        <a:ln w="9525" cap="flat" cmpd="sng" algn="ctr">
+                          <a:solidFill>
+                            <a:schemeClr val="accent6"/>
+                          </a:solidFill>
+                          <a:prstDash val="dash"/>
+                          <a:round/>
+                          <a:headEnd type="none" w="med" len="med"/>
+                          <a:tailEnd type="none" w="med" len="med"/>
+                        </a:ln>
+                      </wps:spPr>
+                      <wps:style>
+                        <a:lnRef idx="0">
+                          <a:scrgbClr r="0" g="0" b="0"/>
+                        </a:lnRef>
+                        <a:fillRef idx="0">
+                          <a:scrgbClr r="0" g="0" b="0"/>
+                        </a:fillRef>
+                        <a:effectRef idx="0">
+                          <a:scrgbClr r="0" g="0" b="0"/>
+                        </a:effectRef>
+                        <a:fontRef idx="minor">
+                          <a:schemeClr val="tx1"/>
+                        </a:fontRef>
+                      </wps:style>
+                      <wps:bodyPr/>
+                    </wps:wsp>
+                  </a:graphicData>
+                </a:graphic>
+                <wp14:sizeRelH relativeFrom="margin">
+                  <wp14:pctWidth>0</wp14:pctWidth>
+                </wp14:sizeRelH>
+                <wp14:sizeRelV relativeFrom="margin">
+                  <wp14:pctHeight>0</wp14:pctHeight>
+                </wp14:sizeRelV>
+              </wp:anchor>
+            </w:drawing>
+          </mc:Choice>
+          <mc:Fallback>
+            <w:pict>
+              <v:shapetype w14:anchorId="0A684A4F" id="_x0000_t32" coordsize="21600,21600" o:spt="32" o:oned="t" path="m,l21600,21600e" filled="f">
+                <v:path arrowok="t" fillok="f" o:connecttype="none"/>
+                <o:lock v:ext="edit" shapetype="t"/>
+              </v:shapetype>
+              <v:shape id="Connettore 2 20" o:spid="_x0000_s1026" type="#_x0000_t32" style="position:absolute;margin-left:274.05pt;margin-top:292.35pt;width:95.25pt;height:40.5pt;z-index:251658240;visibility:visible;mso-wrap-style:square;mso-width-percent:0;mso-height-percent:0;mso-wrap-distance-left:9pt;mso-wrap-distance-top:0;mso-wrap-distance-right:9pt;mso-wrap-distance-bottom:0;mso-position-horizontal:absolute;mso-position-horizontal-relative:text;mso-position-vertical:absolute;mso-position-vertical-relative:text;mso-width-percent:0;mso-height-percent:0;mso-width-relative:margin;mso-height-relative:margin" o:gfxdata="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" strokecolor="#4d4d4d [3209]">
+                <v:stroke dashstyle="dash"/>
+              </v:shape>
+            </w:pict>
+          </mc:Fallback>
+        </mc:AlternateContent>
+      </w:r>
+      <w:r>
+        <w:rPr>
+          <w:noProof/>
+        </w:rPr>
+        <mc:AlternateContent>
+          <mc:Choice Requires="wps">
+            <w:drawing>
+              <wp:anchor distT="0" distB="0" distL="114300" distR="114300" simplePos="0" relativeHeight="251652608" behindDoc="0" locked="0" layoutInCell="1" allowOverlap="1" wp14:anchorId="6E9927F4" wp14:editId="7F870C6C">
+                <wp:simplePos x="0" y="0"/>
+                <wp:positionH relativeFrom="column">
+                  <wp:posOffset>3347085</wp:posOffset>
+                </wp:positionH>
+                <wp:positionV relativeFrom="paragraph">
+                  <wp:posOffset>3760470</wp:posOffset>
+                </wp:positionV>
+                <wp:extent cx="542925" cy="419100"/>
+                <wp:effectExtent l="0" t="0" r="28575" b="19050"/>
+                <wp:wrapNone/>
+                <wp:docPr id="19" name="Connettore 2 19"/>
+                <wp:cNvGraphicFramePr/>
+                <a:graphic xmlns:a="http://schemas.openxmlformats.org/drawingml/2006/main">
+                  <a:graphicData uri="http://schemas.microsoft.com/office/word/2010/wordprocessingShape">
+                    <wps:wsp>
+                      <wps:cNvCnPr/>
+                      <wps:spPr>
+                        <a:xfrm>
+                          <a:off x="0" y="0"/>
+                          <a:ext cx="542925" cy="419100"/>
+                        </a:xfrm>
+                        <a:prstGeom prst="straightConnector1">
+                          <a:avLst/>
+                        </a:prstGeom>
+                        <a:ln w="9525" cap="flat" cmpd="sng" algn="ctr">
+                          <a:solidFill>
+                            <a:schemeClr val="accent6"/>
+                          </a:solidFill>
+                          <a:prstDash val="dash"/>
+                          <a:round/>
+                          <a:headEnd type="none" w="med" len="med"/>
+                          <a:tailEnd type="none" w="med" len="med"/>
+                        </a:ln>
+                      </wps:spPr>
+                      <wps:style>
+                        <a:lnRef idx="0">
+                          <a:scrgbClr r="0" g="0" b="0"/>
+                        </a:lnRef>
+                        <a:fillRef idx="0">
+                          <a:scrgbClr r="0" g="0" b="0"/>
+                        </a:fillRef>
+                        <a:effectRef idx="0">
+                          <a:scrgbClr r="0" g="0" b="0"/>
+                        </a:effectRef>
+                        <a:fontRef idx="minor">
+                          <a:schemeClr val="tx1"/>
+                        </a:fontRef>
+                      </wps:style>
+                      <wps:bodyPr/>
+                    </wps:wsp>
+                  </a:graphicData>
+                </a:graphic>
+                <wp14:sizeRelH relativeFrom="margin">
+                  <wp14:pctWidth>0</wp14:pctWidth>
+                </wp14:sizeRelH>
+                <wp14:sizeRelV relativeFrom="margin">
+                  <wp14:pctHeight>0</wp14:pctHeight>
+                </wp14:sizeRelV>
+              </wp:anchor>
+            </w:drawing>
+          </mc:Choice>
+          <mc:Fallback>
+            <w:pict>
+              <v:shape w14:anchorId="5D1B0846" id="Connettore 2 19" o:spid="_x0000_s1026" type="#_x0000_t32" style="position:absolute;margin-left:263.55pt;margin-top:296.1pt;width:42.75pt;height:33pt;z-index:251658240;visibility:visible;mso-wrap-style:square;mso-width-percent:0;mso-height-percent:0;mso-wrap-distance-left:9pt;mso-wrap-distance-top:0;mso-wrap-distance-right:9pt;mso-wrap-distance-bottom:0;mso-position-horizontal:absolute;mso-position-horizontal-relative:text;mso-position-vertical:absolute;mso-position-vertical-relative:text;mso-width-percent:0;mso-height-percent:0;mso-width-relative:margin;mso-height-relative:margin" o:gfxdata="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" strokecolor="#4d4d4d [3209]">
+                <v:stroke dashstyle="dash"/>
+              </v:shape>
+            </w:pict>
+          </mc:Fallback>
+        </mc:AlternateContent>
+      </w:r>
+      <w:r>
+        <w:rPr>
+          <w:noProof/>
+        </w:rPr>
+        <mc:AlternateContent>
+          <mc:Choice Requires="wps">
+            <w:drawing>
+              <wp:anchor distT="0" distB="0" distL="114300" distR="114300" simplePos="0" relativeHeight="251653632" behindDoc="0" locked="0" layoutInCell="1" allowOverlap="1" wp14:anchorId="049EA691" wp14:editId="2832D009">
+                <wp:simplePos x="0" y="0"/>
+                <wp:positionH relativeFrom="column">
+                  <wp:posOffset>3154045</wp:posOffset>
+                </wp:positionH>
+                <wp:positionV relativeFrom="paragraph">
+                  <wp:posOffset>3779520</wp:posOffset>
+                </wp:positionV>
+                <wp:extent cx="45720" cy="400050"/>
+                <wp:effectExtent l="0" t="0" r="30480" b="19050"/>
+                <wp:wrapNone/>
+                <wp:docPr id="18" name="Connettore 2 18"/>
+                <wp:cNvGraphicFramePr/>
+                <a:graphic xmlns:a="http://schemas.openxmlformats.org/drawingml/2006/main">
+                  <a:graphicData uri="http://schemas.microsoft.com/office/word/2010/wordprocessingShape">
+                    <wps:wsp>
+                      <wps:cNvCnPr/>
+                      <wps:spPr>
+                        <a:xfrm>
+                          <a:off x="0" y="0"/>
+                          <a:ext cx="45085" cy="400050"/>
+                        </a:xfrm>
+                        <a:prstGeom prst="straightConnector1">
+                          <a:avLst/>
+                        </a:prstGeom>
+                        <a:ln w="9525" cap="flat" cmpd="sng" algn="ctr">
+                          <a:solidFill>
+                            <a:schemeClr val="accent6"/>
+                          </a:solidFill>
+                          <a:prstDash val="dash"/>
+                          <a:round/>
+                          <a:headEnd type="none" w="med" len="med"/>
+                          <a:tailEnd type="none" w="med" len="med"/>
+                        </a:ln>
+                      </wps:spPr>
+                      <wps:style>
+                        <a:lnRef idx="0">
+                          <a:scrgbClr r="0" g="0" b="0"/>
+                        </a:lnRef>
+                        <a:fillRef idx="0">
+                          <a:scrgbClr r="0" g="0" b="0"/>
+                        </a:fillRef>
+                        <a:effectRef idx="0">
+                          <a:scrgbClr r="0" g="0" b="0"/>
+                        </a:effectRef>
+                        <a:fontRef idx="minor">
+                          <a:schemeClr val="tx1"/>
+                        </a:fontRef>
+                      </wps:style>
+                      <wps:bodyPr/>
+                    </wps:wsp>
+                  </a:graphicData>
+                </a:graphic>
+                <wp14:sizeRelH relativeFrom="margin">
+                  <wp14:pctWidth>0</wp14:pctWidth>
+                </wp14:sizeRelH>
+                <wp14:sizeRelV relativeFrom="margin">
+                  <wp14:pctHeight>0</wp14:pctHeight>
+                </wp14:sizeRelV>
+              </wp:anchor>
+            </w:drawing>
+          </mc:Choice>
+          <mc:Fallback>
+            <w:pict>
+              <v:shape w14:anchorId="35E8339D" id="Connettore 2 18" o:spid="_x0000_s1026" type="#_x0000_t32" style="position:absolute;margin-left:248.35pt;margin-top:297.6pt;width:3.6pt;height:31.5pt;z-index:251658240;visibility:visible;mso-wrap-style:square;mso-width-percent:0;mso-height-percent:0;mso-wrap-distance-left:9pt;mso-wrap-distance-top:0;mso-wrap-distance-right:9pt;mso-wrap-distance-bottom:0;mso-position-horizontal:absolute;mso-position-horizontal-relative:text;mso-position-vertical:absolute;mso-position-vertical-relative:text;mso-width-percent:0;mso-height-percent:0;mso-width-relative:margin;mso-height-relative:margin" o:gfxdata="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" strokecolor="#4d4d4d [3209]">
+                <v:stroke dashstyle="dash"/>
+              </v:shape>
+            </w:pict>
+          </mc:Fallback>
+        </mc:AlternateContent>
+      </w:r>
+      <w:r>
+        <w:rPr>
+          <w:noProof/>
+        </w:rPr>
+        <mc:AlternateContent>
+          <mc:Choice Requires="wps">
+            <w:drawing>
+              <wp:anchor distT="0" distB="0" distL="114300" distR="114300" simplePos="0" relativeHeight="251654656" behindDoc="0" locked="0" layoutInCell="1" allowOverlap="1" wp14:anchorId="5568C3F1" wp14:editId="6E107897">
+                <wp:simplePos x="0" y="0"/>
+                <wp:positionH relativeFrom="margin">
+                  <wp:posOffset>2346960</wp:posOffset>
+                </wp:positionH>
+                <wp:positionV relativeFrom="paragraph">
+                  <wp:posOffset>3779520</wp:posOffset>
+                </wp:positionV>
+                <wp:extent cx="619125" cy="438150"/>
+                <wp:effectExtent l="0" t="0" r="28575" b="19050"/>
+                <wp:wrapNone/>
+                <wp:docPr id="17" name="Connettore 2 17"/>
+                <wp:cNvGraphicFramePr/>
+                <a:graphic xmlns:a="http://schemas.openxmlformats.org/drawingml/2006/main">
+                  <a:graphicData uri="http://schemas.microsoft.com/office/word/2010/wordprocessingShape">
+                    <wps:wsp>
+                      <wps:cNvCnPr/>
+                      <wps:spPr>
+                        <a:xfrm flipH="1">
+                          <a:off x="0" y="0"/>
+                          <a:ext cx="619125" cy="438150"/>
+                        </a:xfrm>
+                        <a:prstGeom prst="straightConnector1">
+                          <a:avLst/>
+                        </a:prstGeom>
+                        <a:ln w="9525" cap="flat" cmpd="sng" algn="ctr">
+                          <a:solidFill>
+                            <a:schemeClr val="accent6"/>
+                          </a:solidFill>
+                          <a:prstDash val="dash"/>
+                          <a:round/>
+                          <a:headEnd type="none" w="med" len="med"/>
+                          <a:tailEnd type="none" w="med" len="med"/>
+                        </a:ln>
+                      </wps:spPr>
+                      <wps:style>
+                        <a:lnRef idx="0">
+                          <a:scrgbClr r="0" g="0" b="0"/>
+                        </a:lnRef>
+                        <a:fillRef idx="0">
+                          <a:scrgbClr r="0" g="0" b="0"/>
+                        </a:fillRef>
+                        <a:effectRef idx="0">
+                          <a:scrgbClr r="0" g="0" b="0"/>
+                        </a:effectRef>
+                        <a:fontRef idx="minor">
+                          <a:schemeClr val="tx1"/>
+                        </a:fontRef>
+                      </wps:style>
+                      <wps:bodyPr/>
+                    </wps:wsp>
+                  </a:graphicData>
+                </a:graphic>
+                <wp14:sizeRelH relativeFrom="margin">
+                  <wp14:pctWidth>0</wp14:pctWidth>
+                </wp14:sizeRelH>
+                <wp14:sizeRelV relativeFrom="margin">
+                  <wp14:pctHeight>0</wp14:pctHeight>
+                </wp14:sizeRelV>
+              </wp:anchor>
+            </w:drawing>
+          </mc:Choice>
+          <mc:Fallback>
+            <w:pict>
+              <v:shape w14:anchorId="76039AC3" id="Connettore 2 17" o:spid="_x0000_s1026" type="#_x0000_t32" style="position:absolute;margin-left:184.8pt;margin-top:297.6pt;width:48.75pt;height:34.5pt;flip:x;z-index:251658240;visibility:visible;mso-wrap-style:square;mso-width-percent:0;mso-height-percent:0;mso-wrap-distance-left:9pt;mso-wrap-distance-top:0;mso-wrap-distance-right:9pt;mso-wrap-distance-bottom:0;mso-position-horizontal:absolute;mso-position-horizontal-relative:margin;mso-position-vertical:absolute;mso-position-vertical-relative:text;mso-width-percent:0;mso-height-percent:0;mso-width-relative:margin;mso-height-relative:margin" o:gfxdata="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" strokecolor="#4d4d4d [3209]">
+                <v:stroke dashstyle="dash"/>
+                <w10:wrap anchorx="margin"/>
+              </v:shape>
+            </w:pict>
+          </mc:Fallback>
+        </mc:AlternateContent>
+      </w:r>
+      <w:r>
+        <w:rPr>
+          <w:noProof/>
+        </w:rPr>
+        <mc:AlternateContent>
+          <mc:Choice Requires="wps">
+            <w:drawing>
+              <wp:anchor distT="0" distB="0" distL="114300" distR="114300" simplePos="0" relativeHeight="251655680" behindDoc="0" locked="0" layoutInCell="1" allowOverlap="1" wp14:anchorId="2F31E864" wp14:editId="585B6A9D">
+                <wp:simplePos x="0" y="0"/>
+                <wp:positionH relativeFrom="margin">
+                  <wp:posOffset>1575435</wp:posOffset>
+                </wp:positionH>
+                <wp:positionV relativeFrom="paragraph">
+                  <wp:posOffset>3731895</wp:posOffset>
+                </wp:positionV>
+                <wp:extent cx="1247775" cy="504825"/>
+                <wp:effectExtent l="0" t="0" r="28575" b="28575"/>
+                <wp:wrapNone/>
+                <wp:docPr id="16" name="Connettore 2 16"/>
+                <wp:cNvGraphicFramePr/>
+                <a:graphic xmlns:a="http://schemas.openxmlformats.org/drawingml/2006/main">
+                  <a:graphicData uri="http://schemas.microsoft.com/office/word/2010/wordprocessingShape">
+                    <wps:wsp>
+                      <wps:cNvCnPr/>
+                      <wps:spPr>
+                        <a:xfrm flipH="1">
+                          <a:off x="0" y="0"/>
+                          <a:ext cx="1247775" cy="504825"/>
+                        </a:xfrm>
+                        <a:prstGeom prst="straightConnector1">
+                          <a:avLst/>
+                        </a:prstGeom>
+                        <a:ln w="9525" cap="flat" cmpd="sng" algn="ctr">
+                          <a:solidFill>
+                            <a:schemeClr val="accent6"/>
+                          </a:solidFill>
+                          <a:prstDash val="dash"/>
+                          <a:round/>
+                          <a:headEnd type="none" w="med" len="med"/>
+                          <a:tailEnd type="none" w="med" len="med"/>
+                        </a:ln>
+                      </wps:spPr>
+                      <wps:style>
+                        <a:lnRef idx="0">
+                          <a:scrgbClr r="0" g="0" b="0"/>
+                        </a:lnRef>
+                        <a:fillRef idx="0">
+                          <a:scrgbClr r="0" g="0" b="0"/>
+                        </a:fillRef>
+                        <a:effectRef idx="0">
+                          <a:scrgbClr r="0" g="0" b="0"/>
+                        </a:effectRef>
+                        <a:fontRef idx="minor">
+                          <a:schemeClr val="tx1"/>
+                        </a:fontRef>
+                      </wps:style>
+                      <wps:bodyPr/>
+                    </wps:wsp>
+                  </a:graphicData>
+                </a:graphic>
+                <wp14:sizeRelH relativeFrom="margin">
+                  <wp14:pctWidth>0</wp14:pctWidth>
+                </wp14:sizeRelH>
+                <wp14:sizeRelV relativeFrom="margin">
+                  <wp14:pctHeight>0</wp14:pctHeight>
+                </wp14:sizeRelV>
+              </wp:anchor>
+            </w:drawing>
+          </mc:Choice>
+          <mc:Fallback>
+            <w:pict>
+              <v:shape w14:anchorId="1BB5D4AC" id="Connettore 2 16" o:spid="_x0000_s1026" type="#_x0000_t32" style="position:absolute;margin-left:124.05pt;margin-top:293.85pt;width:98.25pt;height:39.75pt;flip:x;z-index:251658240;visibility:visible;mso-wrap-style:square;mso-width-percent:0;mso-height-percent:0;mso-wrap-distance-left:9pt;mso-wrap-distance-top:0;mso-wrap-distance-right:9pt;mso-wrap-distance-bottom:0;mso-position-horizontal:absolute;mso-position-horizontal-relative:margin;mso-position-vertical:absolute;mso-position-vertical-relative:text;mso-width-percent:0;mso-height-percent:0;mso-width-relative:margin;mso-height-relative:margin" o:gfxdata="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" strokecolor="#4d4d4d [3209]">
+                <v:stroke dashstyle="dash"/>
+                <w10:wrap anchorx="margin"/>
+              </v:shape>
+            </w:pict>
+          </mc:Fallback>
+        </mc:AlternateContent>
+      </w:r>
+      <w:r>
+        <w:rPr>
+          <w:noProof/>
+        </w:rPr>
+        <mc:AlternateContent>
+          <mc:Choice Requires="wps">
+            <w:drawing>
+              <wp:anchor distT="0" distB="0" distL="114300" distR="114300" simplePos="0" relativeHeight="251656704" behindDoc="0" locked="0" layoutInCell="1" allowOverlap="1" wp14:anchorId="28AD1720" wp14:editId="686C64FC">
+                <wp:simplePos x="0" y="0"/>
+                <wp:positionH relativeFrom="column">
+                  <wp:posOffset>3385185</wp:posOffset>
+                </wp:positionH>
+                <wp:positionV relativeFrom="paragraph">
+                  <wp:posOffset>2865120</wp:posOffset>
+                </wp:positionV>
+                <wp:extent cx="1095375" cy="314325"/>
+                <wp:effectExtent l="0" t="0" r="28575" b="28575"/>
+                <wp:wrapNone/>
+                <wp:docPr id="15" name="Connettore 2 15"/>
+                <wp:cNvGraphicFramePr/>
+                <a:graphic xmlns:a="http://schemas.openxmlformats.org/drawingml/2006/main">
+                  <a:graphicData uri="http://schemas.microsoft.com/office/word/2010/wordprocessingShape">
+                    <wps:wsp>
+                      <wps:cNvCnPr/>
+                      <wps:spPr>
+                        <a:xfrm flipH="1">
+                          <a:off x="0" y="0"/>
+                          <a:ext cx="1095375" cy="314325"/>
+                        </a:xfrm>
+                        <a:prstGeom prst="straightConnector1">
+                          <a:avLst/>
+                        </a:prstGeom>
+                        <a:ln w="9525" cap="flat" cmpd="sng" algn="ctr">
+                          <a:solidFill>
+                            <a:schemeClr val="accent6"/>
+                          </a:solidFill>
+                          <a:prstDash val="dash"/>
+                          <a:round/>
+                          <a:headEnd type="none" w="med" len="med"/>
+                          <a:tailEnd type="none" w="med" len="med"/>
+                        </a:ln>
+                      </wps:spPr>
+                      <wps:style>
+                        <a:lnRef idx="0">
+                          <a:scrgbClr r="0" g="0" b="0"/>
+                        </a:lnRef>
+                        <a:fillRef idx="0">
+                          <a:scrgbClr r="0" g="0" b="0"/>
+                        </a:fillRef>
+                        <a:effectRef idx="0">
+                          <a:scrgbClr r="0" g="0" b="0"/>
+                        </a:effectRef>
+                        <a:fontRef idx="minor">
+                          <a:schemeClr val="tx1"/>
+                        </a:fontRef>
+                      </wps:style>
+                      <wps:bodyPr/>
+                    </wps:wsp>
+                  </a:graphicData>
+                </a:graphic>
+                <wp14:sizeRelH relativeFrom="margin">
+                  <wp14:pctWidth>0</wp14:pctWidth>
+                </wp14:sizeRelH>
+                <wp14:sizeRelV relativeFrom="margin">
+                  <wp14:pctHeight>0</wp14:pctHeight>
+                </wp14:sizeRelV>
+              </wp:anchor>
+            </w:drawing>
+          </mc:Choice>
+          <mc:Fallback>
+            <w:pict>
+              <v:shape w14:anchorId="7920925C" id="Connettore 2 15" o:spid="_x0000_s1026" type="#_x0000_t32" style="position:absolute;margin-left:266.55pt;margin-top:225.6pt;width:86.25pt;height:24.75pt;flip:x;z-index:251658240;visibility:visible;mso-wrap-style:square;mso-width-percent:0;mso-height-percent:0;mso-wrap-distance-left:9pt;mso-wrap-distance-top:0;mso-wrap-distance-right:9pt;mso-wrap-distance-bottom:0;mso-position-horizontal:absolute;mso-position-horizontal-relative:text;mso-position-vertical:absolute;mso-position-vertical-relative:text;mso-width-percent:0;mso-height-percent:0;mso-width-relative:margin;mso-height-relative:margin" o:gfxdata="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" strokecolor="#4d4d4d [3209]">
+                <v:stroke dashstyle="dash"/>
+              </v:shape>
+            </w:pict>
+          </mc:Fallback>
+        </mc:AlternateContent>
+      </w:r>
+      <w:r>
+        <w:rPr>
+          <w:noProof/>
+        </w:rPr>
+        <mc:AlternateContent>
+          <mc:Choice Requires="wps">
+            <w:drawing>
+              <wp:anchor distT="0" distB="0" distL="114300" distR="114300" simplePos="0" relativeHeight="251657728" behindDoc="0" locked="0" layoutInCell="1" allowOverlap="1" wp14:anchorId="135CF574" wp14:editId="3414B999">
+                <wp:simplePos x="0" y="0"/>
+                <wp:positionH relativeFrom="column">
+                  <wp:posOffset>3242310</wp:posOffset>
+                </wp:positionH>
+                <wp:positionV relativeFrom="paragraph">
+                  <wp:posOffset>2874645</wp:posOffset>
+                </wp:positionV>
+                <wp:extent cx="238125" cy="276225"/>
+                <wp:effectExtent l="0" t="0" r="28575" b="28575"/>
+                <wp:wrapNone/>
+                <wp:docPr id="14" name="Connettore 2 14"/>
+                <wp:cNvGraphicFramePr/>
+                <a:graphic xmlns:a="http://schemas.openxmlformats.org/drawingml/2006/main">
+                  <a:graphicData uri="http://schemas.microsoft.com/office/word/2010/wordprocessingShape">
+                    <wps:wsp>
+                      <wps:cNvCnPr/>
+                      <wps:spPr>
+                        <a:xfrm flipH="1">
+                          <a:off x="0" y="0"/>
+                          <a:ext cx="238125" cy="276225"/>
+                        </a:xfrm>
+                        <a:prstGeom prst="straightConnector1">
+                          <a:avLst/>
+                        </a:prstGeom>
+                        <a:ln w="9525" cap="flat" cmpd="sng" algn="ctr">
+                          <a:solidFill>
+                            <a:schemeClr val="accent6"/>
+                          </a:solidFill>
+                          <a:prstDash val="dash"/>
+                          <a:round/>
+                          <a:headEnd type="none" w="med" len="med"/>
+                          <a:tailEnd type="none" w="med" len="med"/>
+                        </a:ln>
+                      </wps:spPr>
+                      <wps:style>
+                        <a:lnRef idx="0">
+                          <a:scrgbClr r="0" g="0" b="0"/>
+                        </a:lnRef>
+                        <a:fillRef idx="0">
+                          <a:scrgbClr r="0" g="0" b="0"/>
+                        </a:fillRef>
+                        <a:effectRef idx="0">
+                          <a:scrgbClr r="0" g="0" b="0"/>
+                        </a:effectRef>
+                        <a:fontRef idx="minor">
+                          <a:schemeClr val="tx1"/>
+                        </a:fontRef>
+                      </wps:style>
+                      <wps:bodyPr/>
+                    </wps:wsp>
+                  </a:graphicData>
+                </a:graphic>
+                <wp14:sizeRelH relativeFrom="margin">
+                  <wp14:pctWidth>0</wp14:pctWidth>
+                </wp14:sizeRelH>
+                <wp14:sizeRelV relativeFrom="margin">
+                  <wp14:pctHeight>0</wp14:pctHeight>
+                </wp14:sizeRelV>
+              </wp:anchor>
+            </w:drawing>
+          </mc:Choice>
+          <mc:Fallback>
+            <w:pict>
+              <v:shape w14:anchorId="6631CB39" id="Connettore 2 14" o:spid="_x0000_s1026" type="#_x0000_t32" style="position:absolute;margin-left:255.3pt;margin-top:226.35pt;width:18.75pt;height:21.75pt;flip:x;z-index:251658240;visibility:visible;mso-wrap-style:square;mso-width-percent:0;mso-height-percent:0;mso-wrap-distance-left:9pt;mso-wrap-distance-top:0;mso-wrap-distance-right:9pt;mso-wrap-distance-bottom:0;mso-position-horizontal:absolute;mso-position-horizontal-relative:text;mso-position-vertical:absolute;mso-position-vertical-relative:text;mso-width-percent:0;mso-height-percent:0;mso-width-relative:margin;mso-height-relative:margin" o:gfxdata="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" strokecolor="#4d4d4d [3209]">
+                <v:stroke dashstyle="dash"/>
+              </v:shape>
+            </w:pict>
+          </mc:Fallback>
+        </mc:AlternateContent>
+      </w:r>
+      <w:r>
+        <w:rPr>
+          <w:noProof/>
+        </w:rPr>
+        <mc:AlternateContent>
+          <mc:Choice Requires="wps">
+            <w:drawing>
+              <wp:anchor distT="0" distB="0" distL="114300" distR="114300" simplePos="0" relativeHeight="251658752" behindDoc="0" locked="0" layoutInCell="1" allowOverlap="1" wp14:anchorId="704119E9" wp14:editId="23035596">
+                <wp:simplePos x="0" y="0"/>
+                <wp:positionH relativeFrom="column">
+                  <wp:posOffset>2880360</wp:posOffset>
+                </wp:positionH>
+                <wp:positionV relativeFrom="paragraph">
+                  <wp:posOffset>2836545</wp:posOffset>
+                </wp:positionV>
+                <wp:extent cx="209550" cy="304800"/>
+                <wp:effectExtent l="0" t="0" r="19050" b="19050"/>
+                <wp:wrapNone/>
+                <wp:docPr id="13" name="Connettore 2 13"/>
+                <wp:cNvGraphicFramePr/>
+                <a:graphic xmlns:a="http://schemas.openxmlformats.org/drawingml/2006/main">
+                  <a:graphicData uri="http://schemas.microsoft.com/office/word/2010/wordprocessingShape">
+                    <wps:wsp>
+                      <wps:cNvCnPr/>
+                      <wps:spPr>
+                        <a:xfrm>
+                          <a:off x="0" y="0"/>
+                          <a:ext cx="209550" cy="304800"/>
+                        </a:xfrm>
+                        <a:prstGeom prst="straightConnector1">
+                          <a:avLst/>
+                        </a:prstGeom>
+                        <a:ln w="9525" cap="flat" cmpd="sng" algn="ctr">
+                          <a:solidFill>
+                            <a:schemeClr val="accent6"/>
+                          </a:solidFill>
+                          <a:prstDash val="dash"/>
+                          <a:round/>
+                          <a:headEnd type="none" w="med" len="med"/>
+                          <a:tailEnd type="none" w="med" len="med"/>
+                        </a:ln>
+                      </wps:spPr>
+                      <wps:style>
+                        <a:lnRef idx="0">
+                          <a:scrgbClr r="0" g="0" b="0"/>
+                        </a:lnRef>
+                        <a:fillRef idx="0">
+                          <a:scrgbClr r="0" g="0" b="0"/>
+                        </a:fillRef>
+                        <a:effectRef idx="0">
+                          <a:scrgbClr r="0" g="0" b="0"/>
+                        </a:effectRef>
+                        <a:fontRef idx="minor">
+                          <a:schemeClr val="tx1"/>
+                        </a:fontRef>
+                      </wps:style>
+                      <wps:bodyPr/>
+                    </wps:wsp>
+                  </a:graphicData>
+                </a:graphic>
+                <wp14:sizeRelH relativeFrom="margin">
+                  <wp14:pctWidth>0</wp14:pctWidth>
+                </wp14:sizeRelH>
+                <wp14:sizeRelV relativeFrom="margin">
+                  <wp14:pctHeight>0</wp14:pctHeight>
+                </wp14:sizeRelV>
+              </wp:anchor>
+            </w:drawing>
+          </mc:Choice>
+          <mc:Fallback>
+            <w:pict>
+              <v:shape w14:anchorId="371B0A5E" id="Connettore 2 13" o:spid="_x0000_s1026" type="#_x0000_t32" style="position:absolute;margin-left:226.8pt;margin-top:223.35pt;width:16.5pt;height:24pt;z-index:251658240;visibility:visible;mso-wrap-style:square;mso-width-percent:0;mso-height-percent:0;mso-wrap-distance-left:9pt;mso-wrap-distance-top:0;mso-wrap-distance-right:9pt;mso-wrap-distance-bottom:0;mso-position-horizontal:absolute;mso-position-horizontal-relative:text;mso-position-vertical:absolute;mso-position-vertical-relative:text;mso-width-percent:0;mso-height-percent:0;mso-width-relative:margin;mso-height-relative:margin" o:gfxdata="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" strokecolor="#4d4d4d [3209]">
+                <v:stroke dashstyle="dash"/>
+              </v:shape>
+            </w:pict>
+          </mc:Fallback>
+        </mc:AlternateContent>
+      </w:r>
+      <w:r>
+        <w:rPr>
+          <w:noProof/>
+        </w:rPr>
+        <mc:AlternateContent>
+          <mc:Choice Requires="wps">
+            <w:drawing>
+              <wp:anchor distT="0" distB="0" distL="114300" distR="114300" simplePos="0" relativeHeight="251659776" behindDoc="0" locked="0" layoutInCell="1" allowOverlap="1" wp14:anchorId="0C8BF762" wp14:editId="6825459C">
+                <wp:simplePos x="0" y="0"/>
+                <wp:positionH relativeFrom="column">
+                  <wp:posOffset>1794510</wp:posOffset>
+                </wp:positionH>
+                <wp:positionV relativeFrom="paragraph">
+                  <wp:posOffset>2903220</wp:posOffset>
+                </wp:positionV>
+                <wp:extent cx="1057275" cy="257175"/>
+                <wp:effectExtent l="0" t="0" r="28575" b="28575"/>
+                <wp:wrapNone/>
+                <wp:docPr id="12" name="Connettore 2 12"/>
+                <wp:cNvGraphicFramePr/>
+                <a:graphic xmlns:a="http://schemas.openxmlformats.org/drawingml/2006/main">
+                  <a:graphicData uri="http://schemas.microsoft.com/office/word/2010/wordprocessingShape">
+                    <wps:wsp>
+                      <wps:cNvCnPr/>
+                      <wps:spPr>
+                        <a:xfrm flipH="1" flipV="1">
+                          <a:off x="0" y="0"/>
+                          <a:ext cx="1057275" cy="257175"/>
+                        </a:xfrm>
+                        <a:prstGeom prst="straightConnector1">
+                          <a:avLst/>
+                        </a:prstGeom>
+                        <a:ln w="9525" cap="flat" cmpd="sng" algn="ctr">
+                          <a:solidFill>
+                            <a:schemeClr val="accent6"/>
+                          </a:solidFill>
+                          <a:prstDash val="dash"/>
+                          <a:round/>
+                          <a:headEnd type="none" w="med" len="med"/>
+                          <a:tailEnd type="none" w="med" len="med"/>
+                        </a:ln>
+                      </wps:spPr>
+                      <wps:style>
+                        <a:lnRef idx="0">
+                          <a:scrgbClr r="0" g="0" b="0"/>
+                        </a:lnRef>
+                        <a:fillRef idx="0">
+                          <a:scrgbClr r="0" g="0" b="0"/>
+                        </a:fillRef>
+                        <a:effectRef idx="0">
+                          <a:scrgbClr r="0" g="0" b="0"/>
+                        </a:effectRef>
+                        <a:fontRef idx="minor">
+                          <a:schemeClr val="tx1"/>
+                        </a:fontRef>
+                      </wps:style>
+                      <wps:bodyPr/>
+                    </wps:wsp>
+                  </a:graphicData>
+                </a:graphic>
+                <wp14:sizeRelH relativeFrom="margin">
+                  <wp14:pctWidth>0</wp14:pctWidth>
+                </wp14:sizeRelH>
+                <wp14:sizeRelV relativeFrom="margin">
+                  <wp14:pctHeight>0</wp14:pctHeight>
+                </wp14:sizeRelV>
+              </wp:anchor>
+            </w:drawing>
+          </mc:Choice>
+          <mc:Fallback>
+            <w:pict>
+              <v:shape w14:anchorId="3269B786" id="Connettore 2 12" o:spid="_x0000_s1026" type="#_x0000_t32" style="position:absolute;margin-left:141.3pt;margin-top:228.6pt;width:83.25pt;height:20.25pt;flip:x y;z-index:251658240;visibility:visible;mso-wrap-style:square;mso-width-percent:0;mso-height-percent:0;mso-wrap-distance-left:9pt;mso-wrap-distance-top:0;mso-wrap-distance-right:9pt;mso-wrap-distance-bottom:0;mso-position-horizontal:absolute;mso-position-horizontal-relative:text;mso-position-vertical:absolute;mso-position-vertical-relative:text;mso-width-percent:0;mso-height-percent:0;mso-width-relative:margin;mso-height-relative:margin" o:gfxdata="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" strokecolor="#4d4d4d [3209]">
+                <v:stroke dashstyle="dash"/>
+              </v:shape>
+            </w:pict>
+          </mc:Fallback>
+        </mc:AlternateContent>
+      </w:r>
+      <w:r>
+        <w:rPr>
+          <w:noProof/>
+        </w:rPr>
+        <mc:AlternateContent>
+          <mc:Choice Requires="wps">
+            <w:drawing>
+              <wp:anchor distT="0" distB="0" distL="114300" distR="114300" simplePos="0" relativeHeight="251660800" behindDoc="0" locked="0" layoutInCell="1" allowOverlap="1" wp14:anchorId="709E2844" wp14:editId="38C22973">
+                <wp:simplePos x="0" y="0"/>
+                <wp:positionH relativeFrom="column">
+                  <wp:posOffset>3880485</wp:posOffset>
+                </wp:positionH>
+                <wp:positionV relativeFrom="paragraph">
+                  <wp:posOffset>1122045</wp:posOffset>
+                </wp:positionV>
+                <wp:extent cx="847725" cy="1047750"/>
+                <wp:effectExtent l="0" t="0" r="28575" b="19050"/>
+                <wp:wrapNone/>
+                <wp:docPr id="11" name="Connettore 2 11"/>
+                <wp:cNvGraphicFramePr/>
+                <a:graphic xmlns:a="http://schemas.openxmlformats.org/drawingml/2006/main">
+                  <a:graphicData uri="http://schemas.microsoft.com/office/word/2010/wordprocessingShape">
+                    <wps:wsp>
+                      <wps:cNvCnPr/>
+                      <wps:spPr>
+                        <a:xfrm>
+                          <a:off x="0" y="0"/>
+                          <a:ext cx="847725" cy="1047750"/>
+                        </a:xfrm>
+                        <a:prstGeom prst="straightConnector1">
+                          <a:avLst/>
+                        </a:prstGeom>
+                        <a:ln w="9525" cap="flat" cmpd="sng" algn="ctr">
+                          <a:solidFill>
+                            <a:schemeClr val="accent6"/>
+                          </a:solidFill>
+                          <a:prstDash val="dash"/>
+                          <a:round/>
+                          <a:headEnd type="none" w="med" len="med"/>
+                          <a:tailEnd type="none" w="med" len="med"/>
+                        </a:ln>
+                      </wps:spPr>
+                      <wps:style>
+                        <a:lnRef idx="0">
+                          <a:scrgbClr r="0" g="0" b="0"/>
+                        </a:lnRef>
+                        <a:fillRef idx="0">
+                          <a:scrgbClr r="0" g="0" b="0"/>
+                        </a:fillRef>
+                        <a:effectRef idx="0">
+                          <a:scrgbClr r="0" g="0" b="0"/>
+                        </a:effectRef>
+                        <a:fontRef idx="minor">
+                          <a:schemeClr val="tx1"/>
+                        </a:fontRef>
+                      </wps:style>
+                      <wps:bodyPr/>
+                    </wps:wsp>
+                  </a:graphicData>
+                </a:graphic>
+                <wp14:sizeRelH relativeFrom="margin">
+                  <wp14:pctWidth>0</wp14:pctWidth>
+                </wp14:sizeRelH>
+                <wp14:sizeRelV relativeFrom="margin">
+                  <wp14:pctHeight>0</wp14:pctHeight>
+                </wp14:sizeRelV>
+              </wp:anchor>
+            </w:drawing>
+          </mc:Choice>
+          <mc:Fallback>
+            <w:pict>
+              <v:shape w14:anchorId="06F6112D" id="Connettore 2 11" o:spid="_x0000_s1026" type="#_x0000_t32" style="position:absolute;margin-left:305.55pt;margin-top:88.35pt;width:66.75pt;height:82.5pt;z-index:251658240;visibility:visible;mso-wrap-style:square;mso-width-percent:0;mso-height-percent:0;mso-wrap-distance-left:9pt;mso-wrap-distance-top:0;mso-wrap-distance-right:9pt;mso-wrap-distance-bottom:0;mso-position-horizontal:absolute;mso-position-horizontal-relative:text;mso-position-vertical:absolute;mso-position-vertical-relative:text;mso-width-percent:0;mso-height-percent:0;mso-width-relative:margin;mso-height-relative:margin" o:gfxdata="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" strokecolor="#4d4d4d [3209]">
+                <v:stroke dashstyle="dash"/>
+              </v:shape>
+            </w:pict>
+          </mc:Fallback>
+        </mc:AlternateContent>
+      </w:r>
+      <w:r>
+        <w:rPr>
+          <w:noProof/>
+        </w:rPr>
+        <mc:AlternateContent>
+          <mc:Choice Requires="wps">
+            <w:drawing>
+              <wp:anchor distT="0" distB="0" distL="114300" distR="114300" simplePos="0" relativeHeight="251661824" behindDoc="0" locked="0" layoutInCell="1" allowOverlap="1" wp14:anchorId="7E7BA558" wp14:editId="64D62E40">
+                <wp:simplePos x="0" y="0"/>
+                <wp:positionH relativeFrom="margin">
+                  <wp:posOffset>3423285</wp:posOffset>
+                </wp:positionH>
+                <wp:positionV relativeFrom="paragraph">
+                  <wp:posOffset>1207770</wp:posOffset>
+                </wp:positionV>
+                <wp:extent cx="428625" cy="1019175"/>
+                <wp:effectExtent l="0" t="0" r="28575" b="28575"/>
+                <wp:wrapNone/>
+                <wp:docPr id="10" name="Connettore 2 10"/>
+                <wp:cNvGraphicFramePr/>
+                <a:graphic xmlns:a="http://schemas.openxmlformats.org/drawingml/2006/main">
+                  <a:graphicData uri="http://schemas.microsoft.com/office/word/2010/wordprocessingShape">
+                    <wps:wsp>
+                      <wps:cNvCnPr/>
+                      <wps:spPr>
+                        <a:xfrm>
+                          <a:off x="0" y="0"/>
+                          <a:ext cx="428625" cy="1019175"/>
+                        </a:xfrm>
+                        <a:prstGeom prst="straightConnector1">
+                          <a:avLst/>
+                        </a:prstGeom>
+                        <a:ln w="9525" cap="flat" cmpd="sng" algn="ctr">
+                          <a:solidFill>
+                            <a:schemeClr val="accent6"/>
+                          </a:solidFill>
+                          <a:prstDash val="dash"/>
+                          <a:round/>
+                          <a:headEnd type="none" w="med" len="med"/>
+                          <a:tailEnd type="none" w="med" len="med"/>
+                        </a:ln>
+                      </wps:spPr>
+                      <wps:style>
+                        <a:lnRef idx="0">
+                          <a:scrgbClr r="0" g="0" b="0"/>
+                        </a:lnRef>
+                        <a:fillRef idx="0">
+                          <a:scrgbClr r="0" g="0" b="0"/>
+                        </a:fillRef>
+                        <a:effectRef idx="0">
+                          <a:scrgbClr r="0" g="0" b="0"/>
+                        </a:effectRef>
+                        <a:fontRef idx="minor">
+                          <a:schemeClr val="tx1"/>
+                        </a:fontRef>
+                      </wps:style>
+                      <wps:bodyPr/>
+                    </wps:wsp>
+                  </a:graphicData>
+                </a:graphic>
+                <wp14:sizeRelH relativeFrom="margin">
+                  <wp14:pctWidth>0</wp14:pctWidth>
+                </wp14:sizeRelH>
+                <wp14:sizeRelV relativeFrom="margin">
+                  <wp14:pctHeight>0</wp14:pctHeight>
+                </wp14:sizeRelV>
+              </wp:anchor>
+            </w:drawing>
+          </mc:Choice>
+          <mc:Fallback>
+            <w:pict>
+              <v:shape w14:anchorId="6B4A87A5" id="Connettore 2 10" o:spid="_x0000_s1026" type="#_x0000_t32" style="position:absolute;margin-left:269.55pt;margin-top:95.1pt;width:33.75pt;height:80.25pt;z-index:251658240;visibility:visible;mso-wrap-style:square;mso-width-percent:0;mso-height-percent:0;mso-wrap-distance-left:9pt;mso-wrap-distance-top:0;mso-wrap-distance-right:9pt;mso-wrap-distance-bottom:0;mso-position-horizontal:absolute;mso-position-horizontal-relative:margin;mso-position-vertical:absolute;mso-position-vertical-relative:text;mso-width-percent:0;mso-height-percent:0;mso-width-relative:margin;mso-height-relative:margin" o:gfxdata="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" strokecolor="#4d4d4d [3209]">
+                <v:stroke dashstyle="dash"/>
+                <w10:wrap anchorx="margin"/>
+              </v:shape>
+            </w:pict>
+          </mc:Fallback>
+        </mc:AlternateContent>
+      </w:r>
+      <w:r>
+        <w:rPr>
+          <w:noProof/>
+        </w:rPr>
+        <mc:AlternateContent>
+          <mc:Choice Requires="wps">
+            <w:drawing>
+              <wp:anchor distT="0" distB="0" distL="114300" distR="114300" simplePos="0" relativeHeight="251662848" behindDoc="0" locked="0" layoutInCell="1" allowOverlap="1" wp14:anchorId="68832FDB" wp14:editId="121AB997">
+                <wp:simplePos x="0" y="0"/>
+                <wp:positionH relativeFrom="column">
+                  <wp:posOffset>2518410</wp:posOffset>
+                </wp:positionH>
+                <wp:positionV relativeFrom="paragraph">
+                  <wp:posOffset>1226820</wp:posOffset>
+                </wp:positionV>
+                <wp:extent cx="400050" cy="942975"/>
+                <wp:effectExtent l="0" t="0" r="19050" b="28575"/>
+                <wp:wrapNone/>
+                <wp:docPr id="9" name="Connettore 2 9"/>
+                <wp:cNvGraphicFramePr/>
+                <a:graphic xmlns:a="http://schemas.openxmlformats.org/drawingml/2006/main">
+                  <a:graphicData uri="http://schemas.microsoft.com/office/word/2010/wordprocessingShape">
+                    <wps:wsp>
+                      <wps:cNvCnPr/>
+                      <wps:spPr>
+                        <a:xfrm flipH="1">
+                          <a:off x="0" y="0"/>
+                          <a:ext cx="400050" cy="942975"/>
+                        </a:xfrm>
+                        <a:prstGeom prst="straightConnector1">
+                          <a:avLst/>
+                        </a:prstGeom>
+                        <a:ln w="9525" cap="flat" cmpd="sng" algn="ctr">
+                          <a:solidFill>
+                            <a:schemeClr val="accent6"/>
+                          </a:solidFill>
+                          <a:prstDash val="dash"/>
+                          <a:round/>
+                          <a:headEnd type="none" w="med" len="med"/>
+                          <a:tailEnd type="none" w="med" len="med"/>
+                        </a:ln>
+                      </wps:spPr>
+                      <wps:style>
+                        <a:lnRef idx="0">
+                          <a:scrgbClr r="0" g="0" b="0"/>
+                        </a:lnRef>
+                        <a:fillRef idx="0">
+                          <a:scrgbClr r="0" g="0" b="0"/>
+                        </a:fillRef>
+                        <a:effectRef idx="0">
+                          <a:scrgbClr r="0" g="0" b="0"/>
+                        </a:effectRef>
+                        <a:fontRef idx="minor">
+                          <a:schemeClr val="tx1"/>
+                        </a:fontRef>
+                      </wps:style>
+                      <wps:bodyPr/>
+                    </wps:wsp>
+                  </a:graphicData>
+                </a:graphic>
+                <wp14:sizeRelH relativeFrom="margin">
+                  <wp14:pctWidth>0</wp14:pctWidth>
+                </wp14:sizeRelH>
+                <wp14:sizeRelV relativeFrom="margin">
+                  <wp14:pctHeight>0</wp14:pctHeight>
+                </wp14:sizeRelV>
+              </wp:anchor>
+            </w:drawing>
+          </mc:Choice>
+          <mc:Fallback>
+            <w:pict>
+              <v:shape w14:anchorId="749E7B29" id="Connettore 2 9" o:spid="_x0000_s1026" type="#_x0000_t32" style="position:absolute;margin-left:198.3pt;margin-top:96.6pt;width:31.5pt;height:74.25pt;flip:x;z-index:251658240;visibility:visible;mso-wrap-style:square;mso-width-percent:0;mso-height-percent:0;mso-wrap-distance-left:9pt;mso-wrap-distance-top:0;mso-wrap-distance-right:9pt;mso-wrap-distance-bottom:0;mso-position-horizontal:absolute;mso-position-horizontal-relative:text;mso-position-vertical:absolute;mso-position-vertical-relative:text;mso-width-percent:0;mso-height-percent:0;mso-width-relative:margin;mso-height-relative:margin" o:gfxdata="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" strokecolor="#4d4d4d [3209]">
+                <v:stroke dashstyle="dash"/>
+              </v:shape>
+            </w:pict>
+          </mc:Fallback>
+        </mc:AlternateContent>
+      </w:r>
+      <w:r>
+        <w:rPr>
+          <w:noProof/>
+        </w:rPr>
+        <mc:AlternateContent>
+          <mc:Choice Requires="wps">
+            <w:drawing>
+              <wp:anchor distT="0" distB="0" distL="114300" distR="114300" simplePos="0" relativeHeight="251663872" behindDoc="0" locked="0" layoutInCell="1" allowOverlap="1" wp14:anchorId="0BCFCD63" wp14:editId="3A7F6E8F">
+                <wp:simplePos x="0" y="0"/>
+                <wp:positionH relativeFrom="column">
+                  <wp:posOffset>1642110</wp:posOffset>
+                </wp:positionH>
+                <wp:positionV relativeFrom="paragraph">
+                  <wp:posOffset>1169670</wp:posOffset>
+                </wp:positionV>
+                <wp:extent cx="809625" cy="971550"/>
+                <wp:effectExtent l="0" t="0" r="28575" b="19050"/>
+                <wp:wrapNone/>
+                <wp:docPr id="8" name="Connettore 2 8"/>
+                <wp:cNvGraphicFramePr/>
+                <a:graphic xmlns:a="http://schemas.openxmlformats.org/drawingml/2006/main">
+                  <a:graphicData uri="http://schemas.microsoft.com/office/word/2010/wordprocessingShape">
+                    <wps:wsp>
+                      <wps:cNvCnPr/>
+                      <wps:spPr>
+                        <a:xfrm flipH="1">
+                          <a:off x="0" y="0"/>
+                          <a:ext cx="809625" cy="971550"/>
+                        </a:xfrm>
+                        <a:prstGeom prst="straightConnector1">
+                          <a:avLst/>
+                        </a:prstGeom>
+                        <a:ln w="9525" cap="flat" cmpd="sng" algn="ctr">
+                          <a:solidFill>
+                            <a:schemeClr val="accent6"/>
+                          </a:solidFill>
+                          <a:prstDash val="dash"/>
+                          <a:round/>
+                          <a:headEnd type="none" w="med" len="med"/>
+                          <a:tailEnd type="none" w="med" len="med"/>
+                        </a:ln>
+                      </wps:spPr>
+                      <wps:style>
+                        <a:lnRef idx="0">
+                          <a:scrgbClr r="0" g="0" b="0"/>
+                        </a:lnRef>
+                        <a:fillRef idx="0">
+                          <a:scrgbClr r="0" g="0" b="0"/>
+                        </a:fillRef>
+                        <a:effectRef idx="0">
+                          <a:scrgbClr r="0" g="0" b="0"/>
+                        </a:effectRef>
+                        <a:fontRef idx="minor">
+                          <a:schemeClr val="tx1"/>
+                        </a:fontRef>
+                      </wps:style>
+                      <wps:bodyPr/>
+                    </wps:wsp>
+                  </a:graphicData>
+                </a:graphic>
+                <wp14:sizeRelH relativeFrom="page">
+                  <wp14:pctWidth>0</wp14:pctWidth>
+                </wp14:sizeRelH>
+                <wp14:sizeRelV relativeFrom="page">
+                  <wp14:pctHeight>0</wp14:pctHeight>
+                </wp14:sizeRelV>
+              </wp:anchor>
+            </w:drawing>
+          </mc:Choice>
+          <mc:Fallback>
+            <w:pict>
+              <v:shape w14:anchorId="13D7194E" id="Connettore 2 8" o:spid="_x0000_s1026" type="#_x0000_t32" style="position:absolute;margin-left:129.3pt;margin-top:92.1pt;width:63.75pt;height:76.5pt;flip:x;z-index:251659264;visibility:visible;mso-wrap-style:square;mso-width-percent:0;mso-height-percent:0;mso-wrap-distance-left:9pt;mso-wrap-distance-top:0;mso-wrap-distance-right:9pt;mso-wrap-distance-bottom:0;mso-position-horizontal:absolute;mso-position-horizontal-relative:text;mso-position-vertical:absolute;mso-position-vertical-relative:text;mso-width-percent:0;mso-height-percent:0;mso-width-relative:page;mso-height-relative:page" o:gfxdata="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" strokecolor="#4d4d4d [3209]">
+                <v:stroke dashstyle="dash"/>
+              </v:shape>
+            </w:pict>
+          </mc:Fallback>
+        </mc:AlternateContent>
+      </w:r>
+      <w:r>
+        <w:rPr>
+          <w:noProof/>
+        </w:rPr>
+        <w:drawing>
+          <wp:inline distT="0" distB="0" distL="0" distR="0" wp14:anchorId="3E0706DD" wp14:editId="38611A24">
+            <wp:extent cx="6120130" cy="5158740"/>
+            <wp:effectExtent l="0" t="0" r="0" b="3810"/>
+            <wp:docPr id="5" name="Immagine 5"/>
+            <wp:cNvGraphicFramePr>
+              <a:graphicFrameLocks xmlns:a="http://schemas.openxmlformats.org/drawingml/2006/main" noChangeAspect="1"/>
+            </wp:cNvGraphicFramePr>
+            <a:graphic xmlns:a="http://schemas.openxmlformats.org/drawingml/2006/main">
+              <a:graphicData uri="http://schemas.openxmlformats.org/drawingml/2006/picture">
+                <pic:pic xmlns:pic="http://schemas.openxmlformats.org/drawingml/2006/picture">
+                  <pic:nvPicPr>
+                    <pic:cNvPr id="0" name="Immagine 2"/>
+                    <pic:cNvPicPr>
+                      <a:picLocks noChangeAspect="1" noChangeArrowheads="1"/>
+                    </pic:cNvPicPr>
+                  </pic:nvPicPr>
+                  <pic:blipFill>
+                    <a:blip r:embed="rId9">
+                      <a:extLst>
+                        <a:ext uri="{28A0092B-C50C-407E-A947-70E740481C1C}">
+                          <a14:useLocalDpi xmlns:a14="http://schemas.microsoft.com/office/drawing/2010/main" val="0"/>
+                        </a:ext>
+                      </a:extLst>
+                    </a:blip>
+                    <a:srcRect/>
+                    <a:stretch>
+                      <a:fillRect/>
+                    </a:stretch>
+                  </pic:blipFill>
+                  <pic:spPr bwMode="auto">
+                    <a:xfrm>
+                      <a:off x="0" y="0"/>
+                      <a:ext cx="6120130" cy="5158740"/>
+                    </a:xfrm>
+                    <a:prstGeom prst="rect">
+                      <a:avLst/>
+                    </a:prstGeom>
+                    <a:noFill/>
+                    <a:ln>
+                      <a:noFill/>
+                    </a:ln>
+                  </pic:spPr>
+                </pic:pic>
+              </a:graphicData>
+            </a:graphic>
+          </wp:inline>
+        </w:drawing>
+      </w:r>
+    </w:p>
+    <w:p>
+      <w:pPr>
+        <w:rPr>
+          <w:u w:val="single"/>
+        </w:rPr>
+      </w:pPr>
+    </w:p>
+    <w:p>
+      <w:pPr>
+        <w:jc w:val="both"/>
+      </w:pPr>
+      <w:r>
+        <w:t>L’architettura dell’ap</w:t>
+      </w:r>
+      <w:r>
+        <w:t xml:space="preserve">plicazione </w:t>
+      </w:r>
+      <w:r>
+        <w:t xml:space="preserve">è caratterizzata da </w:t>
+      </w:r>
+      <w:r>
+        <w:t>quattro</w:t>
+      </w:r>
+      <w:r>
+        <w:t xml:space="preserve"> </w:t>
+      </w:r>
+      <w:r>
+        <w:t xml:space="preserve">parti </w:t>
+      </w:r>
+      <w:r>
+        <w:t>fondamental</w:t>
+      </w:r>
+      <w:r>
+        <w:t>i:</w:t>
+      </w:r>
+    </w:p>
+    <w:p>
+      <w:pPr>
+        <w:pStyle w:val="Paragrafoelenco"/>
+        <w:numPr>
+          <w:ilvl w:val="0"/>
+          <w:numId w:val="23"/>
+        </w:numPr>
+        <w:jc w:val="both"/>
+      </w:pPr>
+      <w:r>
+        <w:t>Cloud: si occupa di gestire tutte le funzionalità più onerose in termini di computazione e di implementare uno storage persistente dei dati raccolti giorno per giorno dai sensori</w:t>
+      </w:r>
+    </w:p>
+    <w:p>
+      <w:pPr>
+        <w:pStyle w:val="Paragrafoelenco"/>
+        <w:numPr>
+          <w:ilvl w:val="0"/>
+          <w:numId w:val="23"/>
+        </w:numPr>
+        <w:jc w:val="both"/>
+      </w:pPr>
+      <w:r>
+        <w:t xml:space="preserve">Nodi </w:t>
+      </w:r>
+      <w:proofErr w:type="spellStart"/>
+      <w:r>
+        <w:t>fog</w:t>
+      </w:r>
+      <w:proofErr w:type="spellEnd"/>
+      <w:r>
+        <w:t xml:space="preserve">: insieme creano uno strato di “nebbia” tra l’infrastruttura cloud ed i sensori, permettendo ai client di ricevere più velocemente le informazioni </w:t>
+      </w:r>
+    </w:p>
+    <w:p>
+      <w:pPr>
+        <w:pStyle w:val="Paragrafoelenco"/>
+        <w:numPr>
+          <w:ilvl w:val="0"/>
+          <w:numId w:val="23"/>
+        </w:numPr>
+        <w:jc w:val="both"/>
+      </w:pPr>
+      <w:r>
+        <w:t xml:space="preserve">Server proxy: un server che si occupa di ridirigere le richieste da parte sia dei client che dei sensori verso uno specifico nodo </w:t>
+      </w:r>
+      <w:proofErr w:type="spellStart"/>
+      <w:r>
+        <w:t>fog</w:t>
+      </w:r>
+      <w:proofErr w:type="spellEnd"/>
+      <w:r>
+        <w:t>, implementando anche un servizio di load balancing</w:t>
+      </w:r>
+    </w:p>
+    <w:p>
+      <w:pPr>
+        <w:pStyle w:val="Paragrafoelenco"/>
+        <w:numPr>
+          <w:ilvl w:val="0"/>
+          <w:numId w:val="23"/>
+        </w:numPr>
+        <w:jc w:val="both"/>
+      </w:pPr>
+      <w:r>
+        <w:t xml:space="preserve">Sensori IoT: Monitorano lo stato del posto auto inviando delle notifiche periodiche ai nodi </w:t>
+      </w:r>
+      <w:proofErr w:type="spellStart"/>
+      <w:r>
+        <w:t>fog</w:t>
+      </w:r>
+      <w:proofErr w:type="spellEnd"/>
+    </w:p>
     <w:p/>
     <w:p>
       <w:pPr>
         <w:pStyle w:val="Titolo1"/>
       </w:pPr>
-      <w:bookmarkStart w:id="4" w:name="_Toc54711945"/>
+      <w:bookmarkStart w:id="4" w:name="_Toc54712811"/>
       <w:r>
         <w:lastRenderedPageBreak/>
         <w:t>Implementazione</w:t>
@@ -2337,7 +3507,7 @@
                     <pic:cNvPicPr/>
                   </pic:nvPicPr>
                   <pic:blipFill>
-                    <a:blip r:embed="rId9">
+                    <a:blip r:embed="rId10">
                       <a:extLst>
                         <a:ext uri="{28A0092B-C50C-407E-A947-70E740481C1C}">
                           <a14:useLocalDpi xmlns:a14="http://schemas.microsoft.com/office/drawing/2010/main" val="0"/>
@@ -2383,7 +3553,7 @@
                     <pic:cNvPicPr/>
                   </pic:nvPicPr>
                   <pic:blipFill>
-                    <a:blip r:embed="rId10" cstate="print">
+                    <a:blip r:embed="rId11" cstate="print">
                       <a:extLst>
                         <a:ext uri="{28A0092B-C50C-407E-A947-70E740481C1C}">
                           <a14:useLocalDpi xmlns:a14="http://schemas.microsoft.com/office/drawing/2010/main" val="0"/>
@@ -2429,7 +3599,7 @@
                     <pic:cNvPicPr/>
                   </pic:nvPicPr>
                   <pic:blipFill>
-                    <a:blip r:embed="rId11">
+                    <a:blip r:embed="rId12">
                       <a:extLst>
                         <a:ext uri="{28A0092B-C50C-407E-A947-70E740481C1C}">
                           <a14:useLocalDpi xmlns:a14="http://schemas.microsoft.com/office/drawing/2010/main" val="0"/>
@@ -2463,7 +3633,7 @@
           <w:rFonts w:asciiTheme="minorHAnsi" w:hAnsiTheme="minorHAnsi"/>
         </w:rPr>
       </w:pPr>
-      <w:bookmarkStart w:id="5" w:name="_Toc54711946"/>
+      <w:bookmarkStart w:id="5" w:name="_Toc54712812"/>
       <w:r>
         <w:rPr>
           <w:rFonts w:asciiTheme="minorHAnsi" w:hAnsiTheme="minorHAnsi"/>
@@ -2497,7 +3667,6 @@
         </w:rPr>
         <w:t xml:space="preserve">Il linguaggio scelto per lo sviluppo dell’applicazione è </w:t>
       </w:r>
-      <w:proofErr w:type="spellStart"/>
       <w:r>
         <w:rPr>
           <w:rFonts w:cs="Arial"/>
@@ -2506,7 +3675,6 @@
         </w:rPr>
         <w:t>Python</w:t>
       </w:r>
-      <w:proofErr w:type="spellEnd"/>
       <w:r>
         <w:rPr>
           <w:rFonts w:cs="Arial"/>
@@ -2517,21 +3685,7 @@
         <w:rPr>
           <w:rFonts w:cs="Arial"/>
         </w:rPr>
-        <w:t xml:space="preserve"> In particolare, si è fatto uso del micro-</w:t>
-      </w:r>
-      <w:proofErr w:type="spellStart"/>
-      <w:r>
-        <w:rPr>
-          <w:rFonts w:cs="Arial"/>
-        </w:rPr>
-        <w:t>framework</w:t>
-      </w:r>
-      <w:proofErr w:type="spellEnd"/>
-      <w:r>
-        <w:rPr>
-          <w:rFonts w:cs="Arial"/>
-        </w:rPr>
-        <w:t xml:space="preserve"> web </w:t>
+        <w:t xml:space="preserve"> In particolare, si è fatto uso del micro-framework web </w:t>
       </w:r>
       <w:proofErr w:type="spellStart"/>
       <w:r>
@@ -2607,236 +3761,187 @@
         <w:rPr>
           <w:rFonts w:cs="Arial"/>
         </w:rPr>
-        <w:t xml:space="preserve"> messi a disposizione del </w:t>
+        <w:t xml:space="preserve"> messi a disposizione del framework stesso.</w:t>
+      </w:r>
+    </w:p>
+    <w:p>
+      <w:pPr>
+        <w:jc w:val="both"/>
+        <w:rPr>
+          <w:rFonts w:cs="Arial"/>
+        </w:rPr>
+      </w:pPr>
+      <w:r>
+        <w:rPr>
+          <w:rFonts w:cs="Arial"/>
+        </w:rPr>
+        <w:t>L’utilizzo di</w:t>
+      </w:r>
+      <w:r>
+        <w:rPr>
+          <w:rFonts w:cs="Arial"/>
+        </w:rPr>
+        <w:t xml:space="preserve"> Python come</w:t>
+      </w:r>
+      <w:r>
+        <w:rPr>
+          <w:rFonts w:cs="Arial"/>
+        </w:rPr>
+        <w:t xml:space="preserve"> linguaggio di programmazione</w:t>
+      </w:r>
+      <w:r>
+        <w:rPr>
+          <w:rFonts w:cs="Arial"/>
+        </w:rPr>
+        <w:t xml:space="preserve"> </w:t>
+      </w:r>
+      <w:r>
+        <w:rPr>
+          <w:rFonts w:cs="Arial"/>
+        </w:rPr>
+        <w:t xml:space="preserve">non risulta essere una scelta esclusiva: è possibile far uso di qualsiasi linguaggio si voglia, a condizione che questo supporti l’invio e/o ricezione di richieste http. </w:t>
+      </w:r>
+    </w:p>
+    <w:p>
+      <w:pPr>
+        <w:pStyle w:val="Titolo2"/>
+        <w:rPr>
+          <w:rFonts w:asciiTheme="minorHAnsi" w:hAnsiTheme="minorHAnsi"/>
+        </w:rPr>
+      </w:pPr>
+      <w:bookmarkStart w:id="6" w:name="_Toc54712813"/>
+      <w:r>
+        <w:rPr>
+          <w:rFonts w:asciiTheme="minorHAnsi" w:hAnsiTheme="minorHAnsi"/>
+        </w:rPr>
+        <w:t>D</w:t>
+      </w:r>
+      <w:r>
+        <w:rPr>
+          <w:rFonts w:asciiTheme="minorHAnsi" w:hAnsiTheme="minorHAnsi"/>
+        </w:rPr>
+        <w:t xml:space="preserve">ocker </w:t>
+      </w:r>
+      <w:r>
+        <w:rPr>
+          <w:rFonts w:asciiTheme="minorHAnsi" w:hAnsiTheme="minorHAnsi"/>
+        </w:rPr>
+        <w:t>C</w:t>
+      </w:r>
+      <w:r>
+        <w:rPr>
+          <w:rFonts w:asciiTheme="minorHAnsi" w:hAnsiTheme="minorHAnsi"/>
+        </w:rPr>
+        <w:t>o</w:t>
+      </w:r>
+      <w:r>
+        <w:rPr>
+          <w:rFonts w:asciiTheme="minorHAnsi" w:hAnsiTheme="minorHAnsi"/>
+        </w:rPr>
+        <w:t>mpose</w:t>
+      </w:r>
+      <w:bookmarkEnd w:id="6"/>
+    </w:p>
+    <w:p>
+      <w:pPr>
+        <w:jc w:val="both"/>
+      </w:pPr>
+      <w:r>
+        <w:t xml:space="preserve">Docker </w:t>
+      </w:r>
+      <w:r>
+        <w:t xml:space="preserve">Compose è uno strumento per la definizione e l'esecuzione di applicazioni Docker multi-container. </w:t>
+      </w:r>
+      <w:r>
+        <w:t>Si</w:t>
+      </w:r>
+      <w:r>
+        <w:t xml:space="preserve"> utilizz</w:t>
+      </w:r>
+      <w:r>
+        <w:t>a</w:t>
+      </w:r>
+      <w:r>
+        <w:t xml:space="preserve"> un file </w:t>
+      </w:r>
+      <w:r>
+        <w:t>“</w:t>
       </w:r>
       <w:proofErr w:type="spellStart"/>
       <w:r>
-        <w:rPr>
-          <w:rFonts w:cs="Arial"/>
-        </w:rPr>
-        <w:t>framework</w:t>
+        <w:t>docker-compose.yml</w:t>
       </w:r>
       <w:proofErr w:type="spellEnd"/>
       <w:r>
-        <w:rPr>
-          <w:rFonts w:cs="Arial"/>
-        </w:rPr>
-        <w:t xml:space="preserve"> stesso.</w:t>
+        <w:t>”</w:t>
+      </w:r>
+      <w:r>
+        <w:t xml:space="preserve"> per configurare i servizi dell</w:t>
+      </w:r>
+      <w:r>
+        <w:t>’</w:t>
+      </w:r>
+      <w:r>
+        <w:t>applicazione</w:t>
+      </w:r>
+      <w:r>
+        <w:t xml:space="preserve"> in modo tale che questi possano eseguire contemporaneamente</w:t>
+      </w:r>
+      <w:r>
+        <w:t xml:space="preserve"> e</w:t>
+      </w:r>
+      <w:r>
+        <w:t xml:space="preserve"> in maniera isolata</w:t>
+      </w:r>
+      <w:r>
+        <w:t xml:space="preserve">. Quindi, con un solo comando, </w:t>
+      </w:r>
+      <w:r>
+        <w:t xml:space="preserve">si è in grado di </w:t>
+      </w:r>
+      <w:r>
+        <w:t>cre</w:t>
+      </w:r>
+      <w:r>
+        <w:t>are</w:t>
+      </w:r>
+      <w:r>
+        <w:t xml:space="preserve"> e avvi</w:t>
+      </w:r>
+      <w:r>
+        <w:t>are</w:t>
+      </w:r>
+      <w:r>
+        <w:t xml:space="preserve"> tutti i servizi </w:t>
+      </w:r>
+      <w:r>
+        <w:t xml:space="preserve">specificati all’interno </w:t>
+      </w:r>
+      <w:r>
+        <w:t xml:space="preserve">dalla configurazione. </w:t>
       </w:r>
     </w:p>
     <w:p>
       <w:pPr>
         <w:jc w:val="both"/>
-        <w:rPr>
-          <w:rFonts w:cs="Arial"/>
-        </w:rPr>
-      </w:pPr>
-      <w:r>
-        <w:rPr>
-          <w:rFonts w:cs="Arial"/>
-        </w:rPr>
-        <w:t>L’utilizzo di</w:t>
-      </w:r>
-      <w:r>
-        <w:rPr>
-          <w:rFonts w:cs="Arial"/>
-        </w:rPr>
+      </w:pPr>
+      <w:r>
+        <w:t xml:space="preserve">Nel nostro particolare caso, </w:t>
+      </w:r>
+      <w:r>
+        <w:t xml:space="preserve">i container utilizzati per la realizzazione dei nodi </w:t>
+      </w:r>
+      <w:proofErr w:type="spellStart"/>
+      <w:r>
+        <w:t>Fog</w:t>
+      </w:r>
+      <w:proofErr w:type="spellEnd"/>
+      <w:r>
+        <w:t xml:space="preserve"> presentano</w:t>
+      </w:r>
+      <w:r>
         <w:t xml:space="preserve"> </w:t>
       </w:r>
-      <w:proofErr w:type="spellStart"/>
-      <w:r>
-        <w:rPr>
-          <w:rFonts w:cs="Arial"/>
-        </w:rPr>
-        <w:t>Python</w:t>
-      </w:r>
-      <w:proofErr w:type="spellEnd"/>
-      <w:r>
-        <w:rPr>
-          <w:rFonts w:cs="Arial"/>
-        </w:rPr>
-        <w:t xml:space="preserve"> come</w:t>
-      </w:r>
-      <w:r>
-        <w:rPr>
-          <w:rFonts w:cs="Arial"/>
-        </w:rPr>
-        <w:t xml:space="preserve"> linguaggio di programmazione</w:t>
-      </w:r>
-      <w:r>
-        <w:rPr>
-          <w:rFonts w:cs="Arial"/>
-        </w:rPr>
-        <w:t xml:space="preserve"> </w:t>
-      </w:r>
-      <w:r>
-        <w:rPr>
-          <w:rFonts w:cs="Arial"/>
-        </w:rPr>
-        <w:t xml:space="preserve">non risulta essere una scelta esclusiva: è possibile far uso di qualsiasi linguaggio si voglia, a condizione che questo supporti l’invio e/o ricezione di richieste http. </w:t>
-      </w:r>
-    </w:p>
-    <w:p>
-      <w:pPr>
-        <w:pStyle w:val="Titolo2"/>
-        <w:rPr>
-          <w:rFonts w:asciiTheme="minorHAnsi" w:hAnsiTheme="minorHAnsi"/>
-        </w:rPr>
-      </w:pPr>
-      <w:bookmarkStart w:id="6" w:name="_Toc54711947"/>
-      <w:proofErr w:type="spellStart"/>
-      <w:r>
-        <w:rPr>
-          <w:rFonts w:asciiTheme="minorHAnsi" w:hAnsiTheme="minorHAnsi"/>
-        </w:rPr>
-        <w:t>D</w:t>
-      </w:r>
-      <w:r>
-        <w:rPr>
-          <w:rFonts w:asciiTheme="minorHAnsi" w:hAnsiTheme="minorHAnsi"/>
-        </w:rPr>
-        <w:t>ocker</w:t>
-      </w:r>
-      <w:proofErr w:type="spellEnd"/>
-      <w:r>
-        <w:rPr>
-          <w:rFonts w:asciiTheme="minorHAnsi" w:hAnsiTheme="minorHAnsi"/>
-        </w:rPr>
-        <w:t xml:space="preserve"> </w:t>
-      </w:r>
-      <w:r>
-        <w:rPr>
-          <w:rFonts w:asciiTheme="minorHAnsi" w:hAnsiTheme="minorHAnsi"/>
-        </w:rPr>
-        <w:t>C</w:t>
-      </w:r>
-      <w:r>
-        <w:rPr>
-          <w:rFonts w:asciiTheme="minorHAnsi" w:hAnsiTheme="minorHAnsi"/>
-        </w:rPr>
-        <w:t>o</w:t>
-      </w:r>
-      <w:r>
-        <w:rPr>
-          <w:rFonts w:asciiTheme="minorHAnsi" w:hAnsiTheme="minorHAnsi"/>
-        </w:rPr>
-        <w:t>mpose</w:t>
-      </w:r>
-      <w:bookmarkEnd w:id="6"/>
-    </w:p>
-    <w:p>
-      <w:pPr>
-        <w:jc w:val="both"/>
-      </w:pPr>
-      <w:proofErr w:type="spellStart"/>
-      <w:r>
-        <w:t>Docker</w:t>
-      </w:r>
-      <w:proofErr w:type="spellEnd"/>
-      <w:r>
-        <w:t xml:space="preserve"> </w:t>
-      </w:r>
-      <w:r>
-        <w:t xml:space="preserve">Compose è uno strumento per la definizione e l'esecuzione di applicazioni </w:t>
-      </w:r>
-      <w:proofErr w:type="spellStart"/>
-      <w:r>
-        <w:t>Docker</w:t>
-      </w:r>
-      <w:proofErr w:type="spellEnd"/>
-      <w:r>
-        <w:t xml:space="preserve"> multi-container. </w:t>
-      </w:r>
-      <w:r>
-        <w:t>Si</w:t>
-      </w:r>
-      <w:r>
-        <w:t xml:space="preserve"> utilizz</w:t>
-      </w:r>
-      <w:r>
-        <w:t>a</w:t>
-      </w:r>
-      <w:r>
-        <w:t xml:space="preserve"> un file </w:t>
-      </w:r>
-      <w:r>
-        <w:t>“</w:t>
-      </w:r>
-      <w:proofErr w:type="spellStart"/>
-      <w:r>
-        <w:t>docker-compose.yml</w:t>
-      </w:r>
-      <w:proofErr w:type="spellEnd"/>
-      <w:r>
-        <w:t>”</w:t>
-      </w:r>
-      <w:r>
-        <w:t xml:space="preserve"> per configurare i servizi dell</w:t>
-      </w:r>
-      <w:r>
-        <w:t>’</w:t>
-      </w:r>
-      <w:r>
-        <w:t>applicazione</w:t>
-      </w:r>
-      <w:r>
-        <w:t xml:space="preserve"> in modo tale che questi possano eseguire contemporaneamente</w:t>
-      </w:r>
-      <w:r>
-        <w:t xml:space="preserve"> e</w:t>
-      </w:r>
-      <w:r>
-        <w:t xml:space="preserve"> in maniera isolata</w:t>
-      </w:r>
-      <w:r>
-        <w:t xml:space="preserve">. Quindi, con un solo comando, </w:t>
-      </w:r>
-      <w:r>
-        <w:t xml:space="preserve">si è in grado di </w:t>
-      </w:r>
-      <w:r>
-        <w:t>cre</w:t>
-      </w:r>
-      <w:r>
-        <w:t>are</w:t>
-      </w:r>
-      <w:r>
-        <w:t xml:space="preserve"> e avvi</w:t>
-      </w:r>
-      <w:r>
-        <w:t>are</w:t>
-      </w:r>
-      <w:r>
-        <w:t xml:space="preserve"> tutti i servizi </w:t>
-      </w:r>
-      <w:r>
-        <w:t xml:space="preserve">specificati all’interno </w:t>
-      </w:r>
-      <w:r>
-        <w:t xml:space="preserve">dalla configurazione. </w:t>
-      </w:r>
-    </w:p>
-    <w:p>
-      <w:pPr>
-        <w:jc w:val="both"/>
-      </w:pPr>
-      <w:r>
-        <w:t xml:space="preserve">Nel nostro particolare caso, </w:t>
-      </w:r>
-      <w:r>
-        <w:t xml:space="preserve">i container utilizzati per la realizzazione dei nodi </w:t>
-      </w:r>
-      <w:proofErr w:type="spellStart"/>
-      <w:r>
-        <w:t>Fog</w:t>
-      </w:r>
-      <w:proofErr w:type="spellEnd"/>
-      <w:r>
-        <w:t xml:space="preserve"> presentano</w:t>
-      </w:r>
-      <w:r>
-        <w:t xml:space="preserve"> </w:t>
-      </w:r>
       <w:r>
         <w:t>un’</w:t>
       </w:r>
@@ -2846,202 +3951,169 @@
       <w:r>
         <w:t xml:space="preserve">costituita da </w:t>
       </w:r>
-      <w:proofErr w:type="spellStart"/>
       <w:r>
         <w:rPr>
           <w:i/>
           <w:iCs/>
         </w:rPr>
-        <w:t>Ubuntu</w:t>
-      </w:r>
-      <w:proofErr w:type="spellEnd"/>
+        <w:t>Ubuntu 20.04</w:t>
+      </w:r>
       <w:r>
         <w:rPr>
           <w:i/>
           <w:iCs/>
         </w:rPr>
-        <w:t xml:space="preserve"> 20.04</w:t>
+        <w:t xml:space="preserve">, </w:t>
+      </w:r>
+      <w:r>
+        <w:t xml:space="preserve">sulla quale vengono installati tutti gli strumenti necessari per lo sviluppo in Python: </w:t>
       </w:r>
       <w:r>
         <w:rPr>
           <w:i/>
           <w:iCs/>
         </w:rPr>
-        <w:t xml:space="preserve">, </w:t>
-      </w:r>
-      <w:r>
-        <w:t xml:space="preserve">sulla quale vengono installati tutti gli strumenti necessari per lo sviluppo in </w:t>
+        <w:t xml:space="preserve">python3, python3-div, </w:t>
       </w:r>
       <w:proofErr w:type="spellStart"/>
-      <w:r>
-        <w:t>Python</w:t>
-      </w:r>
-      <w:proofErr w:type="spellEnd"/>
-      <w:r>
-        <w:t xml:space="preserve">: </w:t>
-      </w:r>
       <w:r>
         <w:rPr>
           <w:i/>
           <w:iCs/>
         </w:rPr>
-        <w:t xml:space="preserve">python3, python3-div, </w:t>
-      </w:r>
-      <w:proofErr w:type="spellStart"/>
+        <w:t>pip</w:t>
+      </w:r>
+      <w:proofErr w:type="spellEnd"/>
       <w:r>
         <w:rPr>
           <w:i/>
           <w:iCs/>
         </w:rPr>
-        <w:t>pip</w:t>
-      </w:r>
-      <w:proofErr w:type="spellEnd"/>
+        <w:t xml:space="preserve">, </w:t>
+      </w:r>
+      <w:proofErr w:type="spellStart"/>
       <w:r>
         <w:rPr>
           <w:i/>
           <w:iCs/>
         </w:rPr>
-        <w:t xml:space="preserve">, </w:t>
-      </w:r>
-      <w:proofErr w:type="spellStart"/>
+        <w:t>F</w:t>
+      </w:r>
       <w:r>
         <w:rPr>
           <w:i/>
           <w:iCs/>
         </w:rPr>
-        <w:t>F</w:t>
-      </w:r>
+        <w:t>lask</w:t>
+      </w:r>
+      <w:proofErr w:type="spellEnd"/>
       <w:r>
         <w:rPr>
           <w:i/>
           <w:iCs/>
         </w:rPr>
-        <w:t>lask</w:t>
-      </w:r>
-      <w:proofErr w:type="spellEnd"/>
+        <w:t>,</w:t>
+      </w:r>
       <w:r>
         <w:rPr>
           <w:i/>
           <w:iCs/>
         </w:rPr>
-        <w:t>,</w:t>
-      </w:r>
+        <w:t xml:space="preserve"> </w:t>
+      </w:r>
+      <w:proofErr w:type="spellStart"/>
       <w:r>
         <w:rPr>
           <w:i/>
           <w:iCs/>
         </w:rPr>
-        <w:t xml:space="preserve"> </w:t>
-      </w:r>
-      <w:proofErr w:type="spellStart"/>
+        <w:t>Flask-RESTful</w:t>
+      </w:r>
+      <w:proofErr w:type="spellEnd"/>
       <w:r>
         <w:rPr>
           <w:i/>
           <w:iCs/>
         </w:rPr>
-        <w:t>Flask-RESTful</w:t>
-      </w:r>
-      <w:proofErr w:type="spellEnd"/>
+        <w:t xml:space="preserve"> e </w:t>
+      </w:r>
+      <w:proofErr w:type="spellStart"/>
       <w:r>
         <w:rPr>
           <w:i/>
           <w:iCs/>
         </w:rPr>
-        <w:t xml:space="preserve"> e </w:t>
-      </w:r>
-      <w:proofErr w:type="spellStart"/>
+        <w:t>requests</w:t>
+      </w:r>
+      <w:proofErr w:type="spellEnd"/>
+      <w:r>
+        <w:t>.</w:t>
+      </w:r>
+      <w:r>
+        <w:t xml:space="preserve"> </w:t>
+      </w:r>
+      <w:r>
+        <w:t xml:space="preserve">Mentre il container realizzato per l’esecuzione del </w:t>
+      </w:r>
       <w:r>
         <w:rPr>
           <w:i/>
           <w:iCs/>
         </w:rPr>
-        <w:t>requests</w:t>
-      </w:r>
-      <w:proofErr w:type="spellEnd"/>
-      <w:r>
-        <w:t>.</w:t>
-      </w:r>
-      <w:r>
-        <w:t xml:space="preserve"> </w:t>
-      </w:r>
-      <w:r>
-        <w:t xml:space="preserve">Mentre il container realizzato per l’esecuzione del </w:t>
+        <w:t>Reverse Proxy</w:t>
       </w:r>
       <w:r>
         <w:rPr>
           <w:i/>
           <w:iCs/>
         </w:rPr>
-        <w:t>Reverse Proxy</w:t>
-      </w:r>
+        <w:t xml:space="preserve"> </w:t>
+      </w:r>
+      <w:r>
+        <w:t xml:space="preserve">viene utilizzato </w:t>
+      </w:r>
+      <w:proofErr w:type="spellStart"/>
+      <w:proofErr w:type="gramStart"/>
       <w:r>
         <w:rPr>
           <w:i/>
           <w:iCs/>
         </w:rPr>
-        <w:t xml:space="preserve"> </w:t>
-      </w:r>
-      <w:r>
-        <w:t xml:space="preserve">viene utilizzato </w:t>
-      </w:r>
-      <w:proofErr w:type="spellStart"/>
-      <w:proofErr w:type="gramStart"/>
+        <w:t>nginx</w:t>
+      </w:r>
       <w:r>
         <w:rPr>
           <w:i/>
           <w:iCs/>
         </w:rPr>
-        <w:t>nginx</w:t>
-      </w:r>
+        <w:t>:alpine</w:t>
+      </w:r>
+      <w:proofErr w:type="spellEnd"/>
+      <w:proofErr w:type="gramEnd"/>
       <w:r>
         <w:rPr>
           <w:i/>
           <w:iCs/>
         </w:rPr>
-        <w:t>:alpine</w:t>
+        <w:t xml:space="preserve"> </w:t>
+      </w:r>
+      <w:r>
+        <w:t xml:space="preserve">che permette la realizzazione di un reverse proxy server per la gestione dei messaggi tramite il protocollo http e del load </w:t>
+      </w:r>
+      <w:proofErr w:type="spellStart"/>
+      <w:r>
+        <w:t>banlancer</w:t>
       </w:r>
       <w:proofErr w:type="spellEnd"/>
+      <w:r>
+        <w:t xml:space="preserve">. </w:t>
+      </w:r>
+      <w:proofErr w:type="gramStart"/>
+      <w:r>
+        <w:t>In particolare</w:t>
+      </w:r>
       <w:proofErr w:type="gramEnd"/>
       <w:r>
-        <w:rPr>
-          <w:i/>
-          <w:iCs/>
-        </w:rPr>
-        <w:t xml:space="preserve"> </w:t>
-      </w:r>
-      <w:r>
-        <w:t xml:space="preserve">che permette la realizzazione di un reverse </w:t>
-      </w:r>
-      <w:proofErr w:type="spellStart"/>
-      <w:r>
-        <w:t>proxy</w:t>
-      </w:r>
-      <w:proofErr w:type="spellEnd"/>
-      <w:r>
-        <w:t xml:space="preserve"> server per la gestione dei messaggi tramite il protocollo http e del </w:t>
-      </w:r>
-      <w:proofErr w:type="spellStart"/>
-      <w:r>
-        <w:t>load</w:t>
-      </w:r>
-      <w:proofErr w:type="spellEnd"/>
-      <w:r>
-        <w:t xml:space="preserve"> </w:t>
-      </w:r>
-      <w:proofErr w:type="spellStart"/>
-      <w:r>
-        <w:t>banlancer</w:t>
-      </w:r>
-      <w:proofErr w:type="spellEnd"/>
-      <w:r>
-        <w:t xml:space="preserve">. </w:t>
-      </w:r>
-      <w:proofErr w:type="gramStart"/>
-      <w:r>
-        <w:t>In particolare</w:t>
-      </w:r>
-      <w:proofErr w:type="gramEnd"/>
-      <w:r>
         <w:t xml:space="preserve"> per quest’ultimo la nostra scelta ha sfruttato il famoso progetto Alpine Linux, che favorisce la realizzazione di immagini notevolmente più piccole.</w:t>
       </w:r>
     </w:p>
@@ -3052,7 +4124,7 @@
           <w:rFonts w:asciiTheme="minorHAnsi" w:hAnsiTheme="minorHAnsi"/>
         </w:rPr>
       </w:pPr>
-      <w:bookmarkStart w:id="7" w:name="_Toc54711948"/>
+      <w:bookmarkStart w:id="7" w:name="_Toc54712814"/>
       <w:r>
         <w:rPr>
           <w:rFonts w:asciiTheme="minorHAnsi" w:hAnsiTheme="minorHAnsi"/>
@@ -3129,61 +4201,7 @@
           <w:color w:val="232F3E"/>
           <w:lang w:eastAsia="it-IT"/>
         </w:rPr>
-        <w:t xml:space="preserve">un servizio Web che fornisce capacità di elaborazione sicura e scalabile nel </w:t>
-      </w:r>
-      <w:proofErr w:type="spellStart"/>
-      <w:r>
-        <w:rPr>
-          <w:rFonts w:eastAsia="Times New Roman" w:cs="Times New Roman"/>
-          <w:color w:val="232F3E"/>
-          <w:lang w:eastAsia="it-IT"/>
-        </w:rPr>
-        <w:t>cloud</w:t>
-      </w:r>
-      <w:proofErr w:type="spellEnd"/>
-      <w:r>
-        <w:rPr>
-          <w:rFonts w:eastAsia="Times New Roman" w:cs="Times New Roman"/>
-          <w:color w:val="232F3E"/>
-          <w:lang w:eastAsia="it-IT"/>
-        </w:rPr>
-        <w:t xml:space="preserve">. È concepito per rendere più semplice il </w:t>
-      </w:r>
-      <w:proofErr w:type="spellStart"/>
-      <w:r>
-        <w:rPr>
-          <w:rFonts w:eastAsia="Times New Roman" w:cs="Times New Roman"/>
-          <w:color w:val="232F3E"/>
-          <w:lang w:eastAsia="it-IT"/>
-        </w:rPr>
-        <w:t>cloud</w:t>
-      </w:r>
-      <w:proofErr w:type="spellEnd"/>
-      <w:r>
-        <w:rPr>
-          <w:rFonts w:eastAsia="Times New Roman" w:cs="Times New Roman"/>
-          <w:color w:val="232F3E"/>
-          <w:lang w:eastAsia="it-IT"/>
-        </w:rPr>
-        <w:t xml:space="preserve"> </w:t>
-      </w:r>
-      <w:proofErr w:type="spellStart"/>
-      <w:r>
-        <w:rPr>
-          <w:rFonts w:eastAsia="Times New Roman" w:cs="Times New Roman"/>
-          <w:color w:val="232F3E"/>
-          <w:lang w:eastAsia="it-IT"/>
-        </w:rPr>
-        <w:t>computing</w:t>
-      </w:r>
-      <w:proofErr w:type="spellEnd"/>
-      <w:r>
-        <w:rPr>
-          <w:rFonts w:eastAsia="Times New Roman" w:cs="Times New Roman"/>
-          <w:color w:val="232F3E"/>
-          <w:lang w:eastAsia="it-IT"/>
-        </w:rPr>
-        <w:t xml:space="preserve"> su scala Web per gli sviluppatori. </w:t>
+        <w:t xml:space="preserve">un servizio Web che fornisce capacità di elaborazione sicura e scalabile nel cloud. È concepito per rendere più semplice il cloud computing su scala Web per gli sviluppatori. </w:t>
       </w:r>
     </w:p>
     <w:p>
@@ -3247,31 +4265,15 @@
         <w:t xml:space="preserve">S3 </w:t>
       </w:r>
       <w:r>
-        <w:t xml:space="preserve">(Simple Storage Service): un servizio di </w:t>
+        <w:t xml:space="preserve">(Simple Storage Service): un servizio di storage di oggetti che offre scalabilità, disponibilità dei dati, sicurezza e prestazioni all’avanguardia. Può essere utilizzato per archiviare e proteggere una qualsiasi quantità di dati per una vasta gamma di casi d’uso, come ad esempio per siti web, applicazioni, backup, ripristino, archiviazione, </w:t>
       </w:r>
       <w:proofErr w:type="spellStart"/>
       <w:r>
-        <w:t>storage</w:t>
+        <w:t>ecc</w:t>
       </w:r>
       <w:proofErr w:type="spellEnd"/>
       <w:r>
-        <w:t xml:space="preserve"> di oggetti che offre scalabilità, disponibilità dei dati, sicurezza e prestazioni all’avanguardia. Può essere utilizzato per archiviare e proteggere una qualsiasi quantità di dati per una vasta gamma di casi d’uso, come ad esempio per siti web, applicazioni, backup, ripristino, archiviazione, </w:t>
-      </w:r>
-      <w:proofErr w:type="spellStart"/>
-      <w:r>
-        <w:t>ecc</w:t>
-      </w:r>
-      <w:proofErr w:type="spellEnd"/>
-      <w:r>
-        <w:t xml:space="preserve">… Tale servizio ci offre, invece, l’opportunità di mantenere un vero e proprio backup dei dati: il server presente sull’istanza di EC2 ha infatti il compito di andare a realizzare dei file, in cui sono riportati i dati raccolti un determinato momento, per poi archiviarli all’interno del </w:t>
-      </w:r>
-      <w:proofErr w:type="spellStart"/>
-      <w:r>
-        <w:t>bucket</w:t>
-      </w:r>
-      <w:proofErr w:type="spellEnd"/>
-      <w:r>
-        <w:t xml:space="preserve"> presente su S3.</w:t>
+        <w:t>… Tale servizio ci offre, invece, l’opportunità di mantenere un vero e proprio backup dei dati: il server presente sull’istanza di EC2 ha infatti il compito di andare a realizzare dei file, in cui sono riportati i dati raccolti un determinato momento, per poi archiviarli all’interno del bucket presente su S3.</w:t>
       </w:r>
     </w:p>
     <w:p>
@@ -3281,7 +4283,7 @@
           <w:rFonts w:asciiTheme="minorHAnsi" w:hAnsiTheme="minorHAnsi"/>
         </w:rPr>
       </w:pPr>
-      <w:bookmarkStart w:id="8" w:name="_Toc54711949"/>
+      <w:bookmarkStart w:id="8" w:name="_Toc54712815"/>
       <w:r>
         <w:rPr>
           <w:rFonts w:asciiTheme="minorHAnsi" w:hAnsiTheme="minorHAnsi"/>
@@ -3427,15 +4429,7 @@
         <w:jc w:val="both"/>
       </w:pPr>
       <w:r>
-        <w:t xml:space="preserve">La gestione del </w:t>
-      </w:r>
-      <w:proofErr w:type="spellStart"/>
-      <w:r>
-        <w:t>bucket</w:t>
-      </w:r>
-      <w:proofErr w:type="spellEnd"/>
-      <w:r>
-        <w:t xml:space="preserve"> presente su S3</w:t>
+        <w:t>La gestione del bucket presente su S3</w:t>
       </w:r>
     </w:p>
     <w:p>
@@ -3443,15 +4437,7 @@
         <w:jc w:val="both"/>
       </w:pPr>
       <w:r>
-        <w:t>Come detto precedentemente si è sfruttato il micro-</w:t>
-      </w:r>
-      <w:proofErr w:type="spellStart"/>
-      <w:r>
-        <w:t>framework</w:t>
-      </w:r>
-      <w:proofErr w:type="spellEnd"/>
-      <w:r>
-        <w:t xml:space="preserve"> </w:t>
+        <w:t xml:space="preserve">Come detto precedentemente si è sfruttato il micro-framework </w:t>
       </w:r>
       <w:proofErr w:type="spellStart"/>
       <w:r>
@@ -3638,7 +4624,7 @@
                     <pic:cNvPicPr/>
                   </pic:nvPicPr>
                   <pic:blipFill>
-                    <a:blip r:embed="rId12">
+                    <a:blip r:embed="rId13">
                       <a:extLst>
                         <a:ext uri="{28A0092B-C50C-407E-A947-70E740481C1C}">
                           <a14:useLocalDpi xmlns:a14="http://schemas.microsoft.com/office/drawing/2010/main" val="0"/>
@@ -3761,16 +4747,11 @@
       <w:r>
         <w:t xml:space="preserve">: una libreria per la creazione di grafici per </w:t>
       </w:r>
-      <w:proofErr w:type="spellStart"/>
       <w:r>
         <w:t>P</w:t>
       </w:r>
       <w:r>
-        <w:t>ython</w:t>
-      </w:r>
-      <w:proofErr w:type="spellEnd"/>
-      <w:r>
-        <w:t xml:space="preserve">. Fornisce api orientate agli oggetti che permettono di inserire i grafici all’interno di applicativi. </w:t>
+        <w:t xml:space="preserve">ython. Fornisce api orientate agli oggetti che permettono di inserire i grafici all’interno di applicativi. </w:t>
       </w:r>
       <w:r>
         <w:t xml:space="preserve">Nell’applicazione viene utilizzata per realizzare il grafico con i dati raccolti dai nodi </w:t>
@@ -3801,16 +4782,11 @@
       <w:r>
         <w:t xml:space="preserve">: una libreria per la creazione di file pdf in </w:t>
       </w:r>
-      <w:proofErr w:type="spellStart"/>
       <w:r>
         <w:t>P</w:t>
       </w:r>
       <w:r>
-        <w:t>ython</w:t>
-      </w:r>
-      <w:proofErr w:type="spellEnd"/>
-      <w:r>
-        <w:t xml:space="preserve">. Utilizzata all’interno dell’applicativo per la </w:t>
+        <w:t xml:space="preserve">ython. Utilizzata all’interno dell’applicativo per la </w:t>
       </w:r>
       <w:r>
         <w:t>realizzazione di un file pdf contenente una tabella, in cui sono riportati i dati rappresentati nel grafico.</w:t>
@@ -3829,39 +4805,15 @@
         <w:t>PyPDF2</w:t>
       </w:r>
       <w:r>
-        <w:t xml:space="preserve">: una libreria </w:t>
+        <w:t xml:space="preserve">: una libreria Python costruita come un vero e proprio PDF toolkit. In </w:t>
       </w:r>
       <w:proofErr w:type="spellStart"/>
       <w:r>
-        <w:t>Python</w:t>
+        <w:t>ParkingNow</w:t>
       </w:r>
       <w:proofErr w:type="spellEnd"/>
       <w:r>
-        <w:t xml:space="preserve"> costruita come un vero e proprio PDF </w:t>
-      </w:r>
-      <w:proofErr w:type="spellStart"/>
-      <w:r>
-        <w:t>toolkit</w:t>
-      </w:r>
-      <w:proofErr w:type="spellEnd"/>
-      <w:r>
-        <w:t xml:space="preserve">. In </w:t>
-      </w:r>
-      <w:proofErr w:type="spellStart"/>
-      <w:r>
-        <w:t>ParkingNow</w:t>
-      </w:r>
-      <w:proofErr w:type="spellEnd"/>
-      <w:r>
-        <w:t xml:space="preserve"> questa viene principalmente utilizzata per effettuare il merge dei file pdf precedentemente creati, così da avere un unico file finale che verrà poi ad essere memorizzato all’interno del </w:t>
-      </w:r>
-      <w:proofErr w:type="spellStart"/>
-      <w:r>
-        <w:t>bucket</w:t>
-      </w:r>
-      <w:proofErr w:type="spellEnd"/>
-      <w:r>
-        <w:t xml:space="preserve"> S3.</w:t>
+        <w:t xml:space="preserve"> questa viene principalmente utilizzata per effettuare il merge dei file pdf precedentemente creati, così da avere un unico file finale che verrà poi ad essere memorizzato all’interno del bucket S3.</w:t>
       </w:r>
     </w:p>
     <w:p>
@@ -3871,7 +4823,7 @@
           <w:rFonts w:asciiTheme="minorHAnsi" w:hAnsiTheme="minorHAnsi"/>
         </w:rPr>
       </w:pPr>
-      <w:bookmarkStart w:id="9" w:name="_Toc54711950"/>
+      <w:bookmarkStart w:id="9" w:name="_Toc54712816"/>
       <w:r>
         <w:rPr>
           <w:rFonts w:asciiTheme="minorHAnsi" w:hAnsiTheme="minorHAnsi"/>
@@ -3921,50 +4873,31 @@
       </w:r>
       <w:proofErr w:type="spellEnd"/>
       <w:r>
-        <w:t xml:space="preserve"> è possibile realizzare i diversi container in modo che abbiano come immagine </w:t>
+        <w:t xml:space="preserve"> è possibile realizzare i diversi container in modo che abbiano come immagine Ubuntu 20.04, sulla quale vengono installati tutti gli strumenti necessari per lo sviluppo in Python e, attraverso un file di testo, è possibile specificare tutte le librerie aggiuntive necessarie per l’esecuzione. </w:t>
+      </w:r>
+    </w:p>
+    <w:p>
+      <w:pPr>
+        <w:jc w:val="both"/>
+      </w:pPr>
+      <w:r>
+        <w:t xml:space="preserve">Anche per quanto riguarda il modulo </w:t>
       </w:r>
       <w:proofErr w:type="spellStart"/>
       <w:r>
-        <w:t>Ubuntu</w:t>
+        <w:t>FogNode</w:t>
       </w:r>
       <w:proofErr w:type="spellEnd"/>
       <w:r>
-        <w:t xml:space="preserve"> 20.04, sulla quale vengono installati tutti gli strumenti necessari per lo sviluppo in </w:t>
+        <w:t xml:space="preserve"> si è sfruttato il micro-framework </w:t>
       </w:r>
       <w:proofErr w:type="spellStart"/>
       <w:r>
-        <w:t>Python</w:t>
+        <w:t>Flask</w:t>
       </w:r>
       <w:proofErr w:type="spellEnd"/>
       <w:r>
-        <w:t xml:space="preserve"> e, attraverso un file di testo, è possibile specificare tutte le librerie aggiuntive necessarie per l’esecuzione. </w:t>
-      </w:r>
-    </w:p>
-    <w:p>
-      <w:pPr>
-        <w:jc w:val="both"/>
-      </w:pPr>
-      <w:r>
-        <w:t xml:space="preserve">Anche per quanto riguarda il modulo </w:t>
-      </w:r>
-      <w:proofErr w:type="spellStart"/>
-      <w:r>
-        <w:t>FogNode</w:t>
-      </w:r>
-      <w:proofErr w:type="spellEnd"/>
-      <w:r>
-        <w:t xml:space="preserve"> </w:t>
-      </w:r>
-      <w:r>
-        <w:t>si è sfruttato il micro-</w:t>
-      </w:r>
-      <w:proofErr w:type="spellStart"/>
-      <w:r>
-        <w:t>framework</w:t>
-      </w:r>
-      <w:proofErr w:type="spellEnd"/>
-      <w:r>
-        <w:t xml:space="preserve"> Flask per sviluppare l’applicativo, </w:t>
+        <w:t xml:space="preserve"> per sviluppare l’applicativo, </w:t>
       </w:r>
       <w:r>
         <w:t>vengono, quindi, utilizzate</w:t>
@@ -3999,10 +4932,7 @@
       </w:r>
       <w:proofErr w:type="gramEnd"/>
       <w:r>
-        <w:t xml:space="preserve">): </w:t>
-      </w:r>
-      <w:r>
-        <w:t xml:space="preserve">permette di implementare la </w:t>
+        <w:t xml:space="preserve">): permette di implementare la </w:t>
       </w:r>
       <w:proofErr w:type="spellStart"/>
       <w:r>
@@ -4010,10 +4940,7 @@
       </w:r>
       <w:proofErr w:type="spellEnd"/>
       <w:r>
-        <w:t xml:space="preserve"> api GET,</w:t>
-      </w:r>
-      <w:r>
-        <w:t xml:space="preserve"> ritornando il valore di tutti i sensori;</w:t>
+        <w:t xml:space="preserve"> api GET, ritornando il valore di tutti i sensori;</w:t>
       </w:r>
     </w:p>
     <w:p>
@@ -4039,16 +4966,7 @@
       </w:r>
       <w:proofErr w:type="gramEnd"/>
       <w:r>
-        <w:t xml:space="preserve">): </w:t>
-      </w:r>
-      <w:r>
-        <w:t xml:space="preserve">permette di implementare </w:t>
-      </w:r>
-      <w:r>
-        <w:t>un’ulteriore</w:t>
-      </w:r>
-      <w:r>
-        <w:t xml:space="preserve"> </w:t>
+        <w:t xml:space="preserve">): permette di implementare un’ulteriore </w:t>
       </w:r>
       <w:proofErr w:type="spellStart"/>
       <w:r>
@@ -4056,10 +4974,7 @@
       </w:r>
       <w:proofErr w:type="spellEnd"/>
       <w:r>
-        <w:t xml:space="preserve"> api GET,</w:t>
-      </w:r>
-      <w:r>
-        <w:t xml:space="preserve"> ritornando il valore delle statistiche riguardanti le ultime 24 ore prese dal server presente sull’istanza EC2;</w:t>
+        <w:t xml:space="preserve"> api GET, ritornando il valore delle statistiche riguardanti le ultime 24 ore prese dal server presente sull’istanza EC2;</w:t>
       </w:r>
     </w:p>
     <w:p>
@@ -4077,10 +4992,7 @@
       </w:r>
       <w:proofErr w:type="gramEnd"/>
       <w:r>
-        <w:t xml:space="preserve">): </w:t>
-      </w:r>
-      <w:r>
-        <w:t xml:space="preserve">permette di implementare la </w:t>
+        <w:t xml:space="preserve">): permette di implementare la </w:t>
       </w:r>
       <w:proofErr w:type="spellStart"/>
       <w:r>
@@ -4088,16 +5000,7 @@
       </w:r>
       <w:proofErr w:type="spellEnd"/>
       <w:r>
-        <w:t xml:space="preserve"> api </w:t>
-      </w:r>
-      <w:r>
-        <w:t>POST</w:t>
-      </w:r>
-      <w:r>
-        <w:t>,</w:t>
-      </w:r>
-      <w:r>
-        <w:t xml:space="preserve"> favorendo l’update dei valori dei sensori.</w:t>
+        <w:t xml:space="preserve"> api POST, favorendo l’update dei valori dei sensori.</w:t>
       </w:r>
     </w:p>
     <w:p>
@@ -4314,7 +5217,7 @@
                     <pic:cNvPicPr/>
                   </pic:nvPicPr>
                   <pic:blipFill>
-                    <a:blip r:embed="rId13">
+                    <a:blip r:embed="rId14">
                       <a:extLst>
                         <a:ext uri="{28A0092B-C50C-407E-A947-70E740481C1C}">
                           <a14:useLocalDpi xmlns:a14="http://schemas.microsoft.com/office/drawing/2010/main" val="0"/>
@@ -4450,7 +5353,7 @@
           <w:rFonts w:asciiTheme="minorHAnsi" w:hAnsiTheme="minorHAnsi"/>
         </w:rPr>
       </w:pPr>
-      <w:bookmarkStart w:id="10" w:name="_Toc54711951"/>
+      <w:bookmarkStart w:id="10" w:name="_Toc54712817"/>
       <w:r>
         <w:rPr>
           <w:rFonts w:asciiTheme="minorHAnsi" w:hAnsiTheme="minorHAnsi"/>
@@ -4475,7 +5378,7 @@
           <w:rFonts w:asciiTheme="minorHAnsi" w:hAnsiTheme="minorHAnsi"/>
         </w:rPr>
       </w:pPr>
-      <w:bookmarkStart w:id="11" w:name="_Toc54711952"/>
+      <w:bookmarkStart w:id="11" w:name="_Toc54712818"/>
       <w:r>
         <w:rPr>
           <w:rFonts w:asciiTheme="minorHAnsi" w:hAnsiTheme="minorHAnsi"/>
@@ -4602,22 +5505,14 @@
       </w:r>
       <w:proofErr w:type="gramEnd"/>
       <w:r>
-        <w:t xml:space="preserve"> </w:t>
+        <w:t xml:space="preserve"> proxy, che instraderà la richiesta verso il nodo </w:t>
       </w:r>
       <w:proofErr w:type="spellStart"/>
       <w:r>
-        <w:t>proxy</w:t>
+        <w:t>fog</w:t>
       </w:r>
       <w:proofErr w:type="spellEnd"/>
       <w:r>
-        <w:t xml:space="preserve">, che instraderà la richiesta verso il nodo </w:t>
-      </w:r>
-      <w:proofErr w:type="spellStart"/>
-      <w:r>
-        <w:t>fog</w:t>
-      </w:r>
-      <w:proofErr w:type="spellEnd"/>
-      <w:r>
         <w:t xml:space="preserve"> più vicino, il quale andrà poi a comunicare direttamente con il server presente su EC2, in modo tale da reperire le informazioni necessarie alla realizzazione del grafico stesso.</w:t>
       </w:r>
     </w:p>
@@ -4628,7 +5523,7 @@
           <w:rFonts w:asciiTheme="minorHAnsi" w:hAnsiTheme="minorHAnsi"/>
         </w:rPr>
       </w:pPr>
-      <w:bookmarkStart w:id="12" w:name="_Toc54711953"/>
+      <w:bookmarkStart w:id="12" w:name="_Toc54712819"/>
       <w:r>
         <w:rPr>
           <w:rFonts w:asciiTheme="minorHAnsi" w:hAnsiTheme="minorHAnsi"/>
@@ -4644,20 +5539,18 @@
       <w:pPr>
         <w:pStyle w:val="Titolo1"/>
       </w:pPr>
-      <w:bookmarkStart w:id="13" w:name="_Toc54711954"/>
-      <w:proofErr w:type="spellStart"/>
+      <w:bookmarkStart w:id="13" w:name="_Toc54712820"/>
       <w:r>
         <w:t>Testing</w:t>
       </w:r>
       <w:bookmarkEnd w:id="13"/>
-      <w:proofErr w:type="spellEnd"/>
     </w:p>
     <w:p/>
     <w:p>
       <w:pPr>
         <w:pStyle w:val="Titolo1"/>
       </w:pPr>
-      <w:bookmarkStart w:id="14" w:name="_Toc54711955"/>
+      <w:bookmarkStart w:id="14" w:name="_Toc54712821"/>
       <w:r>
         <w:t>Conclusioni</w:t>
       </w:r>
@@ -4665,7 +5558,7 @@
     </w:p>
     <w:p/>
     <w:sectPr>
-      <w:footerReference w:type="default" r:id="rId14"/>
+      <w:footerReference w:type="default" r:id="rId15"/>
       <w:pgSz w:w="11906" w:h="16838"/>
       <w:pgMar w:top="1417" w:right="1134" w:bottom="1134" w:left="1134" w:header="708" w:footer="708" w:gutter="0"/>
       <w:cols w:space="708"/>
@@ -4710,6 +5603,7 @@
         <w:docPartUnique/>
       </w:docPartObj>
     </w:sdtPr>
+    <w:sdtEndPr/>
     <w:sdtContent>
       <w:p>
         <w:pPr>
@@ -6205,6 +7099,119 @@
       </w:pPr>
       <w:rPr>
         <w:rFonts w:ascii="Courier New" w:hAnsi="Courier New" w:hint="default"/>
+      </w:rPr>
+    </w:lvl>
+    <w:lvl w:ilvl="8" w:tplc="04100005" w:tentative="1">
+      <w:start w:val="1"/>
+      <w:numFmt w:val="bullet"/>
+      <w:lvlText w:val=""/>
+      <w:lvlJc w:val="left"/>
+      <w:pPr>
+        <w:ind w:left="6480" w:hanging="360"/>
+      </w:pPr>
+      <w:rPr>
+        <w:rFonts w:ascii="Wingdings" w:hAnsi="Wingdings" w:hint="default"/>
+      </w:rPr>
+    </w:lvl>
+  </w:abstractNum>
+  <w:abstractNum w:abstractNumId="13" w15:restartNumberingAfterBreak="0">
+    <w:nsid w:val="798070B5"/>
+    <w:multiLevelType w:val="hybridMultilevel"/>
+    <w:tmpl w:val="333CD5EE"/>
+    <w:lvl w:ilvl="0" w:tplc="04100001">
+      <w:start w:val="1"/>
+      <w:numFmt w:val="bullet"/>
+      <w:lvlText w:val=""/>
+      <w:lvlJc w:val="left"/>
+      <w:pPr>
+        <w:ind w:left="720" w:hanging="360"/>
+      </w:pPr>
+      <w:rPr>
+        <w:rFonts w:ascii="Symbol" w:hAnsi="Symbol" w:hint="default"/>
+      </w:rPr>
+    </w:lvl>
+    <w:lvl w:ilvl="1" w:tplc="04100003" w:tentative="1">
+      <w:start w:val="1"/>
+      <w:numFmt w:val="bullet"/>
+      <w:lvlText w:val="o"/>
+      <w:lvlJc w:val="left"/>
+      <w:pPr>
+        <w:ind w:left="1440" w:hanging="360"/>
+      </w:pPr>
+      <w:rPr>
+        <w:rFonts w:ascii="Courier New" w:hAnsi="Courier New" w:cs="Courier New" w:hint="default"/>
+      </w:rPr>
+    </w:lvl>
+    <w:lvl w:ilvl="2" w:tplc="04100005" w:tentative="1">
+      <w:start w:val="1"/>
+      <w:numFmt w:val="bullet"/>
+      <w:lvlText w:val=""/>
+      <w:lvlJc w:val="left"/>
+      <w:pPr>
+        <w:ind w:left="2160" w:hanging="360"/>
+      </w:pPr>
+      <w:rPr>
+        <w:rFonts w:ascii="Wingdings" w:hAnsi="Wingdings" w:hint="default"/>
+      </w:rPr>
+    </w:lvl>
+    <w:lvl w:ilvl="3" w:tplc="04100001" w:tentative="1">
+      <w:start w:val="1"/>
+      <w:numFmt w:val="bullet"/>
+      <w:lvlText w:val=""/>
+      <w:lvlJc w:val="left"/>
+      <w:pPr>
+        <w:ind w:left="2880" w:hanging="360"/>
+      </w:pPr>
+      <w:rPr>
+        <w:rFonts w:ascii="Symbol" w:hAnsi="Symbol" w:hint="default"/>
+      </w:rPr>
+    </w:lvl>
+    <w:lvl w:ilvl="4" w:tplc="04100003" w:tentative="1">
+      <w:start w:val="1"/>
+      <w:numFmt w:val="bullet"/>
+      <w:lvlText w:val="o"/>
+      <w:lvlJc w:val="left"/>
+      <w:pPr>
+        <w:ind w:left="3600" w:hanging="360"/>
+      </w:pPr>
+      <w:rPr>
+        <w:rFonts w:ascii="Courier New" w:hAnsi="Courier New" w:cs="Courier New" w:hint="default"/>
+      </w:rPr>
+    </w:lvl>
+    <w:lvl w:ilvl="5" w:tplc="04100005" w:tentative="1">
+      <w:start w:val="1"/>
+      <w:numFmt w:val="bullet"/>
+      <w:lvlText w:val=""/>
+      <w:lvlJc w:val="left"/>
+      <w:pPr>
+        <w:ind w:left="4320" w:hanging="360"/>
+      </w:pPr>
+      <w:rPr>
+        <w:rFonts w:ascii="Wingdings" w:hAnsi="Wingdings" w:hint="default"/>
+      </w:rPr>
+    </w:lvl>
+    <w:lvl w:ilvl="6" w:tplc="04100001" w:tentative="1">
+      <w:start w:val="1"/>
+      <w:numFmt w:val="bullet"/>
+      <w:lvlText w:val=""/>
+      <w:lvlJc w:val="left"/>
+      <w:pPr>
+        <w:ind w:left="5040" w:hanging="360"/>
+      </w:pPr>
+      <w:rPr>
+        <w:rFonts w:ascii="Symbol" w:hAnsi="Symbol" w:hint="default"/>
+      </w:rPr>
+    </w:lvl>
+    <w:lvl w:ilvl="7" w:tplc="04100003" w:tentative="1">
+      <w:start w:val="1"/>
+      <w:numFmt w:val="bullet"/>
+      <w:lvlText w:val="o"/>
+      <w:lvlJc w:val="left"/>
+      <w:pPr>
+        <w:ind w:left="5760" w:hanging="360"/>
+      </w:pPr>
+      <w:rPr>
+        <w:rFonts w:ascii="Courier New" w:hAnsi="Courier New" w:cs="Courier New" w:hint="default"/>
       </w:rPr>
     </w:lvl>
     <w:lvl w:ilvl="8" w:tplc="04100005" w:tentative="1">
@@ -6285,6 +7292,9 @@
   </w:num>
   <w:num w:numId="22">
     <w:abstractNumId w:val="5"/>
+  </w:num>
+  <w:num w:numId="23">
+    <w:abstractNumId w:val="13"/>
   </w:num>
 </w:numbering>
 </file>

</xml_diff>

<commit_message>
Aggiunti file di configurazione e sistemato client
</commit_message>
<xml_diff>
--- a/SDCC1929_A2_ParkingNow.docx
+++ b/SDCC1929_A2_ParkingNow.docx
@@ -8,13 +8,8 @@
         <w:jc w:val="center"/>
       </w:pPr>
       <w:r>
-        <w:t xml:space="preserve">Parking </w:t>
-      </w:r>
-      <w:proofErr w:type="spellStart"/>
-      <w:r>
-        <w:t>Now</w:t>
-      </w:r>
-      <w:proofErr w:type="spellEnd"/>
+        <w:t>Parking Now</w:t>
+      </w:r>
     </w:p>
     <w:p/>
     <w:p>
@@ -170,207 +165,93 @@
         <w:rPr>
           <w:rFonts w:ascii="Arial" w:hAnsi="Arial" w:cs="Arial"/>
         </w:rPr>
-        <w:t xml:space="preserve">L’implementazione si basa sul concetto di </w:t>
-      </w:r>
-      <w:proofErr w:type="spellStart"/>
+        <w:t xml:space="preserve">L’implementazione si basa sul concetto di Fog Computing, sviluppatosi negli ultimi anni </w:t>
+      </w:r>
       <w:r>
         <w:rPr>
           <w:rFonts w:ascii="Arial" w:hAnsi="Arial" w:cs="Arial"/>
         </w:rPr>
-        <w:t>Fog</w:t>
-      </w:r>
-      <w:proofErr w:type="spellEnd"/>
+        <w:t xml:space="preserve">soprattutto  </w:t>
+      </w:r>
       <w:r>
         <w:rPr>
           <w:rFonts w:ascii="Arial" w:hAnsi="Arial" w:cs="Arial"/>
         </w:rPr>
-        <w:t xml:space="preserve"> Computing, sviluppatosi negli ultimi anni </w:t>
-      </w:r>
-      <w:proofErr w:type="gramStart"/>
+        <w:t>per gestire applicazioni data</w:t>
+      </w:r>
       <w:r>
         <w:rPr>
           <w:rFonts w:ascii="Arial" w:hAnsi="Arial" w:cs="Arial"/>
         </w:rPr>
-        <w:t xml:space="preserve">soprattutto  </w:t>
+        <w:t>/</w:t>
       </w:r>
       <w:r>
         <w:rPr>
           <w:rFonts w:ascii="Arial" w:hAnsi="Arial" w:cs="Arial"/>
         </w:rPr>
-        <w:t>per</w:t>
-      </w:r>
-      <w:proofErr w:type="gramEnd"/>
+        <w:t>computing intensive poiché soluzioni puramente cloud risulterebbero poco pratiche a causa dei problemi di latenza nella comunicazione. Per questo motivo nel paradigma di fog/edge computing si cerca di scaricare la computazione e lo storage su dei micro</w:t>
+      </w:r>
       <w:r>
         <w:rPr>
           <w:rFonts w:ascii="Arial" w:hAnsi="Arial" w:cs="Arial"/>
         </w:rPr>
-        <w:t xml:space="preserve"> gestire applicazioni data</w:t>
+        <w:t>-</w:t>
       </w:r>
       <w:r>
         <w:rPr>
           <w:rFonts w:ascii="Arial" w:hAnsi="Arial" w:cs="Arial"/>
         </w:rPr>
-        <w:t>/</w:t>
-      </w:r>
-      <w:r>
+        <w:t xml:space="preserve">datacenter (cloudlet) più vicini ai bordi della rete e di conseguenza agli end-users. </w:t>
+      </w:r>
+    </w:p>
+    <w:p>
+      <w:pPr>
+        <w:jc w:val="both"/>
         <w:rPr>
           <w:rFonts w:ascii="Arial" w:hAnsi="Arial" w:cs="Arial"/>
         </w:rPr>
-        <w:t xml:space="preserve">computing intensive poiché soluzioni puramente cloud risulterebbero poco pratiche a causa dei problemi di latenza nella comunicazione. Per questo motivo nel paradigma di </w:t>
-      </w:r>
-      <w:proofErr w:type="spellStart"/>
+      </w:pPr>
       <w:r>
         <w:rPr>
           <w:rFonts w:ascii="Arial" w:hAnsi="Arial" w:cs="Arial"/>
         </w:rPr>
-        <w:t>fog</w:t>
-      </w:r>
-      <w:proofErr w:type="spellEnd"/>
+        <w:t>Parking Now sfrutta questo concetto per realizzare un’applicazione che sia in grado di monitorare i parcheggi disponibili in strutture private ed inviare i dati agli utenti il più velocemente possibile.</w:t>
+      </w:r>
       <w:r>
         <w:rPr>
           <w:rFonts w:ascii="Arial" w:hAnsi="Arial" w:cs="Arial"/>
         </w:rPr>
-        <w:t>/</w:t>
-      </w:r>
-      <w:proofErr w:type="spellStart"/>
+        <w:t xml:space="preserve"> L’applicazione si basa sull’</w:t>
+      </w:r>
       <w:r>
         <w:rPr>
           <w:rFonts w:ascii="Arial" w:hAnsi="Arial" w:cs="Arial"/>
         </w:rPr>
-        <w:t>edge</w:t>
-      </w:r>
-      <w:proofErr w:type="spellEnd"/>
+        <w:t>uso di sensori IoT</w:t>
+      </w:r>
       <w:r>
         <w:rPr>
           <w:rFonts w:ascii="Arial" w:hAnsi="Arial" w:cs="Arial"/>
         </w:rPr>
+        <w:t xml:space="preserve"> che</w:t>
+      </w:r>
+      <w:r>
+        <w:rPr>
+          <w:rFonts w:ascii="Arial" w:hAnsi="Arial" w:cs="Arial"/>
+        </w:rPr>
         <w:t xml:space="preserve"> </w:t>
       </w:r>
-      <w:proofErr w:type="spellStart"/>
       <w:r>
         <w:rPr>
           <w:rFonts w:ascii="Arial" w:hAnsi="Arial" w:cs="Arial"/>
         </w:rPr>
-        <w:t>computing</w:t>
-      </w:r>
-      <w:proofErr w:type="spellEnd"/>
+        <w:t xml:space="preserve">siano in grado di rilevare quando un posto auto sia occupato o meno, </w:t>
+      </w:r>
       <w:r>
         <w:rPr>
           <w:rFonts w:ascii="Arial" w:hAnsi="Arial" w:cs="Arial"/>
         </w:rPr>
-        <w:t xml:space="preserve"> si cerca di scaricare la computazione e lo storage su dei micro</w:t>
-      </w:r>
-      <w:r>
-        <w:rPr>
-          <w:rFonts w:ascii="Arial" w:hAnsi="Arial" w:cs="Arial"/>
-        </w:rPr>
-        <w:t>-</w:t>
-      </w:r>
-      <w:proofErr w:type="spellStart"/>
-      <w:r>
-        <w:rPr>
-          <w:rFonts w:ascii="Arial" w:hAnsi="Arial" w:cs="Arial"/>
-        </w:rPr>
-        <w:t>datacenter</w:t>
-      </w:r>
-      <w:proofErr w:type="spellEnd"/>
-      <w:r>
-        <w:rPr>
-          <w:rFonts w:ascii="Arial" w:hAnsi="Arial" w:cs="Arial"/>
-        </w:rPr>
-        <w:t xml:space="preserve"> (</w:t>
-      </w:r>
-      <w:proofErr w:type="spellStart"/>
-      <w:r>
-        <w:rPr>
-          <w:rFonts w:ascii="Arial" w:hAnsi="Arial" w:cs="Arial"/>
-        </w:rPr>
-        <w:t>cloudlet</w:t>
-      </w:r>
-      <w:proofErr w:type="spellEnd"/>
-      <w:r>
-        <w:rPr>
-          <w:rFonts w:ascii="Arial" w:hAnsi="Arial" w:cs="Arial"/>
-        </w:rPr>
-        <w:t xml:space="preserve">) più vicini ai bordi della rete e di conseguenza agli end-users. </w:t>
-      </w:r>
-    </w:p>
-    <w:p>
-      <w:pPr>
-        <w:jc w:val="both"/>
-        <w:rPr>
-          <w:rFonts w:ascii="Arial" w:hAnsi="Arial" w:cs="Arial"/>
-        </w:rPr>
-      </w:pPr>
-      <w:r>
-        <w:rPr>
-          <w:rFonts w:ascii="Arial" w:hAnsi="Arial" w:cs="Arial"/>
-        </w:rPr>
-        <w:t xml:space="preserve">Parking </w:t>
-      </w:r>
-      <w:proofErr w:type="spellStart"/>
-      <w:r>
-        <w:rPr>
-          <w:rFonts w:ascii="Arial" w:hAnsi="Arial" w:cs="Arial"/>
-        </w:rPr>
-        <w:t>Now</w:t>
-      </w:r>
-      <w:proofErr w:type="spellEnd"/>
-      <w:r>
-        <w:rPr>
-          <w:rFonts w:ascii="Arial" w:hAnsi="Arial" w:cs="Arial"/>
-        </w:rPr>
-        <w:t xml:space="preserve"> sfrutta questo concetto per realizzare un’applicazione che sia in grado di monitorare i parcheggi disponibili in strutture private ed inviare i dati agli utenti il più velocemente possibile.</w:t>
-      </w:r>
-      <w:r>
-        <w:rPr>
-          <w:rFonts w:ascii="Arial" w:hAnsi="Arial" w:cs="Arial"/>
-        </w:rPr>
-        <w:t xml:space="preserve"> L’applicazione si basa sull’</w:t>
-      </w:r>
-      <w:r>
-        <w:rPr>
-          <w:rFonts w:ascii="Arial" w:hAnsi="Arial" w:cs="Arial"/>
-        </w:rPr>
-        <w:t>uso di sensori IoT</w:t>
-      </w:r>
-      <w:r>
-        <w:rPr>
-          <w:rFonts w:ascii="Arial" w:hAnsi="Arial" w:cs="Arial"/>
-        </w:rPr>
-        <w:t xml:space="preserve"> che</w:t>
-      </w:r>
-      <w:r>
-        <w:rPr>
-          <w:rFonts w:ascii="Arial" w:hAnsi="Arial" w:cs="Arial"/>
-        </w:rPr>
-        <w:t xml:space="preserve"> </w:t>
-      </w:r>
-      <w:r>
-        <w:rPr>
-          <w:rFonts w:ascii="Arial" w:hAnsi="Arial" w:cs="Arial"/>
-        </w:rPr>
-        <w:t xml:space="preserve">siano in grado di rilevare quando un posto auto sia occupato o </w:t>
-      </w:r>
-      <w:proofErr w:type="gramStart"/>
-      <w:r>
-        <w:rPr>
-          <w:rFonts w:ascii="Arial" w:hAnsi="Arial" w:cs="Arial"/>
-        </w:rPr>
-        <w:t xml:space="preserve">meno, </w:t>
-      </w:r>
-      <w:r>
-        <w:rPr>
-          <w:rFonts w:ascii="Arial" w:hAnsi="Arial" w:cs="Arial"/>
-        </w:rPr>
-        <w:t xml:space="preserve"> in</w:t>
-      </w:r>
-      <w:proofErr w:type="gramEnd"/>
-      <w:r>
-        <w:rPr>
-          <w:rFonts w:ascii="Arial" w:hAnsi="Arial" w:cs="Arial"/>
-        </w:rPr>
-        <w:t xml:space="preserve"> modo tale da poter realizzare una stima delle ore più trafficate all’interno della struttura.</w:t>
+        <w:t xml:space="preserve"> in modo tale da poter realizzare una stima delle ore più trafficate all’interno della struttura.</w:t>
       </w:r>
     </w:p>
     <w:p>
@@ -430,8 +311,6 @@
               <w:i w:val="0"/>
               <w:iCs w:val="0"/>
               <w:noProof/>
-              <w:sz w:val="22"/>
-              <w:szCs w:val="22"/>
               <w:lang w:eastAsia="it-IT"/>
             </w:rPr>
           </w:pPr>
@@ -452,7 +331,7 @@
             </w:rPr>
             <w:fldChar w:fldCharType="separate"/>
           </w:r>
-          <w:hyperlink w:anchor="_Toc54712807" w:history="1">
+          <w:hyperlink w:anchor="_Toc54790896" w:history="1">
             <w:r>
               <w:rPr>
                 <w:rStyle w:val="Collegamentoipertestuale"/>
@@ -467,8 +346,6 @@
                 <w:i w:val="0"/>
                 <w:iCs w:val="0"/>
                 <w:noProof/>
-                <w:sz w:val="22"/>
-                <w:szCs w:val="22"/>
                 <w:lang w:eastAsia="it-IT"/>
               </w:rPr>
               <w:tab/>
@@ -499,7 +376,7 @@
                 <w:noProof/>
                 <w:webHidden/>
               </w:rPr>
-              <w:instrText xml:space="preserve"> PAGEREF _Toc54712807 \h </w:instrText>
+              <w:instrText xml:space="preserve"> PAGEREF _Toc54790896 \h </w:instrText>
             </w:r>
             <w:r>
               <w:rPr>
@@ -541,10 +418,12 @@
               <w:b w:val="0"/>
               <w:bCs w:val="0"/>
               <w:noProof/>
+              <w:sz w:val="24"/>
+              <w:szCs w:val="24"/>
               <w:lang w:eastAsia="it-IT"/>
             </w:rPr>
           </w:pPr>
-          <w:hyperlink w:anchor="_Toc54712808" w:history="1">
+          <w:hyperlink w:anchor="_Toc54790897" w:history="1">
             <w:r>
               <w:rPr>
                 <w:rStyle w:val="Collegamentoipertestuale"/>
@@ -557,6 +436,8 @@
                 <w:b w:val="0"/>
                 <w:bCs w:val="0"/>
                 <w:noProof/>
+                <w:sz w:val="24"/>
+                <w:szCs w:val="24"/>
                 <w:lang w:eastAsia="it-IT"/>
               </w:rPr>
               <w:tab/>
@@ -587,7 +468,7 @@
                 <w:noProof/>
                 <w:webHidden/>
               </w:rPr>
-              <w:instrText xml:space="preserve"> PAGEREF _Toc54712808 \h </w:instrText>
+              <w:instrText xml:space="preserve"> PAGEREF _Toc54790897 \h </w:instrText>
             </w:r>
             <w:r>
               <w:rPr>
@@ -629,10 +510,12 @@
               <w:b w:val="0"/>
               <w:bCs w:val="0"/>
               <w:noProof/>
+              <w:sz w:val="24"/>
+              <w:szCs w:val="24"/>
               <w:lang w:eastAsia="it-IT"/>
             </w:rPr>
           </w:pPr>
-          <w:hyperlink w:anchor="_Toc54712809" w:history="1">
+          <w:hyperlink w:anchor="_Toc54790898" w:history="1">
             <w:r>
               <w:rPr>
                 <w:rStyle w:val="Collegamentoipertestuale"/>
@@ -645,6 +528,8 @@
                 <w:b w:val="0"/>
                 <w:bCs w:val="0"/>
                 <w:noProof/>
+                <w:sz w:val="24"/>
+                <w:szCs w:val="24"/>
                 <w:lang w:eastAsia="it-IT"/>
               </w:rPr>
               <w:tab/>
@@ -675,7 +560,7 @@
                 <w:noProof/>
                 <w:webHidden/>
               </w:rPr>
-              <w:instrText xml:space="preserve"> PAGEREF _Toc54712809 \h </w:instrText>
+              <w:instrText xml:space="preserve"> PAGEREF _Toc54790898 \h </w:instrText>
             </w:r>
             <w:r>
               <w:rPr>
@@ -719,12 +604,10 @@
               <w:i w:val="0"/>
               <w:iCs w:val="0"/>
               <w:noProof/>
-              <w:sz w:val="22"/>
-              <w:szCs w:val="22"/>
               <w:lang w:eastAsia="it-IT"/>
             </w:rPr>
           </w:pPr>
-          <w:hyperlink w:anchor="_Toc54712810" w:history="1">
+          <w:hyperlink w:anchor="_Toc54790899" w:history="1">
             <w:r>
               <w:rPr>
                 <w:rStyle w:val="Collegamentoipertestuale"/>
@@ -739,8 +622,6 @@
                 <w:i w:val="0"/>
                 <w:iCs w:val="0"/>
                 <w:noProof/>
-                <w:sz w:val="22"/>
-                <w:szCs w:val="22"/>
                 <w:lang w:eastAsia="it-IT"/>
               </w:rPr>
               <w:tab/>
@@ -771,7 +652,7 @@
                 <w:noProof/>
                 <w:webHidden/>
               </w:rPr>
-              <w:instrText xml:space="preserve"> PAGEREF _Toc54712810 \h </w:instrText>
+              <w:instrText xml:space="preserve"> PAGEREF _Toc54790899 \h </w:instrText>
             </w:r>
             <w:r>
               <w:rPr>
@@ -815,12 +696,10 @@
               <w:i w:val="0"/>
               <w:iCs w:val="0"/>
               <w:noProof/>
-              <w:sz w:val="22"/>
-              <w:szCs w:val="22"/>
               <w:lang w:eastAsia="it-IT"/>
             </w:rPr>
           </w:pPr>
-          <w:hyperlink w:anchor="_Toc54712811" w:history="1">
+          <w:hyperlink w:anchor="_Toc54790900" w:history="1">
             <w:r>
               <w:rPr>
                 <w:rStyle w:val="Collegamentoipertestuale"/>
@@ -835,8 +714,6 @@
                 <w:i w:val="0"/>
                 <w:iCs w:val="0"/>
                 <w:noProof/>
-                <w:sz w:val="22"/>
-                <w:szCs w:val="22"/>
                 <w:lang w:eastAsia="it-IT"/>
               </w:rPr>
               <w:tab/>
@@ -867,7 +744,7 @@
                 <w:noProof/>
                 <w:webHidden/>
               </w:rPr>
-              <w:instrText xml:space="preserve"> PAGEREF _Toc54712811 \h </w:instrText>
+              <w:instrText xml:space="preserve"> PAGEREF _Toc54790900 \h </w:instrText>
             </w:r>
             <w:r>
               <w:rPr>
@@ -887,7 +764,7 @@
                 <w:noProof/>
                 <w:webHidden/>
               </w:rPr>
-              <w:t>4</w:t>
+              <w:t>5</w:t>
             </w:r>
             <w:r>
               <w:rPr>
@@ -909,10 +786,12 @@
               <w:b w:val="0"/>
               <w:bCs w:val="0"/>
               <w:noProof/>
+              <w:sz w:val="24"/>
+              <w:szCs w:val="24"/>
               <w:lang w:eastAsia="it-IT"/>
             </w:rPr>
           </w:pPr>
-          <w:hyperlink w:anchor="_Toc54712812" w:history="1">
+          <w:hyperlink w:anchor="_Toc54790901" w:history="1">
             <w:r>
               <w:rPr>
                 <w:rStyle w:val="Collegamentoipertestuale"/>
@@ -925,6 +804,8 @@
                 <w:b w:val="0"/>
                 <w:bCs w:val="0"/>
                 <w:noProof/>
+                <w:sz w:val="24"/>
+                <w:szCs w:val="24"/>
                 <w:lang w:eastAsia="it-IT"/>
               </w:rPr>
               <w:tab/>
@@ -955,7 +836,7 @@
                 <w:noProof/>
                 <w:webHidden/>
               </w:rPr>
-              <w:instrText xml:space="preserve"> PAGEREF _Toc54712812 \h </w:instrText>
+              <w:instrText xml:space="preserve"> PAGEREF _Toc54790901 \h </w:instrText>
             </w:r>
             <w:r>
               <w:rPr>
@@ -975,7 +856,7 @@
                 <w:noProof/>
                 <w:webHidden/>
               </w:rPr>
-              <w:t>4</w:t>
+              <w:t>5</w:t>
             </w:r>
             <w:r>
               <w:rPr>
@@ -997,10 +878,12 @@
               <w:b w:val="0"/>
               <w:bCs w:val="0"/>
               <w:noProof/>
+              <w:sz w:val="24"/>
+              <w:szCs w:val="24"/>
               <w:lang w:eastAsia="it-IT"/>
             </w:rPr>
           </w:pPr>
-          <w:hyperlink w:anchor="_Toc54712813" w:history="1">
+          <w:hyperlink w:anchor="_Toc54790902" w:history="1">
             <w:r>
               <w:rPr>
                 <w:rStyle w:val="Collegamentoipertestuale"/>
@@ -1013,6 +896,8 @@
                 <w:b w:val="0"/>
                 <w:bCs w:val="0"/>
                 <w:noProof/>
+                <w:sz w:val="24"/>
+                <w:szCs w:val="24"/>
                 <w:lang w:eastAsia="it-IT"/>
               </w:rPr>
               <w:tab/>
@@ -1043,7 +928,7 @@
                 <w:noProof/>
                 <w:webHidden/>
               </w:rPr>
-              <w:instrText xml:space="preserve"> PAGEREF _Toc54712813 \h </w:instrText>
+              <w:instrText xml:space="preserve"> PAGEREF _Toc54790902 \h </w:instrText>
             </w:r>
             <w:r>
               <w:rPr>
@@ -1085,10 +970,12 @@
               <w:b w:val="0"/>
               <w:bCs w:val="0"/>
               <w:noProof/>
+              <w:sz w:val="24"/>
+              <w:szCs w:val="24"/>
               <w:lang w:eastAsia="it-IT"/>
             </w:rPr>
           </w:pPr>
-          <w:hyperlink w:anchor="_Toc54712814" w:history="1">
+          <w:hyperlink w:anchor="_Toc54790903" w:history="1">
             <w:r>
               <w:rPr>
                 <w:rStyle w:val="Collegamentoipertestuale"/>
@@ -1101,6 +988,8 @@
                 <w:b w:val="0"/>
                 <w:bCs w:val="0"/>
                 <w:noProof/>
+                <w:sz w:val="24"/>
+                <w:szCs w:val="24"/>
                 <w:lang w:eastAsia="it-IT"/>
               </w:rPr>
               <w:tab/>
@@ -1131,7 +1020,7 @@
                 <w:noProof/>
                 <w:webHidden/>
               </w:rPr>
-              <w:instrText xml:space="preserve"> PAGEREF _Toc54712814 \h </w:instrText>
+              <w:instrText xml:space="preserve"> PAGEREF _Toc54790903 \h </w:instrText>
             </w:r>
             <w:r>
               <w:rPr>
@@ -1173,10 +1062,12 @@
               <w:b w:val="0"/>
               <w:bCs w:val="0"/>
               <w:noProof/>
+              <w:sz w:val="24"/>
+              <w:szCs w:val="24"/>
               <w:lang w:eastAsia="it-IT"/>
             </w:rPr>
           </w:pPr>
-          <w:hyperlink w:anchor="_Toc54712815" w:history="1">
+          <w:hyperlink w:anchor="_Toc54790904" w:history="1">
             <w:r>
               <w:rPr>
                 <w:rStyle w:val="Collegamentoipertestuale"/>
@@ -1189,6 +1080,8 @@
                 <w:b w:val="0"/>
                 <w:bCs w:val="0"/>
                 <w:noProof/>
+                <w:sz w:val="24"/>
+                <w:szCs w:val="24"/>
                 <w:lang w:eastAsia="it-IT"/>
               </w:rPr>
               <w:tab/>
@@ -1219,7 +1112,7 @@
                 <w:noProof/>
                 <w:webHidden/>
               </w:rPr>
-              <w:instrText xml:space="preserve"> PAGEREF _Toc54712815 \h </w:instrText>
+              <w:instrText xml:space="preserve"> PAGEREF _Toc54790904 \h </w:instrText>
             </w:r>
             <w:r>
               <w:rPr>
@@ -1239,7 +1132,7 @@
                 <w:noProof/>
                 <w:webHidden/>
               </w:rPr>
-              <w:t>5</w:t>
+              <w:t>6</w:t>
             </w:r>
             <w:r>
               <w:rPr>
@@ -1261,10 +1154,12 @@
               <w:b w:val="0"/>
               <w:bCs w:val="0"/>
               <w:noProof/>
+              <w:sz w:val="24"/>
+              <w:szCs w:val="24"/>
               <w:lang w:eastAsia="it-IT"/>
             </w:rPr>
           </w:pPr>
-          <w:hyperlink w:anchor="_Toc54712816" w:history="1">
+          <w:hyperlink w:anchor="_Toc54790905" w:history="1">
             <w:r>
               <w:rPr>
                 <w:rStyle w:val="Collegamentoipertestuale"/>
@@ -1277,6 +1172,8 @@
                 <w:b w:val="0"/>
                 <w:bCs w:val="0"/>
                 <w:noProof/>
+                <w:sz w:val="24"/>
+                <w:szCs w:val="24"/>
                 <w:lang w:eastAsia="it-IT"/>
               </w:rPr>
               <w:tab/>
@@ -1307,7 +1204,7 @@
                 <w:noProof/>
                 <w:webHidden/>
               </w:rPr>
-              <w:instrText xml:space="preserve"> PAGEREF _Toc54712816 \h </w:instrText>
+              <w:instrText xml:space="preserve"> PAGEREF _Toc54790905 \h </w:instrText>
             </w:r>
             <w:r>
               <w:rPr>
@@ -1327,7 +1224,7 @@
                 <w:noProof/>
                 <w:webHidden/>
               </w:rPr>
-              <w:t>6</w:t>
+              <w:t>7</w:t>
             </w:r>
             <w:r>
               <w:rPr>
@@ -1349,10 +1246,12 @@
               <w:b w:val="0"/>
               <w:bCs w:val="0"/>
               <w:noProof/>
+              <w:sz w:val="24"/>
+              <w:szCs w:val="24"/>
               <w:lang w:eastAsia="it-IT"/>
             </w:rPr>
           </w:pPr>
-          <w:hyperlink w:anchor="_Toc54712817" w:history="1">
+          <w:hyperlink w:anchor="_Toc54790906" w:history="1">
             <w:r>
               <w:rPr>
                 <w:rStyle w:val="Collegamentoipertestuale"/>
@@ -1365,6 +1264,8 @@
                 <w:b w:val="0"/>
                 <w:bCs w:val="0"/>
                 <w:noProof/>
+                <w:sz w:val="24"/>
+                <w:szCs w:val="24"/>
                 <w:lang w:eastAsia="it-IT"/>
               </w:rPr>
               <w:tab/>
@@ -1395,7 +1296,7 @@
                 <w:noProof/>
                 <w:webHidden/>
               </w:rPr>
-              <w:instrText xml:space="preserve"> PAGEREF _Toc54712817 \h </w:instrText>
+              <w:instrText xml:space="preserve"> PAGEREF _Toc54790906 \h </w:instrText>
             </w:r>
             <w:r>
               <w:rPr>
@@ -1437,10 +1338,12 @@
               <w:b w:val="0"/>
               <w:bCs w:val="0"/>
               <w:noProof/>
+              <w:sz w:val="24"/>
+              <w:szCs w:val="24"/>
               <w:lang w:eastAsia="it-IT"/>
             </w:rPr>
           </w:pPr>
-          <w:hyperlink w:anchor="_Toc54712818" w:history="1">
+          <w:hyperlink w:anchor="_Toc54790907" w:history="1">
             <w:r>
               <w:rPr>
                 <w:rStyle w:val="Collegamentoipertestuale"/>
@@ -1453,6 +1356,8 @@
                 <w:b w:val="0"/>
                 <w:bCs w:val="0"/>
                 <w:noProof/>
+                <w:sz w:val="24"/>
+                <w:szCs w:val="24"/>
                 <w:lang w:eastAsia="it-IT"/>
               </w:rPr>
               <w:tab/>
@@ -1462,7 +1367,7 @@
                 <w:rStyle w:val="Collegamentoipertestuale"/>
                 <w:noProof/>
               </w:rPr>
-              <w:t>Modulo ClientMac/ClientWindows</w:t>
+              <w:t>Modulo Sensors</w:t>
             </w:r>
             <w:r>
               <w:rPr>
@@ -1483,7 +1388,7 @@
                 <w:noProof/>
                 <w:webHidden/>
               </w:rPr>
-              <w:instrText xml:space="preserve"> PAGEREF _Toc54712818 \h </w:instrText>
+              <w:instrText xml:space="preserve"> PAGEREF _Toc54790907 \h </w:instrText>
             </w:r>
             <w:r>
               <w:rPr>
@@ -1525,10 +1430,12 @@
               <w:b w:val="0"/>
               <w:bCs w:val="0"/>
               <w:noProof/>
+              <w:sz w:val="24"/>
+              <w:szCs w:val="24"/>
               <w:lang w:eastAsia="it-IT"/>
             </w:rPr>
           </w:pPr>
-          <w:hyperlink w:anchor="_Toc54712819" w:history="1">
+          <w:hyperlink w:anchor="_Toc54790908" w:history="1">
             <w:r>
               <w:rPr>
                 <w:rStyle w:val="Collegamentoipertestuale"/>
@@ -1541,6 +1448,8 @@
                 <w:b w:val="0"/>
                 <w:bCs w:val="0"/>
                 <w:noProof/>
+                <w:sz w:val="24"/>
+                <w:szCs w:val="24"/>
                 <w:lang w:eastAsia="it-IT"/>
               </w:rPr>
               <w:tab/>
@@ -1550,6 +1459,98 @@
                 <w:rStyle w:val="Collegamentoipertestuale"/>
                 <w:noProof/>
               </w:rPr>
+              <w:t>Modulo ClientMac/ClientWindows</w:t>
+            </w:r>
+            <w:r>
+              <w:rPr>
+                <w:noProof/>
+                <w:webHidden/>
+              </w:rPr>
+              <w:tab/>
+            </w:r>
+            <w:r>
+              <w:rPr>
+                <w:noProof/>
+                <w:webHidden/>
+              </w:rPr>
+              <w:fldChar w:fldCharType="begin"/>
+            </w:r>
+            <w:r>
+              <w:rPr>
+                <w:noProof/>
+                <w:webHidden/>
+              </w:rPr>
+              <w:instrText xml:space="preserve"> PAGEREF _Toc54790908 \h </w:instrText>
+            </w:r>
+            <w:r>
+              <w:rPr>
+                <w:noProof/>
+                <w:webHidden/>
+              </w:rPr>
+            </w:r>
+            <w:r>
+              <w:rPr>
+                <w:noProof/>
+                <w:webHidden/>
+              </w:rPr>
+              <w:fldChar w:fldCharType="separate"/>
+            </w:r>
+            <w:r>
+              <w:rPr>
+                <w:noProof/>
+                <w:webHidden/>
+              </w:rPr>
+              <w:t>7</w:t>
+            </w:r>
+            <w:r>
+              <w:rPr>
+                <w:noProof/>
+                <w:webHidden/>
+              </w:rPr>
+              <w:fldChar w:fldCharType="end"/>
+            </w:r>
+          </w:hyperlink>
+        </w:p>
+        <w:p>
+          <w:pPr>
+            <w:pStyle w:val="Sommario2"/>
+            <w:tabs>
+              <w:tab w:val="left" w:pos="880"/>
+              <w:tab w:val="right" w:leader="dot" w:pos="9628"/>
+            </w:tabs>
+            <w:rPr>
+              <w:b w:val="0"/>
+              <w:bCs w:val="0"/>
+              <w:noProof/>
+              <w:sz w:val="24"/>
+              <w:szCs w:val="24"/>
+              <w:lang w:eastAsia="it-IT"/>
+            </w:rPr>
+          </w:pPr>
+          <w:hyperlink w:anchor="_Toc54790909" w:history="1">
+            <w:r>
+              <w:rPr>
+                <w:rStyle w:val="Collegamentoipertestuale"/>
+                <w:noProof/>
+              </w:rPr>
+              <w:t>3.9</w:t>
+            </w:r>
+            <w:r>
+              <w:rPr>
+                <w:b w:val="0"/>
+                <w:bCs w:val="0"/>
+                <w:noProof/>
+                <w:sz w:val="24"/>
+                <w:szCs w:val="24"/>
+                <w:lang w:eastAsia="it-IT"/>
+              </w:rPr>
+              <w:tab/>
+            </w:r>
+            <w:r>
+              <w:rPr>
+                <w:rStyle w:val="Collegamentoipertestuale"/>
+                <w:noProof/>
+              </w:rPr>
               <w:t>Modulo Test</w:t>
             </w:r>
             <w:r>
@@ -1571,7 +1572,7 @@
                 <w:noProof/>
                 <w:webHidden/>
               </w:rPr>
-              <w:instrText xml:space="preserve"> PAGEREF _Toc54712819 \h </w:instrText>
+              <w:instrText xml:space="preserve"> PAGEREF _Toc54790909 \h </w:instrText>
             </w:r>
             <w:r>
               <w:rPr>
@@ -1591,7 +1592,7 @@
                 <w:noProof/>
                 <w:webHidden/>
               </w:rPr>
-              <w:t>7</w:t>
+              <w:t>8</w:t>
             </w:r>
             <w:r>
               <w:rPr>
@@ -1615,12 +1616,10 @@
               <w:i w:val="0"/>
               <w:iCs w:val="0"/>
               <w:noProof/>
-              <w:sz w:val="22"/>
-              <w:szCs w:val="22"/>
               <w:lang w:eastAsia="it-IT"/>
             </w:rPr>
           </w:pPr>
-          <w:hyperlink w:anchor="_Toc54712820" w:history="1">
+          <w:hyperlink w:anchor="_Toc54790910" w:history="1">
             <w:r>
               <w:rPr>
                 <w:rStyle w:val="Collegamentoipertestuale"/>
@@ -1635,8 +1634,6 @@
                 <w:i w:val="0"/>
                 <w:iCs w:val="0"/>
                 <w:noProof/>
-                <w:sz w:val="22"/>
-                <w:szCs w:val="22"/>
                 <w:lang w:eastAsia="it-IT"/>
               </w:rPr>
               <w:tab/>
@@ -1667,7 +1664,7 @@
                 <w:noProof/>
                 <w:webHidden/>
               </w:rPr>
-              <w:instrText xml:space="preserve"> PAGEREF _Toc54712820 \h </w:instrText>
+              <w:instrText xml:space="preserve"> PAGEREF _Toc54790910 \h </w:instrText>
             </w:r>
             <w:r>
               <w:rPr>
@@ -1711,12 +1708,10 @@
               <w:i w:val="0"/>
               <w:iCs w:val="0"/>
               <w:noProof/>
-              <w:sz w:val="22"/>
-              <w:szCs w:val="22"/>
               <w:lang w:eastAsia="it-IT"/>
             </w:rPr>
           </w:pPr>
-          <w:hyperlink w:anchor="_Toc54712821" w:history="1">
+          <w:hyperlink w:anchor="_Toc54790911" w:history="1">
             <w:r>
               <w:rPr>
                 <w:rStyle w:val="Collegamentoipertestuale"/>
@@ -1731,8 +1726,6 @@
                 <w:i w:val="0"/>
                 <w:iCs w:val="0"/>
                 <w:noProof/>
-                <w:sz w:val="22"/>
-                <w:szCs w:val="22"/>
                 <w:lang w:eastAsia="it-IT"/>
               </w:rPr>
               <w:tab/>
@@ -1763,7 +1756,7 @@
                 <w:noProof/>
                 <w:webHidden/>
               </w:rPr>
-              <w:instrText xml:space="preserve"> PAGEREF _Toc54712821 \h </w:instrText>
+              <w:instrText xml:space="preserve"> PAGEREF _Toc54790911 \h </w:instrText>
             </w:r>
             <w:r>
               <w:rPr>
@@ -1783,7 +1776,7 @@
                 <w:noProof/>
                 <w:webHidden/>
               </w:rPr>
-              <w:t>8</w:t>
+              <w:t>9</w:t>
             </w:r>
             <w:r>
               <w:rPr>
@@ -1833,7 +1826,7 @@
       <w:pPr>
         <w:pStyle w:val="Titolo1"/>
       </w:pPr>
-      <w:bookmarkStart w:id="0" w:name="_Toc54712807"/>
+      <w:bookmarkStart w:id="0" w:name="_Toc54790896"/>
       <w:r>
         <w:lastRenderedPageBreak/>
         <w:t>Specifica ed analisi dei requisiti</w:t>
@@ -1860,7 +1853,7 @@
           <w:rFonts w:asciiTheme="minorHAnsi" w:hAnsiTheme="minorHAnsi"/>
         </w:rPr>
       </w:pPr>
-      <w:bookmarkStart w:id="1" w:name="_Toc54712808"/>
+      <w:bookmarkStart w:id="1" w:name="_Toc54790897"/>
       <w:r>
         <w:rPr>
           <w:rFonts w:asciiTheme="minorHAnsi" w:hAnsiTheme="minorHAnsi"/>
@@ -1940,7 +1933,7 @@
           <w:rFonts w:asciiTheme="minorHAnsi" w:hAnsiTheme="minorHAnsi"/>
         </w:rPr>
       </w:pPr>
-      <w:bookmarkStart w:id="2" w:name="_Toc54712809"/>
+      <w:bookmarkStart w:id="2" w:name="_Toc54790898"/>
       <w:r>
         <w:rPr>
           <w:rFonts w:asciiTheme="minorHAnsi" w:hAnsiTheme="minorHAnsi"/>
@@ -2036,35 +2029,7 @@
         <w:rPr>
           <w:rFonts w:cs="Arial"/>
         </w:rPr>
-        <w:t xml:space="preserve">essere scalabile e tollerante ai crash dei nodi </w:t>
-      </w:r>
-      <w:proofErr w:type="spellStart"/>
-      <w:r>
-        <w:rPr>
-          <w:rFonts w:cs="Arial"/>
-        </w:rPr>
-        <w:t>Fog</w:t>
-      </w:r>
-      <w:proofErr w:type="spellEnd"/>
-      <w:r>
-        <w:rPr>
-          <w:rFonts w:cs="Arial"/>
-        </w:rPr>
-        <w:t xml:space="preserve"> o </w:t>
-      </w:r>
-      <w:proofErr w:type="spellStart"/>
-      <w:r>
-        <w:rPr>
-          <w:rFonts w:cs="Arial"/>
-        </w:rPr>
-        <w:t>Cloud</w:t>
-      </w:r>
-      <w:proofErr w:type="spellEnd"/>
-      <w:r>
-        <w:rPr>
-          <w:rFonts w:cs="Arial"/>
-        </w:rPr>
-        <w:t xml:space="preserve"> su cui viene eseguita;</w:t>
+        <w:t>essere scalabile e tollerante ai crash dei nodi Fog o Cloud su cui viene eseguita;</w:t>
       </w:r>
     </w:p>
     <w:p>
@@ -2178,21 +2143,7 @@
         <w:rPr>
           <w:rFonts w:cs="Arial"/>
         </w:rPr>
-        <w:t xml:space="preserve">l’utilizzo di Containers per permettere la distribuzione del software su uno o più nodi, fornendo, inoltre, isolamento e portabilità oltre a una maggiore resistenza ai guasti: in caso di fallimento di uno o più nodi </w:t>
-      </w:r>
-      <w:proofErr w:type="spellStart"/>
-      <w:r>
-        <w:rPr>
-          <w:rFonts w:cs="Arial"/>
-        </w:rPr>
-        <w:t>Fog</w:t>
-      </w:r>
-      <w:proofErr w:type="spellEnd"/>
-      <w:r>
-        <w:rPr>
-          <w:rFonts w:cs="Arial"/>
-        </w:rPr>
-        <w:t xml:space="preserve"> ce ne sarà un altro pronto a prendere il suo posto;</w:t>
+        <w:t>l’utilizzo di Containers per permettere la distribuzione del software su uno o più nodi, fornendo, inoltre, isolamento e portabilità oltre a una maggiore resistenza ai guasti: in caso di fallimento di uno o più nodi Fog ce ne sarà un altro pronto a prendere il suo posto;</w:t>
       </w:r>
     </w:p>
     <w:p>
@@ -2236,21 +2187,7 @@
         <w:rPr>
           <w:rFonts w:cs="Arial"/>
         </w:rPr>
-        <w:t xml:space="preserve">l’applicazione è strutturata in modo tale che ogni nodo </w:t>
-      </w:r>
-      <w:proofErr w:type="spellStart"/>
-      <w:r>
-        <w:rPr>
-          <w:rFonts w:cs="Arial"/>
-        </w:rPr>
-        <w:t>Fog</w:t>
-      </w:r>
-      <w:proofErr w:type="spellEnd"/>
-      <w:r>
-        <w:rPr>
-          <w:rFonts w:cs="Arial"/>
-        </w:rPr>
-        <w:t xml:space="preserve"> sia in grado di fornire gli stessi servizi, recuperando informazioni sia dagli altri nodi che dal server stesso. </w:t>
+        <w:t xml:space="preserve">l’applicazione è strutturata in modo tale che ogni nodo Fog sia in grado di fornire gli stessi servizi, recuperando informazioni sia dagli altri nodi che dal server stesso. </w:t>
       </w:r>
     </w:p>
     <w:p>
@@ -2271,48 +2208,26 @@
         <w:rPr>
           <w:rFonts w:cs="Arial"/>
         </w:rPr>
-        <w:t xml:space="preserve">server e il singolo nodo </w:t>
-      </w:r>
-      <w:proofErr w:type="spellStart"/>
+        <w:t>server e il singolo nodo Fog</w:t>
+      </w:r>
       <w:r>
         <w:rPr>
           <w:rFonts w:cs="Arial"/>
         </w:rPr>
-        <w:t>Fog</w:t>
-      </w:r>
-      <w:proofErr w:type="spellEnd"/>
+        <w:t xml:space="preserve"> viene, quindi, realizzata utilizzando REST API, dove i parametri necessari all’esecuzione dei servizi vengono inclusi in richieste http.</w:t>
+      </w:r>
       <w:r>
         <w:rPr>
           <w:rFonts w:cs="Arial"/>
         </w:rPr>
-        <w:t xml:space="preserve"> viene, quindi, realizzata utilizzando REST API, dove i parametri necessari all’esecuzione dei servizi vengono inclusi in richieste http.</w:t>
-      </w:r>
-      <w:r>
-        <w:rPr>
-          <w:rFonts w:cs="Arial"/>
-        </w:rPr>
-        <w:t xml:space="preserve"> Mentre la comunicazione tra i diversi nodi </w:t>
-      </w:r>
-      <w:proofErr w:type="spellStart"/>
-      <w:r>
-        <w:rPr>
-          <w:rFonts w:cs="Arial"/>
-        </w:rPr>
-        <w:t>Fog</w:t>
-      </w:r>
-      <w:proofErr w:type="spellEnd"/>
-      <w:r>
-        <w:rPr>
-          <w:rFonts w:cs="Arial"/>
-        </w:rPr>
-        <w:t xml:space="preserve"> avviene tramite messaggi broadcast.</w:t>
+        <w:t xml:space="preserve"> Mentre la comunicazione tra i diversi nodi Fog avviene tramite messaggi broadcast.</w:t>
       </w:r>
     </w:p>
     <w:p>
       <w:pPr>
         <w:pStyle w:val="Titolo1"/>
       </w:pPr>
-      <w:bookmarkStart w:id="3" w:name="_Toc54712810"/>
+      <w:bookmarkStart w:id="3" w:name="_Toc54790899"/>
       <w:r>
         <w:lastRenderedPageBreak/>
         <w:t xml:space="preserve">Architettura </w:t>
@@ -3457,15 +3372,7 @@
         <w:jc w:val="both"/>
       </w:pPr>
       <w:r>
-        <w:t xml:space="preserve">Nodi </w:t>
-      </w:r>
-      <w:proofErr w:type="spellStart"/>
-      <w:r>
-        <w:t>fog</w:t>
-      </w:r>
-      <w:proofErr w:type="spellEnd"/>
-      <w:r>
-        <w:t xml:space="preserve">: insieme creano uno strato di “nebbia” tra l’infrastruttura cloud ed i sensori, permettendo ai client di ricevere più velocemente le informazioni </w:t>
+        <w:t xml:space="preserve">Nodi fog: insieme creano uno strato di “nebbia” tra l’infrastruttura cloud ed i sensori, permettendo ai client di ricevere più velocemente le informazioni </w:t>
       </w:r>
     </w:p>
     <w:p>
@@ -3478,15 +3385,7 @@
         <w:jc w:val="both"/>
       </w:pPr>
       <w:r>
-        <w:t xml:space="preserve">Server proxy: un server che si occupa di ridirigere le richieste da parte sia dei client che dei sensori verso uno specifico nodo </w:t>
-      </w:r>
-      <w:proofErr w:type="spellStart"/>
-      <w:r>
-        <w:t>fog</w:t>
-      </w:r>
-      <w:proofErr w:type="spellEnd"/>
-      <w:r>
-        <w:t>, implementando anche un servizio di load balancing</w:t>
+        <w:t>Server proxy: un server che si occupa di ridirigere le richieste da parte sia dei client che dei sensori verso uno specifico nodo fog, implementando anche un servizio di load balancing</w:t>
       </w:r>
     </w:p>
     <w:p>
@@ -3499,20 +3398,15 @@
         <w:jc w:val="both"/>
       </w:pPr>
       <w:r>
-        <w:t xml:space="preserve">Sensori IoT: Monitorano lo stato del posto auto inviando delle notifiche periodiche ai nodi </w:t>
-      </w:r>
-      <w:proofErr w:type="spellStart"/>
-      <w:r>
-        <w:t>fog</w:t>
-      </w:r>
-      <w:proofErr w:type="spellEnd"/>
+        <w:t>Sensori IoT: Monitorano lo stato del posto auto inviando delle notifiche periodiche ai nodi fog</w:t>
+      </w:r>
     </w:p>
     <w:p/>
     <w:p>
       <w:pPr>
         <w:pStyle w:val="Titolo1"/>
       </w:pPr>
-      <w:bookmarkStart w:id="4" w:name="_Toc54712811"/>
+      <w:bookmarkStart w:id="4" w:name="_Toc54790900"/>
       <w:r>
         <w:lastRenderedPageBreak/>
         <w:t>Implementazione</w:t>
@@ -3669,7 +3563,7 @@
           <w:rFonts w:asciiTheme="minorHAnsi" w:hAnsiTheme="minorHAnsi"/>
         </w:rPr>
       </w:pPr>
-      <w:bookmarkStart w:id="5" w:name="_Toc54712812"/>
+      <w:bookmarkStart w:id="5" w:name="_Toc54790901"/>
       <w:r>
         <w:rPr>
           <w:rFonts w:asciiTheme="minorHAnsi" w:hAnsiTheme="minorHAnsi"/>
@@ -3721,23 +3615,8 @@
         <w:rPr>
           <w:rFonts w:cs="Arial"/>
         </w:rPr>
-        <w:t xml:space="preserve"> In particolare, si è fatto uso del micro-</w:t>
-      </w:r>
-      <w:proofErr w:type="spellStart"/>
-      <w:r>
-        <w:rPr>
-          <w:rFonts w:cs="Arial"/>
-        </w:rPr>
-        <w:t>framework</w:t>
-      </w:r>
-      <w:proofErr w:type="spellEnd"/>
-      <w:r>
-        <w:rPr>
-          <w:rFonts w:cs="Arial"/>
-        </w:rPr>
-        <w:t xml:space="preserve"> web </w:t>
-      </w:r>
-      <w:proofErr w:type="spellStart"/>
+        <w:t xml:space="preserve"> In particolare, si è fatto uso del micro-framework web </w:t>
+      </w:r>
       <w:r>
         <w:rPr>
           <w:rFonts w:cs="Arial"/>
@@ -3746,7 +3625,6 @@
         </w:rPr>
         <w:t>Flask</w:t>
       </w:r>
-      <w:proofErr w:type="spellEnd"/>
       <w:r>
         <w:rPr>
           <w:rFonts w:cs="Arial"/>
@@ -3763,229 +3641,174 @@
         <w:rPr>
           <w:rFonts w:cs="Arial"/>
         </w:rPr>
-        <w:t xml:space="preserve">di un’applicazione che supportasse la comunicazione </w:t>
-      </w:r>
-      <w:proofErr w:type="spellStart"/>
+        <w:t xml:space="preserve">di un’applicazione che supportasse la comunicazione stateless </w:t>
+      </w:r>
       <w:r>
         <w:rPr>
           <w:rFonts w:cs="Arial"/>
         </w:rPr>
-        <w:t>stateless</w:t>
-      </w:r>
-      <w:proofErr w:type="spellEnd"/>
-      <w:r>
+        <w:t>e che fornisse un codice uniforme e di facile lettura. Per inoltrare le richieste http, alla base delle REST API, si è fatto uso dei request object messi a disposizione del framework stesso.</w:t>
+      </w:r>
+    </w:p>
+    <w:p>
+      <w:pPr>
+        <w:jc w:val="both"/>
         <w:rPr>
           <w:rFonts w:cs="Arial"/>
         </w:rPr>
+      </w:pPr>
+      <w:r>
+        <w:rPr>
+          <w:rFonts w:cs="Arial"/>
+        </w:rPr>
+        <w:t>L’utilizzo di</w:t>
+      </w:r>
+      <w:r>
+        <w:rPr>
+          <w:rFonts w:cs="Arial"/>
+        </w:rPr>
+        <w:t xml:space="preserve"> Python come</w:t>
+      </w:r>
+      <w:r>
+        <w:rPr>
+          <w:rFonts w:cs="Arial"/>
+        </w:rPr>
+        <w:t xml:space="preserve"> linguaggio di programmazione</w:t>
+      </w:r>
+      <w:r>
+        <w:rPr>
+          <w:rFonts w:cs="Arial"/>
+        </w:rPr>
         <w:t xml:space="preserve"> </w:t>
       </w:r>
       <w:r>
         <w:rPr>
           <w:rFonts w:cs="Arial"/>
         </w:rPr>
-        <w:t xml:space="preserve">e che fornisse un codice uniforme e di facile lettura. Per inoltrare le richieste http, alla base delle REST API, si è fatto uso dei </w:t>
-      </w:r>
-      <w:proofErr w:type="spellStart"/>
-      <w:r>
-        <w:rPr>
-          <w:rFonts w:cs="Arial"/>
-        </w:rPr>
-        <w:t>request</w:t>
-      </w:r>
-      <w:proofErr w:type="spellEnd"/>
-      <w:r>
-        <w:rPr>
-          <w:rFonts w:cs="Arial"/>
-        </w:rPr>
-        <w:t xml:space="preserve"> </w:t>
-      </w:r>
-      <w:proofErr w:type="spellStart"/>
-      <w:r>
-        <w:rPr>
-          <w:rFonts w:cs="Arial"/>
-        </w:rPr>
-        <w:t>object</w:t>
-      </w:r>
-      <w:proofErr w:type="spellEnd"/>
-      <w:r>
-        <w:rPr>
-          <w:rFonts w:cs="Arial"/>
-        </w:rPr>
-        <w:t xml:space="preserve"> messi a disposizione del framework stesso.</w:t>
-      </w:r>
+        <w:t xml:space="preserve">non risulta essere una scelta esclusiva: è possibile far uso di qualsiasi linguaggio si voglia, a condizione che questo supporti l’invio e/o ricezione di richieste http. </w:t>
+      </w:r>
+    </w:p>
+    <w:p>
+      <w:pPr>
+        <w:pStyle w:val="Titolo2"/>
+        <w:rPr>
+          <w:rFonts w:asciiTheme="minorHAnsi" w:hAnsiTheme="minorHAnsi"/>
+        </w:rPr>
+      </w:pPr>
+      <w:bookmarkStart w:id="6" w:name="_Toc54790902"/>
+      <w:r>
+        <w:rPr>
+          <w:rFonts w:asciiTheme="minorHAnsi" w:hAnsiTheme="minorHAnsi"/>
+        </w:rPr>
+        <w:t>D</w:t>
+      </w:r>
+      <w:r>
+        <w:rPr>
+          <w:rFonts w:asciiTheme="minorHAnsi" w:hAnsiTheme="minorHAnsi"/>
+        </w:rPr>
+        <w:t xml:space="preserve">ocker </w:t>
+      </w:r>
+      <w:r>
+        <w:rPr>
+          <w:rFonts w:asciiTheme="minorHAnsi" w:hAnsiTheme="minorHAnsi"/>
+        </w:rPr>
+        <w:t>C</w:t>
+      </w:r>
+      <w:r>
+        <w:rPr>
+          <w:rFonts w:asciiTheme="minorHAnsi" w:hAnsiTheme="minorHAnsi"/>
+        </w:rPr>
+        <w:t>o</w:t>
+      </w:r>
+      <w:r>
+        <w:rPr>
+          <w:rFonts w:asciiTheme="minorHAnsi" w:hAnsiTheme="minorHAnsi"/>
+        </w:rPr>
+        <w:t>mpose</w:t>
+      </w:r>
+      <w:bookmarkEnd w:id="6"/>
     </w:p>
     <w:p>
       <w:pPr>
         <w:jc w:val="both"/>
-        <w:rPr>
-          <w:rFonts w:cs="Arial"/>
-        </w:rPr>
-      </w:pPr>
-      <w:r>
-        <w:rPr>
-          <w:rFonts w:cs="Arial"/>
-        </w:rPr>
-        <w:t>L’utilizzo di</w:t>
-      </w:r>
-      <w:r>
-        <w:rPr>
-          <w:rFonts w:cs="Arial"/>
-        </w:rPr>
-        <w:t xml:space="preserve"> Python come</w:t>
-      </w:r>
-      <w:r>
-        <w:rPr>
-          <w:rFonts w:cs="Arial"/>
-        </w:rPr>
-        <w:t xml:space="preserve"> linguaggio di programmazione</w:t>
-      </w:r>
-      <w:r>
-        <w:rPr>
-          <w:rFonts w:cs="Arial"/>
-        </w:rPr>
-        <w:t xml:space="preserve"> </w:t>
-      </w:r>
-      <w:r>
-        <w:rPr>
-          <w:rFonts w:cs="Arial"/>
-        </w:rPr>
-        <w:t xml:space="preserve">non risulta essere una scelta esclusiva: è possibile far uso di qualsiasi linguaggio si voglia, a condizione che questo supporti l’invio e/o ricezione di richieste http. </w:t>
-      </w:r>
-    </w:p>
-    <w:p>
-      <w:pPr>
-        <w:pStyle w:val="Titolo2"/>
-        <w:rPr>
-          <w:rFonts w:asciiTheme="minorHAnsi" w:hAnsiTheme="minorHAnsi"/>
-        </w:rPr>
-      </w:pPr>
-      <w:bookmarkStart w:id="6" w:name="_Toc54712813"/>
-      <w:r>
-        <w:rPr>
-          <w:rFonts w:asciiTheme="minorHAnsi" w:hAnsiTheme="minorHAnsi"/>
-        </w:rPr>
-        <w:t>D</w:t>
-      </w:r>
-      <w:r>
-        <w:rPr>
-          <w:rFonts w:asciiTheme="minorHAnsi" w:hAnsiTheme="minorHAnsi"/>
-        </w:rPr>
-        <w:t xml:space="preserve">ocker </w:t>
-      </w:r>
-      <w:r>
-        <w:rPr>
-          <w:rFonts w:asciiTheme="minorHAnsi" w:hAnsiTheme="minorHAnsi"/>
-        </w:rPr>
-        <w:t>C</w:t>
-      </w:r>
-      <w:r>
-        <w:rPr>
-          <w:rFonts w:asciiTheme="minorHAnsi" w:hAnsiTheme="minorHAnsi"/>
-        </w:rPr>
-        <w:t>o</w:t>
-      </w:r>
-      <w:r>
-        <w:rPr>
-          <w:rFonts w:asciiTheme="minorHAnsi" w:hAnsiTheme="minorHAnsi"/>
-        </w:rPr>
-        <w:t>mpose</w:t>
-      </w:r>
-      <w:bookmarkEnd w:id="6"/>
+      </w:pPr>
+      <w:r>
+        <w:t xml:space="preserve">Docker </w:t>
+      </w:r>
+      <w:r>
+        <w:t xml:space="preserve">Compose è uno strumento per la definizione e l'esecuzione di applicazioni Docker multi-container. </w:t>
+      </w:r>
+      <w:r>
+        <w:t>Si</w:t>
+      </w:r>
+      <w:r>
+        <w:t xml:space="preserve"> utilizz</w:t>
+      </w:r>
+      <w:r>
+        <w:t>a</w:t>
+      </w:r>
+      <w:r>
+        <w:t xml:space="preserve"> un file </w:t>
+      </w:r>
+      <w:r>
+        <w:t>“docker-compose.yml”</w:t>
+      </w:r>
+      <w:r>
+        <w:t xml:space="preserve"> per configurare i servizi dell</w:t>
+      </w:r>
+      <w:r>
+        <w:t>’</w:t>
+      </w:r>
+      <w:r>
+        <w:t>applicazione</w:t>
+      </w:r>
+      <w:r>
+        <w:t xml:space="preserve"> in modo tale che questi possano eseguire contemporaneamente</w:t>
+      </w:r>
+      <w:r>
+        <w:t xml:space="preserve"> e</w:t>
+      </w:r>
+      <w:r>
+        <w:t xml:space="preserve"> in maniera isolata</w:t>
+      </w:r>
+      <w:r>
+        <w:t xml:space="preserve">. Quindi, con un solo comando, </w:t>
+      </w:r>
+      <w:r>
+        <w:t xml:space="preserve">si è in grado di </w:t>
+      </w:r>
+      <w:r>
+        <w:t>cre</w:t>
+      </w:r>
+      <w:r>
+        <w:t>are</w:t>
+      </w:r>
+      <w:r>
+        <w:t xml:space="preserve"> e avvi</w:t>
+      </w:r>
+      <w:r>
+        <w:t>are</w:t>
+      </w:r>
+      <w:r>
+        <w:t xml:space="preserve"> tutti i servizi </w:t>
+      </w:r>
+      <w:r>
+        <w:t xml:space="preserve">specificati all’interno </w:t>
+      </w:r>
+      <w:r>
+        <w:t xml:space="preserve">dalla configurazione. </w:t>
+      </w:r>
     </w:p>
     <w:p>
       <w:pPr>
         <w:jc w:val="both"/>
       </w:pPr>
       <w:r>
-        <w:t xml:space="preserve">Docker </w:t>
-      </w:r>
-      <w:r>
-        <w:t xml:space="preserve">Compose è uno strumento per la definizione e l'esecuzione di applicazioni Docker multi-container. </w:t>
-      </w:r>
-      <w:r>
-        <w:t>Si</w:t>
-      </w:r>
-      <w:r>
-        <w:t xml:space="preserve"> utilizz</w:t>
-      </w:r>
-      <w:r>
-        <w:t>a</w:t>
-      </w:r>
-      <w:r>
-        <w:t xml:space="preserve"> un file </w:t>
-      </w:r>
-      <w:r>
-        <w:t>“</w:t>
-      </w:r>
-      <w:proofErr w:type="spellStart"/>
-      <w:r>
-        <w:t>docker-compose.yml</w:t>
-      </w:r>
-      <w:proofErr w:type="spellEnd"/>
-      <w:r>
-        <w:t>”</w:t>
-      </w:r>
-      <w:r>
-        <w:t xml:space="preserve"> per configurare i servizi dell</w:t>
-      </w:r>
-      <w:r>
-        <w:t>’</w:t>
-      </w:r>
-      <w:r>
-        <w:t>applicazione</w:t>
-      </w:r>
-      <w:r>
-        <w:t xml:space="preserve"> in modo tale che questi possano eseguire contemporaneamente</w:t>
-      </w:r>
-      <w:r>
-        <w:t xml:space="preserve"> e</w:t>
-      </w:r>
-      <w:r>
-        <w:t xml:space="preserve"> in maniera isolata</w:t>
-      </w:r>
-      <w:r>
-        <w:t xml:space="preserve">. Quindi, con un solo comando, </w:t>
-      </w:r>
-      <w:r>
-        <w:t xml:space="preserve">si è in grado di </w:t>
-      </w:r>
-      <w:r>
-        <w:t>cre</w:t>
-      </w:r>
-      <w:r>
-        <w:t>are</w:t>
-      </w:r>
-      <w:r>
-        <w:t xml:space="preserve"> e avvi</w:t>
-      </w:r>
-      <w:r>
-        <w:t>are</w:t>
-      </w:r>
-      <w:r>
-        <w:t xml:space="preserve"> tutti i servizi </w:t>
-      </w:r>
-      <w:r>
-        <w:t xml:space="preserve">specificati all’interno </w:t>
-      </w:r>
-      <w:r>
-        <w:t xml:space="preserve">dalla configurazione. </w:t>
-      </w:r>
-    </w:p>
-    <w:p>
-      <w:pPr>
-        <w:jc w:val="both"/>
-      </w:pPr>
-      <w:r>
         <w:t xml:space="preserve">Nel nostro particolare caso, </w:t>
       </w:r>
       <w:r>
-        <w:t xml:space="preserve">i container utilizzati per la realizzazione dei nodi </w:t>
-      </w:r>
-      <w:proofErr w:type="spellStart"/>
-      <w:r>
-        <w:t>Fog</w:t>
-      </w:r>
-      <w:proofErr w:type="spellEnd"/>
+        <w:t>i container utilizzati per la realizzazione dei nodi Fog</w:t>
+      </w:r>
       <w:r>
         <w:t xml:space="preserve"> presentano</w:t>
       </w:r>
@@ -4016,171 +3839,85 @@
         <w:t xml:space="preserve">, </w:t>
       </w:r>
       <w:r>
-        <w:t xml:space="preserve">sulla quale vengono installati tutti gli strumenti necessari per lo sviluppo in </w:t>
-      </w:r>
-      <w:proofErr w:type="spellStart"/>
-      <w:r>
-        <w:t>Python</w:t>
-      </w:r>
-      <w:proofErr w:type="spellEnd"/>
-      <w:r>
-        <w:t xml:space="preserve">: </w:t>
+        <w:t xml:space="preserve">sulla quale vengono installati tutti gli strumenti necessari per lo sviluppo in Python: </w:t>
       </w:r>
       <w:r>
         <w:rPr>
           <w:i/>
           <w:iCs/>
         </w:rPr>
-        <w:t xml:space="preserve">python3, python3-div, </w:t>
-      </w:r>
-      <w:proofErr w:type="spellStart"/>
+        <w:t xml:space="preserve">python3, python3-div, pip, </w:t>
+      </w:r>
       <w:r>
         <w:rPr>
           <w:i/>
           <w:iCs/>
         </w:rPr>
-        <w:t>pip</w:t>
-      </w:r>
-      <w:proofErr w:type="spellEnd"/>
+        <w:t>F</w:t>
+      </w:r>
       <w:r>
         <w:rPr>
           <w:i/>
           <w:iCs/>
         </w:rPr>
-        <w:t xml:space="preserve">, </w:t>
-      </w:r>
-      <w:proofErr w:type="spellStart"/>
+        <w:t>lask,</w:t>
+      </w:r>
       <w:r>
         <w:rPr>
           <w:i/>
           <w:iCs/>
         </w:rPr>
-        <w:t>F</w:t>
+        <w:t xml:space="preserve"> Flask-RESTful e requests</w:t>
+      </w:r>
+      <w:r>
+        <w:t>.</w:t>
+      </w:r>
+      <w:r>
+        <w:t xml:space="preserve"> </w:t>
+      </w:r>
+      <w:r>
+        <w:t xml:space="preserve">Mentre il container realizzato per l’esecuzione del </w:t>
       </w:r>
       <w:r>
         <w:rPr>
           <w:i/>
           <w:iCs/>
         </w:rPr>
-        <w:t>lask</w:t>
-      </w:r>
-      <w:proofErr w:type="spellEnd"/>
+        <w:t>Reverse Proxy</w:t>
+      </w:r>
       <w:r>
         <w:rPr>
           <w:i/>
           <w:iCs/>
         </w:rPr>
-        <w:t>,</w:t>
+        <w:t xml:space="preserve"> </w:t>
+      </w:r>
+      <w:r>
+        <w:t xml:space="preserve">viene utilizzato </w:t>
       </w:r>
       <w:r>
         <w:rPr>
           <w:i/>
           <w:iCs/>
         </w:rPr>
-        <w:t xml:space="preserve"> </w:t>
-      </w:r>
-      <w:proofErr w:type="spellStart"/>
+        <w:t>nginx</w:t>
+      </w:r>
       <w:r>
         <w:rPr>
           <w:i/>
           <w:iCs/>
         </w:rPr>
-        <w:t>Flask-RESTful</w:t>
-      </w:r>
-      <w:proofErr w:type="spellEnd"/>
+        <w:t>:alpine</w:t>
+      </w:r>
       <w:r>
         <w:rPr>
           <w:i/>
           <w:iCs/>
         </w:rPr>
-        <w:t xml:space="preserve"> e </w:t>
-      </w:r>
-      <w:proofErr w:type="spellStart"/>
-      <w:r>
-        <w:rPr>
-          <w:i/>
-          <w:iCs/>
-        </w:rPr>
-        <w:t>requests</w:t>
-      </w:r>
-      <w:proofErr w:type="spellEnd"/>
-      <w:r>
-        <w:t>.</w:t>
-      </w:r>
-      <w:r>
         <w:t xml:space="preserve"> </w:t>
       </w:r>
       <w:r>
-        <w:t xml:space="preserve">Mentre il container realizzato per l’esecuzione del </w:t>
-      </w:r>
-      <w:r>
-        <w:rPr>
-          <w:i/>
-          <w:iCs/>
-        </w:rPr>
-        <w:t>Reverse Proxy</w:t>
-      </w:r>
-      <w:r>
-        <w:rPr>
-          <w:i/>
-          <w:iCs/>
-        </w:rPr>
-        <w:t xml:space="preserve"> </w:t>
-      </w:r>
-      <w:r>
-        <w:t xml:space="preserve">viene utilizzato </w:t>
-      </w:r>
-      <w:proofErr w:type="spellStart"/>
-      <w:proofErr w:type="gramStart"/>
-      <w:r>
-        <w:rPr>
-          <w:i/>
-          <w:iCs/>
-        </w:rPr>
-        <w:t>nginx</w:t>
-      </w:r>
-      <w:r>
-        <w:rPr>
-          <w:i/>
-          <w:iCs/>
-        </w:rPr>
-        <w:t>:alpine</w:t>
-      </w:r>
-      <w:proofErr w:type="spellEnd"/>
-      <w:proofErr w:type="gramEnd"/>
-      <w:r>
-        <w:rPr>
-          <w:i/>
-          <w:iCs/>
-        </w:rPr>
-        <w:t xml:space="preserve"> </w:t>
-      </w:r>
-      <w:r>
-        <w:t xml:space="preserve">che permette la realizzazione di un reverse proxy server per la gestione dei messaggi tramite il protocollo http e del </w:t>
-      </w:r>
-      <w:proofErr w:type="spellStart"/>
-      <w:r>
-        <w:t>load</w:t>
-      </w:r>
-      <w:proofErr w:type="spellEnd"/>
-      <w:r>
-        <w:t xml:space="preserve"> </w:t>
-      </w:r>
-      <w:proofErr w:type="spellStart"/>
-      <w:r>
-        <w:t>banlancer</w:t>
-      </w:r>
-      <w:proofErr w:type="spellEnd"/>
-      <w:r>
-        <w:t xml:space="preserve">. </w:t>
-      </w:r>
-      <w:proofErr w:type="gramStart"/>
-      <w:r>
-        <w:t>In particolare</w:t>
-      </w:r>
-      <w:proofErr w:type="gramEnd"/>
-      <w:r>
-        <w:t xml:space="preserve"> per quest’ultimo la nostra scelta ha sfruttato il famoso progetto Alpine Linux, che favorisce la realizzazione di immagini notevolmente più piccole.</w:t>
+        <w:t>che permette la realizzazione di un reverse proxy server per la gestione dei messaggi tramite il protocollo http e del load banlancer. In particolare per quest’ultimo la nostra scelta ha sfruttato il famoso progetto Alpine Linux, che favorisce la realizzazione di immagini notevolmente più piccole.</w:t>
       </w:r>
     </w:p>
     <w:p>
@@ -4190,7 +3927,7 @@
           <w:rFonts w:asciiTheme="minorHAnsi" w:hAnsiTheme="minorHAnsi"/>
         </w:rPr>
       </w:pPr>
-      <w:bookmarkStart w:id="7" w:name="_Toc54712814"/>
+      <w:bookmarkStart w:id="7" w:name="_Toc54790903"/>
       <w:r>
         <w:rPr>
           <w:rFonts w:asciiTheme="minorHAnsi" w:hAnsiTheme="minorHAnsi"/>
@@ -4248,15 +3985,7 @@
         <w:t>EC2</w:t>
       </w:r>
       <w:r>
-        <w:t xml:space="preserve"> (</w:t>
-      </w:r>
-      <w:proofErr w:type="spellStart"/>
-      <w:r>
-        <w:t>Elastic</w:t>
-      </w:r>
-      <w:proofErr w:type="spellEnd"/>
-      <w:r>
-        <w:t xml:space="preserve"> Computing)</w:t>
+        <w:t xml:space="preserve"> (Elastic Computing)</w:t>
       </w:r>
       <w:r>
         <w:t xml:space="preserve">: </w:t>
@@ -4287,25 +4016,7 @@
           <w:color w:val="232F3E"/>
           <w:lang w:eastAsia="it-IT"/>
         </w:rPr>
-        <w:t xml:space="preserve">Tale servizio viene ad essere utilizzato all’interno dell’applicativo per poter girare al suo interno il server che andrà poi ad interagire con i diversi nodi </w:t>
-      </w:r>
-      <w:proofErr w:type="spellStart"/>
-      <w:r>
-        <w:rPr>
-          <w:rFonts w:eastAsia="Times New Roman" w:cs="Times New Roman"/>
-          <w:color w:val="232F3E"/>
-          <w:lang w:eastAsia="it-IT"/>
-        </w:rPr>
-        <w:t>Fog</w:t>
-      </w:r>
-      <w:proofErr w:type="spellEnd"/>
-      <w:r>
-        <w:rPr>
-          <w:rFonts w:eastAsia="Times New Roman" w:cs="Times New Roman"/>
-          <w:color w:val="232F3E"/>
-          <w:lang w:eastAsia="it-IT"/>
-        </w:rPr>
-        <w:t>.</w:t>
+        <w:t>Tale servizio viene ad essere utilizzato all’interno dell’applicativo per poter girare al suo interno il server che andrà poi ad interagire con i diversi nodi Fog.</w:t>
       </w:r>
     </w:p>
     <w:p>
@@ -4331,13 +4042,8 @@
         <w:t xml:space="preserve">S3 </w:t>
       </w:r>
       <w:r>
-        <w:t xml:space="preserve">(Simple Storage Service): un servizio di storage di oggetti che offre scalabilità, disponibilità dei dati, sicurezza e prestazioni all’avanguardia. Può essere utilizzato per archiviare e proteggere una qualsiasi quantità di dati per una vasta gamma di casi d’uso, come ad esempio per siti web, applicazioni, backup, ripristino, archiviazione, </w:t>
-      </w:r>
-      <w:proofErr w:type="spellStart"/>
-      <w:r>
-        <w:t>ecc</w:t>
-      </w:r>
-      <w:proofErr w:type="spellEnd"/>
+        <w:t>(Simple Storage Service): un servizio di storage di oggetti che offre scalabilità, disponibilità dei dati, sicurezza e prestazioni all’avanguardia. Può essere utilizzato per archiviare e proteggere una qualsiasi quantità di dati per una vasta gamma di casi d’uso, come ad esempio per siti web, applicazioni, backup, ripristino, archiviazione, ecc</w:t>
+      </w:r>
       <w:r>
         <w:t>… Tale servizio ci offre, invece, l’opportunità di mantenere un vero e proprio backup dei dati: il server presente sull’istanza di EC2 ha infatti il compito di andare a realizzare dei file, in cui sono riportati i dati raccolti un determinato momento, per poi archiviarli all’interno del bucket presente su S3.</w:t>
       </w:r>
@@ -4349,38 +4055,22 @@
           <w:rFonts w:asciiTheme="minorHAnsi" w:hAnsiTheme="minorHAnsi"/>
         </w:rPr>
       </w:pPr>
-      <w:bookmarkStart w:id="8" w:name="_Toc54712815"/>
+      <w:bookmarkStart w:id="8" w:name="_Toc54790904"/>
       <w:r>
         <w:rPr>
           <w:rFonts w:asciiTheme="minorHAnsi" w:hAnsiTheme="minorHAnsi"/>
         </w:rPr>
         <w:lastRenderedPageBreak/>
-        <w:t xml:space="preserve">Modulo </w:t>
-      </w:r>
-      <w:proofErr w:type="spellStart"/>
-      <w:r>
-        <w:rPr>
-          <w:rFonts w:asciiTheme="minorHAnsi" w:hAnsiTheme="minorHAnsi"/>
-        </w:rPr>
-        <w:t>CentralNode</w:t>
+        <w:t>Modulo CentralNode</w:t>
       </w:r>
       <w:bookmarkEnd w:id="8"/>
-      <w:proofErr w:type="spellEnd"/>
     </w:p>
     <w:p>
       <w:pPr>
         <w:jc w:val="both"/>
       </w:pPr>
       <w:r>
-        <w:t xml:space="preserve">Il modulo </w:t>
-      </w:r>
-      <w:proofErr w:type="spellStart"/>
-      <w:r>
-        <w:t>CentralNode</w:t>
-      </w:r>
-      <w:proofErr w:type="spellEnd"/>
-      <w:r>
-        <w:t xml:space="preserve"> è interamente collocato sull’istanza EC2 di Amazon utilizzata all’interno dell’applicazione. Le funzionalità principali di tale modulo sono:</w:t>
+        <w:t>Il modulo CentralNode è interamente collocato sull’istanza EC2 di Amazon utilizzata all’interno dell’applicazione. Le funzionalità principali di tale modulo sono:</w:t>
       </w:r>
     </w:p>
     <w:p>
@@ -4393,13 +4083,8 @@
         <w:jc w:val="both"/>
       </w:pPr>
       <w:r>
-        <w:t xml:space="preserve">La realizzazione e la gestione del server che andrà poi a comunicare con il cluster </w:t>
-      </w:r>
-      <w:proofErr w:type="spellStart"/>
-      <w:r>
-        <w:t>Fog</w:t>
-      </w:r>
-      <w:proofErr w:type="spellEnd"/>
+        <w:t>La realizzazione e la gestione del server che andrà poi a comunicare con il cluster Fog</w:t>
+      </w:r>
     </w:p>
     <w:p>
       <w:pPr>
@@ -4411,15 +4096,7 @@
         <w:jc w:val="both"/>
       </w:pPr>
       <w:r>
-        <w:t xml:space="preserve">La realizzazione e la gestione del database locale </w:t>
-      </w:r>
-      <w:proofErr w:type="spellStart"/>
-      <w:r>
-        <w:t>Mysql</w:t>
-      </w:r>
-      <w:proofErr w:type="spellEnd"/>
-      <w:r>
-        <w:t xml:space="preserve"> sul quale vengono memorizzati i dati relativi ai sensori, ovvero </w:t>
+        <w:t xml:space="preserve">La realizzazione e la gestione del database locale Mysql sul quale vengono memorizzati i dati relativi ai sensori, ovvero </w:t>
       </w:r>
     </w:p>
     <w:p>
@@ -4461,15 +4138,7 @@
         <w:jc w:val="both"/>
       </w:pPr>
       <w:r>
-        <w:t xml:space="preserve">il valore </w:t>
-      </w:r>
-      <w:proofErr w:type="spellStart"/>
-      <w:r>
-        <w:t>datetime</w:t>
-      </w:r>
-      <w:proofErr w:type="spellEnd"/>
-      <w:r>
-        <w:t>, ad indicare il giorno e l’ora</w:t>
+        <w:t>il valore datetime, ad indicare il giorno e l’ora</w:t>
       </w:r>
     </w:p>
     <w:p>
@@ -4503,23 +4172,7 @@
         <w:jc w:val="both"/>
       </w:pPr>
       <w:r>
-        <w:t>Come detto precedentemente si è sfruttato il micro-</w:t>
-      </w:r>
-      <w:proofErr w:type="spellStart"/>
-      <w:r>
-        <w:t>framework</w:t>
-      </w:r>
-      <w:proofErr w:type="spellEnd"/>
-      <w:r>
-        <w:t xml:space="preserve"> </w:t>
-      </w:r>
-      <w:proofErr w:type="spellStart"/>
-      <w:r>
-        <w:t>Flask</w:t>
-      </w:r>
-      <w:proofErr w:type="spellEnd"/>
-      <w:r>
-        <w:t xml:space="preserve"> per sviluppare l’applicativo, il server quindi utilizza le REST API per la comunicazione tramite protocollo http. Le api che sono state implementate sono:</w:t>
+        <w:t>Come detto precedentemente si è sfruttato il micro-framework Flask per sviluppare l’applicativo, il server quindi utilizza le REST API per la comunicazione tramite protocollo http. Le api che sono state implementate sono:</w:t>
       </w:r>
     </w:p>
     <w:p>
@@ -4531,46 +4184,17 @@
         </w:numPr>
         <w:jc w:val="both"/>
       </w:pPr>
-      <w:proofErr w:type="spellStart"/>
-      <w:r>
-        <w:t>set_fog_</w:t>
-      </w:r>
-      <w:proofErr w:type="gramStart"/>
-      <w:r>
-        <w:t>info</w:t>
-      </w:r>
-      <w:proofErr w:type="spellEnd"/>
-      <w:r>
-        <w:t>(</w:t>
-      </w:r>
-      <w:proofErr w:type="gramEnd"/>
-      <w:r>
-        <w:t xml:space="preserve">): permette di implementare </w:t>
-      </w:r>
-      <w:r>
-        <w:t xml:space="preserve">la </w:t>
-      </w:r>
-      <w:proofErr w:type="spellStart"/>
-      <w:r>
-        <w:t>rest</w:t>
-      </w:r>
-      <w:proofErr w:type="spellEnd"/>
-      <w:r>
-        <w:t xml:space="preserve"> api POST, ovvero il metodo http</w:t>
+      <w:r>
+        <w:t xml:space="preserve">set_fog_info(): permette di implementare </w:t>
+      </w:r>
+      <w:r>
+        <w:t>la rest api POST, ovvero il metodo http</w:t>
       </w:r>
       <w:r>
         <w:t xml:space="preserve"> progettato per inviare carichi di dati a un server da una risorsa specificata.</w:t>
       </w:r>
       <w:r>
-        <w:t xml:space="preserve"> Tale metodo viene, inoltre, utilizzato per aggiornare i dati presi dai diversi nodi </w:t>
-      </w:r>
-      <w:proofErr w:type="spellStart"/>
-      <w:r>
-        <w:t>fog</w:t>
-      </w:r>
-      <w:proofErr w:type="spellEnd"/>
-      <w:r>
-        <w:t>;</w:t>
+        <w:t xml:space="preserve"> Tale metodo viene, inoltre, utilizzato per aggiornare i dati presi dai diversi nodi fog;</w:t>
       </w:r>
     </w:p>
     <w:p>
@@ -4582,29 +4206,8 @@
         </w:numPr>
         <w:jc w:val="both"/>
       </w:pPr>
-      <w:proofErr w:type="spellStart"/>
-      <w:r>
-        <w:t>send_</w:t>
-      </w:r>
-      <w:proofErr w:type="gramStart"/>
-      <w:r>
-        <w:t>stats</w:t>
-      </w:r>
-      <w:proofErr w:type="spellEnd"/>
-      <w:r>
-        <w:t>(</w:t>
-      </w:r>
-      <w:proofErr w:type="gramEnd"/>
-      <w:r>
-        <w:t xml:space="preserve">): permette di implementare la </w:t>
-      </w:r>
-      <w:proofErr w:type="spellStart"/>
-      <w:r>
-        <w:t>rest</w:t>
-      </w:r>
-      <w:proofErr w:type="spellEnd"/>
-      <w:r>
-        <w:t xml:space="preserve"> api GET, ovvero il metodo http progettato per </w:t>
+      <w:r>
+        <w:t xml:space="preserve">send_stats(): permette di implementare la rest api GET, ovvero il metodo http progettato per </w:t>
       </w:r>
       <w:r>
         <w:t>recuperare solo la rappresentazione/informazione delle risorse e non modificarle in alcun modo.</w:t>
@@ -4618,27 +4221,14 @@
         <w:jc w:val="both"/>
       </w:pPr>
       <w:r>
-        <w:t xml:space="preserve">All’interno del server viene, inoltre, implementato un </w:t>
-      </w:r>
-      <w:proofErr w:type="spellStart"/>
-      <w:r>
-        <w:t>thread</w:t>
-      </w:r>
-      <w:proofErr w:type="spellEnd"/>
-      <w:r>
-        <w:t xml:space="preserve"> che ha il compito di aggiornare periodicamente i valori. Questo si occuperà della realizzazione e gestione </w:t>
+        <w:t xml:space="preserve">All’interno del server viene, inoltre, implementato un thread che ha il compito di aggiornare periodicamente i valori. Questo si occuperà della realizzazione e gestione </w:t>
       </w:r>
       <w:r>
         <w:t xml:space="preserve">di S3 e </w:t>
       </w:r>
       <w:r>
-        <w:t xml:space="preserve">del database locale </w:t>
-      </w:r>
-      <w:proofErr w:type="spellStart"/>
-      <w:r>
-        <w:t>Mysql</w:t>
-      </w:r>
-      <w:proofErr w:type="spellEnd"/>
+        <w:t>del database locale Mysql</w:t>
+      </w:r>
       <w:r>
         <w:t>. Per la</w:t>
       </w:r>
@@ -4646,28 +4236,10 @@
         <w:t xml:space="preserve"> loro</w:t>
       </w:r>
       <w:r>
-        <w:t xml:space="preserve"> gestione viene utilizzato anche un file di configurazione, </w:t>
-      </w:r>
-      <w:proofErr w:type="spellStart"/>
-      <w:proofErr w:type="gramStart"/>
-      <w:r>
-        <w:t>config.json</w:t>
-      </w:r>
-      <w:proofErr w:type="spellEnd"/>
-      <w:proofErr w:type="gramEnd"/>
-      <w:r>
-        <w:t>, che permetterà di definire tutti i valori necessari</w:t>
-      </w:r>
-      <w:r>
-        <w:t xml:space="preserve"> ad accedere alla console di AWS educate e al server </w:t>
-      </w:r>
-      <w:proofErr w:type="spellStart"/>
-      <w:r>
-        <w:t>MariaDB</w:t>
-      </w:r>
-      <w:proofErr w:type="spellEnd"/>
-      <w:r>
-        <w:t>, installato sull’istanza di EC2</w:t>
+        <w:t xml:space="preserve"> gestione viene utilizzato anche un file di configurazione, config.json, che permetterà di definire tutti i valori necessari</w:t>
+      </w:r>
+      <w:r>
+        <w:t xml:space="preserve"> ad accedere alla console di AWS educate e al server MariaDB, installato sull’istanza di EC2</w:t>
       </w:r>
       <w:r>
         <w:t>:</w:t>
@@ -4738,14 +4310,27 @@
       <w:r>
         <w:t xml:space="preserve">Figura </w:t>
       </w:r>
-      <w:fldSimple w:instr=" SEQ Figura \* ARABIC ">
-        <w:r>
-          <w:rPr>
-            <w:noProof/>
-          </w:rPr>
-          <w:t>1</w:t>
-        </w:r>
-      </w:fldSimple>
+      <w:r>
+        <w:fldChar w:fldCharType="begin"/>
+      </w:r>
+      <w:r>
+        <w:instrText xml:space="preserve"> SEQ Figura \* ARABIC </w:instrText>
+      </w:r>
+      <w:r>
+        <w:fldChar w:fldCharType="separate"/>
+      </w:r>
+      <w:r>
+        <w:rPr>
+          <w:noProof/>
+        </w:rPr>
+        <w:t>1</w:t>
+      </w:r>
+      <w:r>
+        <w:rPr>
+          <w:noProof/>
+        </w:rPr>
+        <w:fldChar w:fldCharType="end"/>
+      </w:r>
       <w:r>
         <w:t>: Esempio file di configurazione utilizzato dal Server</w:t>
       </w:r>
@@ -4770,16 +4355,11 @@
         </w:numPr>
         <w:jc w:val="both"/>
       </w:pPr>
-      <w:proofErr w:type="spellStart"/>
       <w:r>
         <w:t>M</w:t>
       </w:r>
       <w:r>
-        <w:t>atplotlib</w:t>
-      </w:r>
-      <w:proofErr w:type="spellEnd"/>
-      <w:r>
-        <w:t xml:space="preserve">: una libreria per la creazione di grafici per </w:t>
+        <w:t xml:space="preserve">atplotlib: una libreria per la creazione di grafici per </w:t>
       </w:r>
       <w:r>
         <w:t>P</w:t>
@@ -4788,15 +4368,7 @@
         <w:t xml:space="preserve">ython. Fornisce api orientate agli oggetti che permettono di inserire i grafici all’interno di applicativi. </w:t>
       </w:r>
       <w:r>
-        <w:t xml:space="preserve">Nell’applicazione viene utilizzata per realizzare il grafico con i dati raccolti dai nodi </w:t>
-      </w:r>
-      <w:proofErr w:type="spellStart"/>
-      <w:r>
-        <w:t>fog</w:t>
-      </w:r>
-      <w:proofErr w:type="spellEnd"/>
-      <w:r>
-        <w:t>.</w:t>
+        <w:t>Nell’applicazione viene utilizzata per realizzare il grafico con i dati raccolti dai nodi fog.</w:t>
       </w:r>
     </w:p>
     <w:p>
@@ -4808,13 +4380,8 @@
         </w:numPr>
         <w:jc w:val="both"/>
       </w:pPr>
-      <w:proofErr w:type="spellStart"/>
-      <w:r>
-        <w:t>Fpdf</w:t>
-      </w:r>
-      <w:proofErr w:type="spellEnd"/>
-      <w:r>
-        <w:t xml:space="preserve">: una libreria per la creazione di file pdf in </w:t>
+      <w:r>
+        <w:t xml:space="preserve">Fpdf: una libreria per la creazione di file pdf in </w:t>
       </w:r>
       <w:r>
         <w:t>P</w:t>
@@ -4839,15 +4406,7 @@
         <w:t>PyPDF2</w:t>
       </w:r>
       <w:r>
-        <w:t xml:space="preserve">: una libreria Python costruita come un vero e proprio PDF toolkit. In </w:t>
-      </w:r>
-      <w:proofErr w:type="spellStart"/>
-      <w:r>
-        <w:t>ParkingNow</w:t>
-      </w:r>
-      <w:proofErr w:type="spellEnd"/>
-      <w:r>
-        <w:t xml:space="preserve"> questa viene principalmente utilizzata per effettuare il merge dei file pdf precedentemente creati, così da avere un unico file finale che verrà poi ad essere memorizzato all’interno del bucket S3.</w:t>
+        <w:t>: una libreria Python costruita come un vero e proprio PDF toolkit. In ParkingNow questa viene principalmente utilizzata per effettuare il merge dei file pdf precedentemente creati, così da avere un unico file finale che verrà poi ad essere memorizzato all’interno del bucket S3.</w:t>
       </w:r>
     </w:p>
     <w:p>
@@ -4857,57 +4416,25 @@
           <w:rFonts w:asciiTheme="minorHAnsi" w:hAnsiTheme="minorHAnsi"/>
         </w:rPr>
       </w:pPr>
-      <w:bookmarkStart w:id="9" w:name="_Toc54712816"/>
+      <w:bookmarkStart w:id="9" w:name="_Toc54790905"/>
       <w:r>
         <w:rPr>
           <w:rFonts w:asciiTheme="minorHAnsi" w:hAnsiTheme="minorHAnsi"/>
         </w:rPr>
         <w:lastRenderedPageBreak/>
-        <w:t xml:space="preserve">Modulo </w:t>
-      </w:r>
-      <w:proofErr w:type="spellStart"/>
-      <w:r>
-        <w:rPr>
-          <w:rFonts w:asciiTheme="minorHAnsi" w:hAnsiTheme="minorHAnsi"/>
-        </w:rPr>
-        <w:t>FogNode</w:t>
+        <w:t>Modulo FogNode</w:t>
       </w:r>
       <w:bookmarkEnd w:id="9"/>
-      <w:proofErr w:type="spellEnd"/>
     </w:p>
     <w:p>
       <w:pPr>
         <w:jc w:val="both"/>
       </w:pPr>
       <w:r>
-        <w:t xml:space="preserve">Non disponendo di un cluster di nodi </w:t>
-      </w:r>
-      <w:proofErr w:type="spellStart"/>
-      <w:r>
-        <w:t>Fog</w:t>
-      </w:r>
-      <w:proofErr w:type="spellEnd"/>
-      <w:r>
-        <w:t xml:space="preserve">, quello che si è andato a realizzare è un modulo </w:t>
-      </w:r>
-      <w:proofErr w:type="spellStart"/>
-      <w:r>
-        <w:t>FogNode</w:t>
-      </w:r>
-      <w:proofErr w:type="spellEnd"/>
-      <w:r>
-        <w:t xml:space="preserve"> che verrà ad essere replicato all’interno di diversi container, in modo tale che questi possano eseguire contemporaneamente e in maniera isolata uno dall’altro. </w:t>
-      </w:r>
-      <w:r>
-        <w:t xml:space="preserve">Tramite il </w:t>
-      </w:r>
-      <w:proofErr w:type="spellStart"/>
-      <w:r>
-        <w:t>Dockerfile</w:t>
-      </w:r>
-      <w:proofErr w:type="spellEnd"/>
-      <w:r>
-        <w:t xml:space="preserve"> è possibile realizzare i diversi container in modo che abbiano come immagine Ubuntu 20.04, sulla quale vengono installati tutti gli strumenti necessari per lo sviluppo in Python e, attraverso un file di testo, è possibile specificare tutte le librerie aggiuntive necessarie per l’esecuzione. </w:t>
+        <w:t xml:space="preserve">Non disponendo di un cluster di nodi Fog, quello che si è andato a realizzare è un modulo FogNode che verrà ad essere replicato all’interno di diversi container, in modo tale che questi possano eseguire contemporaneamente e in maniera isolata uno dall’altro. </w:t>
+      </w:r>
+      <w:r>
+        <w:t xml:space="preserve">Tramite il Dockerfile è possibile realizzare i diversi container in modo che abbiano come immagine Ubuntu 20.04, sulla quale vengono installati tutti gli strumenti necessari per lo sviluppo in Python e, attraverso un file di testo, è possibile specificare tutte le librerie aggiuntive necessarie per l’esecuzione. </w:t>
       </w:r>
     </w:p>
     <w:p>
@@ -4915,31 +4442,7 @@
         <w:jc w:val="both"/>
       </w:pPr>
       <w:r>
-        <w:t xml:space="preserve">Anche per quanto riguarda il modulo </w:t>
-      </w:r>
-      <w:proofErr w:type="spellStart"/>
-      <w:r>
-        <w:t>FogNode</w:t>
-      </w:r>
-      <w:proofErr w:type="spellEnd"/>
-      <w:r>
-        <w:t xml:space="preserve"> si è sfruttato il micro-</w:t>
-      </w:r>
-      <w:proofErr w:type="spellStart"/>
-      <w:r>
-        <w:t>framework</w:t>
-      </w:r>
-      <w:proofErr w:type="spellEnd"/>
-      <w:r>
-        <w:t xml:space="preserve"> </w:t>
-      </w:r>
-      <w:proofErr w:type="spellStart"/>
-      <w:r>
-        <w:t>Flask</w:t>
-      </w:r>
-      <w:proofErr w:type="spellEnd"/>
-      <w:r>
-        <w:t xml:space="preserve"> per sviluppare l’applicativo, </w:t>
+        <w:t xml:space="preserve">Anche per quanto riguarda il modulo FogNode si è sfruttato il micro-framework Flask per sviluppare l’applicativo, </w:t>
       </w:r>
       <w:r>
         <w:t>vengono, quindi, utilizzate</w:t>
@@ -4960,29 +4463,8 @@
         </w:numPr>
         <w:jc w:val="both"/>
       </w:pPr>
-      <w:proofErr w:type="spellStart"/>
-      <w:r>
-        <w:t>get_</w:t>
-      </w:r>
-      <w:proofErr w:type="gramStart"/>
-      <w:r>
-        <w:t>all</w:t>
-      </w:r>
-      <w:proofErr w:type="spellEnd"/>
-      <w:r>
-        <w:t>(</w:t>
-      </w:r>
-      <w:proofErr w:type="gramEnd"/>
-      <w:r>
-        <w:t xml:space="preserve">): permette di implementare la </w:t>
-      </w:r>
-      <w:proofErr w:type="spellStart"/>
-      <w:r>
-        <w:t>rest</w:t>
-      </w:r>
-      <w:proofErr w:type="spellEnd"/>
-      <w:r>
-        <w:t xml:space="preserve"> api GET, ritornando il valore di tutti i sensori;</w:t>
+      <w:r>
+        <w:t>get_all(): permette di implementare la rest api GET, ritornando il valore di tutti i sensori;</w:t>
       </w:r>
     </w:p>
     <w:p>
@@ -4994,29 +4476,8 @@
         </w:numPr>
         <w:jc w:val="both"/>
       </w:pPr>
-      <w:proofErr w:type="spellStart"/>
-      <w:r>
-        <w:t>get_</w:t>
-      </w:r>
-      <w:proofErr w:type="gramStart"/>
-      <w:r>
-        <w:t>stats</w:t>
-      </w:r>
-      <w:proofErr w:type="spellEnd"/>
-      <w:r>
-        <w:t>(</w:t>
-      </w:r>
-      <w:proofErr w:type="gramEnd"/>
-      <w:r>
-        <w:t xml:space="preserve">): permette di implementare un’ulteriore </w:t>
-      </w:r>
-      <w:proofErr w:type="spellStart"/>
-      <w:r>
-        <w:t>rest</w:t>
-      </w:r>
-      <w:proofErr w:type="spellEnd"/>
-      <w:r>
-        <w:t xml:space="preserve"> api GET, ritornando il valore delle statistiche riguardanti le ultime 24 ore prese dal server presente sull’istanza EC2;</w:t>
+      <w:r>
+        <w:t>get_stats(): permette di implementare un’ulteriore rest api GET, ritornando il valore delle statistiche riguardanti le ultime 24 ore prese dal server presente sull’istanza EC2;</w:t>
       </w:r>
     </w:p>
     <w:p>
@@ -5028,21 +4489,8 @@
         </w:numPr>
         <w:jc w:val="both"/>
       </w:pPr>
-      <w:proofErr w:type="gramStart"/>
-      <w:r>
-        <w:t>update(</w:t>
-      </w:r>
-      <w:proofErr w:type="gramEnd"/>
-      <w:r>
-        <w:t xml:space="preserve">): permette di implementare la </w:t>
-      </w:r>
-      <w:proofErr w:type="spellStart"/>
-      <w:r>
-        <w:t>rest</w:t>
-      </w:r>
-      <w:proofErr w:type="spellEnd"/>
-      <w:r>
-        <w:t xml:space="preserve"> api POST, favorendo l’update dei valori dei sensori.</w:t>
+      <w:r>
+        <w:t>update(): permette di implementare la rest api POST, favorendo l’update dei valori dei sensori.</w:t>
       </w:r>
     </w:p>
     <w:p>
@@ -5050,15 +4498,7 @@
         <w:jc w:val="both"/>
       </w:pPr>
       <w:r>
-        <w:t xml:space="preserve">In questo caso, vengono, inoltre, inizializzati tre </w:t>
-      </w:r>
-      <w:proofErr w:type="spellStart"/>
-      <w:r>
-        <w:t>thread</w:t>
-      </w:r>
-      <w:proofErr w:type="spellEnd"/>
-      <w:r>
-        <w:t xml:space="preserve">. Ognuno dei quali si occupa di </w:t>
+        <w:t xml:space="preserve">In questo caso, vengono, inoltre, inizializzati tre thread. Ognuno dei quali si occupa di </w:t>
       </w:r>
       <w:r>
         <w:t>uno dei seguenti metodi</w:t>
@@ -5076,24 +4516,9 @@
         </w:numPr>
         <w:jc w:val="both"/>
       </w:pPr>
-      <w:proofErr w:type="spellStart"/>
-      <w:proofErr w:type="gramStart"/>
-      <w:r>
-        <w:t>sendingThread</w:t>
-      </w:r>
-      <w:proofErr w:type="spellEnd"/>
-      <w:r>
-        <w:t>(</w:t>
-      </w:r>
-      <w:proofErr w:type="gramEnd"/>
-      <w:r>
-        <w:t xml:space="preserve">): si occupa di inviare periodicamente le informazioni riguardanti i sensori che si riferiscono a quello specifico </w:t>
-      </w:r>
-      <w:proofErr w:type="spellStart"/>
-      <w:r>
-        <w:t>fog</w:t>
-      </w:r>
-      <w:proofErr w:type="spellEnd"/>
+      <w:r>
+        <w:t>sendingThread(): si occupa di inviare periodicamente le informazioni riguardanti i sensori che si riferiscono a quello specifico fog</w:t>
+      </w:r>
       <w:r>
         <w:t xml:space="preserve"> e di verificare se i propri valori sono effettivamente aggiornati;</w:t>
       </w:r>
@@ -5107,29 +4532,11 @@
         </w:numPr>
         <w:jc w:val="both"/>
       </w:pPr>
-      <w:proofErr w:type="spellStart"/>
-      <w:proofErr w:type="gramStart"/>
-      <w:r>
-        <w:t>listeningThread</w:t>
-      </w:r>
-      <w:proofErr w:type="spellEnd"/>
-      <w:r>
-        <w:t>(</w:t>
-      </w:r>
-      <w:proofErr w:type="gramEnd"/>
-      <w:r>
-        <w:t xml:space="preserve">): </w:t>
-      </w:r>
-      <w:r>
-        <w:t xml:space="preserve">si occupa di ascoltare eventuali informazioni/aggiornamenti provenienti dagli altri nodi </w:t>
-      </w:r>
-      <w:proofErr w:type="spellStart"/>
-      <w:r>
-        <w:t>fog</w:t>
-      </w:r>
-      <w:proofErr w:type="spellEnd"/>
-      <w:r>
-        <w:t xml:space="preserve"> presenti all’interno del cluster;</w:t>
+      <w:r>
+        <w:t xml:space="preserve">listeningThread(): </w:t>
+      </w:r>
+      <w:r>
+        <w:t>si occupa di ascoltare eventuali informazioni/aggiornamenti provenienti dagli altri nodi fog presenti all’interno del cluster;</w:t>
       </w:r>
     </w:p>
     <w:p>
@@ -5141,29 +4548,11 @@
         </w:numPr>
         <w:jc w:val="both"/>
       </w:pPr>
-      <w:proofErr w:type="spellStart"/>
-      <w:proofErr w:type="gramStart"/>
-      <w:r>
-        <w:t>statsThread</w:t>
-      </w:r>
-      <w:proofErr w:type="spellEnd"/>
-      <w:r>
-        <w:t>(</w:t>
-      </w:r>
-      <w:proofErr w:type="gramEnd"/>
-      <w:r>
-        <w:t>):</w:t>
-      </w:r>
-      <w:r>
-        <w:t xml:space="preserve"> si occupa di inviare periodicamente le informazioni riguardanti i diversi sensori all’</w:t>
-      </w:r>
-      <w:proofErr w:type="spellStart"/>
-      <w:r>
-        <w:t>instanza</w:t>
-      </w:r>
-      <w:proofErr w:type="spellEnd"/>
-      <w:r>
-        <w:t xml:space="preserve"> di EC2 e di aggiornare i valori che vengono mantenuti in locale.</w:t>
+      <w:r>
+        <w:t>statsThread():</w:t>
+      </w:r>
+      <w:r>
+        <w:t xml:space="preserve"> si occupa di inviare periodicamente le informazioni riguardanti i diversi sensori all’instanza di EC2 e di aggiornare i valori che vengono mantenuti in locale.</w:t>
       </w:r>
     </w:p>
     <w:p>
@@ -5171,15 +4560,7 @@
         <w:jc w:val="both"/>
       </w:pPr>
       <w:r>
-        <w:t xml:space="preserve">La comunicazione tra i diversi nodi </w:t>
-      </w:r>
-      <w:proofErr w:type="spellStart"/>
-      <w:r>
-        <w:t>fog</w:t>
-      </w:r>
-      <w:proofErr w:type="spellEnd"/>
-      <w:r>
-        <w:t xml:space="preserve">, quindi per primi due metodi, avviene via broadcast. Mentre la comunicazione con il server è </w:t>
+        <w:t xml:space="preserve">La comunicazione tra i diversi nodi fog, quindi per primi due metodi, avviene via broadcast. Mentre la comunicazione con il server è </w:t>
       </w:r>
       <w:r>
         <w:rPr>
@@ -5215,23 +4596,7 @@
         <w:rPr>
           <w:rFonts w:cs="Arial"/>
         </w:rPr>
-        <w:t xml:space="preserve"> un file di configurazione, </w:t>
-      </w:r>
-      <w:proofErr w:type="spellStart"/>
-      <w:proofErr w:type="gramStart"/>
-      <w:r>
-        <w:rPr>
-          <w:rFonts w:cs="Arial"/>
-        </w:rPr>
-        <w:t>config.json</w:t>
-      </w:r>
-      <w:proofErr w:type="spellEnd"/>
-      <w:proofErr w:type="gramEnd"/>
-      <w:r>
-        <w:rPr>
-          <w:rFonts w:cs="Arial"/>
-        </w:rPr>
-        <w:t xml:space="preserve"> all’interno del modulo stesso.</w:t>
+        <w:t xml:space="preserve"> un file di configurazione, config.json all’interno del modulo stesso.</w:t>
       </w:r>
     </w:p>
     <w:p>
@@ -5299,22 +4664,30 @@
       <w:r>
         <w:t xml:space="preserve">Figura </w:t>
       </w:r>
-      <w:fldSimple w:instr=" SEQ Figura \* ARABIC ">
-        <w:r>
-          <w:rPr>
-            <w:noProof/>
-          </w:rPr>
-          <w:t>2</w:t>
-        </w:r>
-      </w:fldSimple>
-      <w:r>
-        <w:t xml:space="preserve">: Esempio di file di configurazione utilizzato dal nodo </w:t>
-      </w:r>
-      <w:proofErr w:type="spellStart"/>
-      <w:r>
-        <w:t>fog</w:t>
-      </w:r>
-      <w:proofErr w:type="spellEnd"/>
+      <w:r>
+        <w:fldChar w:fldCharType="begin"/>
+      </w:r>
+      <w:r>
+        <w:instrText xml:space="preserve"> SEQ Figura \* ARABIC </w:instrText>
+      </w:r>
+      <w:r>
+        <w:fldChar w:fldCharType="separate"/>
+      </w:r>
+      <w:r>
+        <w:rPr>
+          <w:noProof/>
+        </w:rPr>
+        <w:t>2</w:t>
+      </w:r>
+      <w:r>
+        <w:rPr>
+          <w:noProof/>
+        </w:rPr>
+        <w:fldChar w:fldCharType="end"/>
+      </w:r>
+      <w:r>
+        <w:t>: Esempio di file di configurazione utilizzato dal nodo fog</w:t>
+      </w:r>
     </w:p>
     <w:p>
       <w:pPr>
@@ -5323,24 +4696,40 @@
           <w:rFonts w:asciiTheme="minorHAnsi" w:hAnsiTheme="minorHAnsi"/>
         </w:rPr>
       </w:pPr>
-      <w:bookmarkStart w:id="10" w:name="_Toc54712817"/>
+      <w:bookmarkStart w:id="10" w:name="_Toc54790906"/>
       <w:r>
         <w:rPr>
           <w:rFonts w:asciiTheme="minorHAnsi" w:hAnsiTheme="minorHAnsi"/>
         </w:rPr>
+        <w:t>Modulo ReverseProxy</w:t>
+      </w:r>
+      <w:bookmarkEnd w:id="10"/>
+    </w:p>
+    <w:p/>
+    <w:p>
+      <w:pPr>
+        <w:pStyle w:val="Titolo2"/>
+        <w:rPr>
+          <w:rFonts w:asciiTheme="minorHAnsi" w:hAnsiTheme="minorHAnsi"/>
+        </w:rPr>
+      </w:pPr>
+      <w:bookmarkStart w:id="11" w:name="_Toc54790907"/>
+      <w:r>
+        <w:rPr>
+          <w:rFonts w:asciiTheme="minorHAnsi" w:hAnsiTheme="minorHAnsi"/>
+        </w:rPr>
         <w:t xml:space="preserve">Modulo </w:t>
       </w:r>
-      <w:proofErr w:type="spellStart"/>
       <w:r>
         <w:rPr>
           <w:rFonts w:asciiTheme="minorHAnsi" w:hAnsiTheme="minorHAnsi"/>
         </w:rPr>
-        <w:t>ReverseProxy</w:t>
-      </w:r>
-      <w:bookmarkEnd w:id="10"/>
-      <w:proofErr w:type="spellEnd"/>
+        <w:t>Sensors</w:t>
+      </w:r>
+      <w:bookmarkEnd w:id="11"/>
     </w:p>
     <w:p/>
+    <w:p/>
     <w:p>
       <w:pPr>
         <w:pStyle w:val="Titolo2"/>
@@ -5348,36 +4737,14 @@
           <w:rFonts w:asciiTheme="minorHAnsi" w:hAnsiTheme="minorHAnsi"/>
         </w:rPr>
       </w:pPr>
-      <w:bookmarkStart w:id="11" w:name="_Toc54712818"/>
+      <w:bookmarkStart w:id="12" w:name="_Toc54790908"/>
       <w:r>
         <w:rPr>
           <w:rFonts w:asciiTheme="minorHAnsi" w:hAnsiTheme="minorHAnsi"/>
         </w:rPr>
-        <w:t xml:space="preserve">Modulo </w:t>
-      </w:r>
-      <w:proofErr w:type="spellStart"/>
-      <w:r>
-        <w:rPr>
-          <w:rFonts w:asciiTheme="minorHAnsi" w:hAnsiTheme="minorHAnsi"/>
-        </w:rPr>
-        <w:t>ClientMac</w:t>
-      </w:r>
-      <w:proofErr w:type="spellEnd"/>
-      <w:r>
-        <w:rPr>
-          <w:rFonts w:asciiTheme="minorHAnsi" w:hAnsiTheme="minorHAnsi"/>
-        </w:rPr>
-        <w:t>/</w:t>
-      </w:r>
-      <w:proofErr w:type="spellStart"/>
-      <w:r>
-        <w:rPr>
-          <w:rFonts w:asciiTheme="minorHAnsi" w:hAnsiTheme="minorHAnsi"/>
-        </w:rPr>
-        <w:t>ClientWindows</w:t>
-      </w:r>
-      <w:bookmarkEnd w:id="11"/>
-      <w:proofErr w:type="spellEnd"/>
+        <w:t>Modulo ClientMac/ClientWindows</w:t>
+      </w:r>
+      <w:bookmarkEnd w:id="12"/>
     </w:p>
     <w:p>
       <w:pPr>
@@ -5410,15 +4777,7 @@
         <w:t>Ciò che viene ad essere implementato sono d</w:t>
       </w:r>
       <w:r>
-        <w:t xml:space="preserve">ue </w:t>
-      </w:r>
-      <w:proofErr w:type="spellStart"/>
-      <w:r>
-        <w:t>gui</w:t>
-      </w:r>
-      <w:proofErr w:type="spellEnd"/>
-      <w:r>
-        <w:t xml:space="preserve">: </w:t>
+        <w:t xml:space="preserve">ue gui: </w:t>
       </w:r>
     </w:p>
     <w:p>
@@ -5431,22 +4790,11 @@
         <w:jc w:val="both"/>
       </w:pPr>
       <w:r>
+        <w:lastRenderedPageBreak/>
         <w:t>Nella prima vengono ad essere visualizzati i posti auto ai quali sono associati i sensori. Ad ognuno di questi viene ad essere abbinato un rettangolo che cambierà colore a seconda del suo stato: rosso in caso di posto occupato, verde in caso di posto libero</w:t>
       </w:r>
       <w:r>
-        <w:t xml:space="preserve">. Per quanto riguarda e informazioni sullo stato </w:t>
-      </w:r>
-      <w:r>
-        <w:lastRenderedPageBreak/>
-        <w:t xml:space="preserve">dei singoli sensori e quindi del posto a cui questi fanno riferimento queste vengono ad essere reperite tramite una connessione http che i sensori instaurano con i nodi </w:t>
-      </w:r>
-      <w:proofErr w:type="spellStart"/>
-      <w:r>
-        <w:t>fog</w:t>
-      </w:r>
-      <w:proofErr w:type="spellEnd"/>
-      <w:r>
-        <w:t>, che vanno a comporre il cluster.</w:t>
+        <w:t>. Per quanto riguarda e informazioni sullo stato dei singoli sensori e quindi del posto a cui questi fanno riferimento queste vengono ad essere reperite tramite una connessione http che i sensori instaurano con i nodi fog, che vanno a comporre il cluster.</w:t>
       </w:r>
       <w:r>
         <w:rPr>
@@ -5531,34 +4879,29 @@
       <w:r>
         <w:t xml:space="preserve">                 Figura </w:t>
       </w:r>
-      <w:fldSimple w:instr=" SEQ Figura \* ARABIC ">
-        <w:r>
-          <w:rPr>
-            <w:noProof/>
-          </w:rPr>
-          <w:t>3</w:t>
-        </w:r>
-      </w:fldSimple>
-      <w:r>
-        <w:t xml:space="preserve">: Esempio dell'interfaccia utente di </w:t>
-      </w:r>
-      <w:proofErr w:type="spellStart"/>
-      <w:proofErr w:type="gramStart"/>
-      <w:r>
-        <w:t>ParkingNow</w:t>
-      </w:r>
-      <w:proofErr w:type="spellEnd"/>
-      <w:r>
-        <w:t>(</w:t>
-      </w:r>
-      <w:proofErr w:type="spellStart"/>
-      <w:proofErr w:type="gramEnd"/>
-      <w:r>
-        <w:t>ClientMac</w:t>
-      </w:r>
-      <w:proofErr w:type="spellEnd"/>
-      <w:r>
-        <w:t>)</w:t>
+      <w:r>
+        <w:fldChar w:fldCharType="begin"/>
+      </w:r>
+      <w:r>
+        <w:instrText xml:space="preserve"> SEQ Figura \* ARABIC </w:instrText>
+      </w:r>
+      <w:r>
+        <w:fldChar w:fldCharType="separate"/>
+      </w:r>
+      <w:r>
+        <w:rPr>
+          <w:noProof/>
+        </w:rPr>
+        <w:t>3</w:t>
+      </w:r>
+      <w:r>
+        <w:rPr>
+          <w:noProof/>
+        </w:rPr>
+        <w:fldChar w:fldCharType="end"/>
+      </w:r>
+      <w:r>
+        <w:t>: Esempio dell'interfaccia utente di ParkingNow(ClientMac)</w:t>
       </w:r>
     </w:p>
     <w:p>
@@ -5581,34 +4924,10 @@
         <w:jc w:val="both"/>
       </w:pPr>
       <w:r>
-        <w:t xml:space="preserve">Nella seconda viene ad essere visualizzato un grafico, realizzato sempre utilizzando la libreria </w:t>
-      </w:r>
-      <w:proofErr w:type="spellStart"/>
-      <w:r>
-        <w:t>matplotlib</w:t>
-      </w:r>
-      <w:proofErr w:type="spellEnd"/>
-      <w:r>
-        <w:t xml:space="preserve"> esposta precedentemente, </w:t>
-      </w:r>
-      <w:r>
-        <w:t xml:space="preserve">in cui sono riportati il numero di posti occupati nelle 24 ore precedenti. Per recuperare tali dati viene ad essere sfruttata la comunicazione http con </w:t>
-      </w:r>
-      <w:proofErr w:type="gramStart"/>
-      <w:r>
-        <w:t>il reverse</w:t>
-      </w:r>
-      <w:proofErr w:type="gramEnd"/>
-      <w:r>
-        <w:t xml:space="preserve"> proxy, che instraderà la richiesta verso il nodo </w:t>
-      </w:r>
-      <w:proofErr w:type="spellStart"/>
-      <w:r>
-        <w:t>fog</w:t>
-      </w:r>
-      <w:proofErr w:type="spellEnd"/>
-      <w:r>
-        <w:t xml:space="preserve"> più vicino, il quale andrà poi a comunicare direttamente con il server presente su EC2, in modo tale da reperire le informazioni necessarie alla realizzazione del grafico stesso.</w:t>
+        <w:t xml:space="preserve">Nella seconda viene ad essere visualizzato un grafico, realizzato sempre utilizzando la libreria matplotlib esposta precedentemente, </w:t>
+      </w:r>
+      <w:r>
+        <w:t>in cui sono riportati il numero di posti occupati nelle 24 ore precedenti. Per recuperare tali dati viene ad essere sfruttata la comunicazione http con il reverse proxy, che instraderà la richiesta verso il nodo fog più vicino, il quale andrà poi a comunicare direttamente con il server presente su EC2, in modo tale da reperire le informazioni necessarie alla realizzazione del grafico stesso.</w:t>
       </w:r>
     </w:p>
     <w:p>
@@ -5620,25 +4939,7 @@
         <w:t xml:space="preserve">Come per gli altri moduli, anche in </w:t>
       </w:r>
       <w:r>
-        <w:t xml:space="preserve">ognuno di questi sono stati aggiunti dei file di configurazione, </w:t>
-      </w:r>
-      <w:proofErr w:type="spellStart"/>
-      <w:proofErr w:type="gramStart"/>
-      <w:r>
-        <w:t>config.json</w:t>
-      </w:r>
-      <w:proofErr w:type="spellEnd"/>
-      <w:proofErr w:type="gramEnd"/>
-      <w:r>
-        <w:t xml:space="preserve">, nei quali è possibile individuare le informazioni riguardanti il </w:t>
-      </w:r>
-      <w:proofErr w:type="spellStart"/>
-      <w:r>
-        <w:t>proxy</w:t>
-      </w:r>
-      <w:proofErr w:type="spellEnd"/>
-      <w:r>
-        <w:t xml:space="preserve"> necessarie per la connessione.</w:t>
+        <w:t>ognuno di questi sono stati aggiunti dei file di configurazione, config.json, nei quali è possibile individuare le informazioni riguardanti il proxy necessarie per la connessione.</w:t>
       </w:r>
     </w:p>
     <w:p>
@@ -5707,14 +5008,30 @@
       <w:r>
         <w:t xml:space="preserve">Figura </w:t>
       </w:r>
-      <w:fldSimple w:instr=" SEQ Figura \* ARABIC ">
-        <w:r>
-          <w:rPr>
-            <w:noProof/>
-          </w:rPr>
-          <w:t>4</w:t>
-        </w:r>
-      </w:fldSimple>
+      <w:r>
+        <w:fldChar w:fldCharType="begin"/>
+      </w:r>
+      <w:r>
+        <w:instrText xml:space="preserve"> SEQ Figura \</w:instrText>
+      </w:r>
+      <w:r>
+        <w:instrText xml:space="preserve">* ARABIC </w:instrText>
+      </w:r>
+      <w:r>
+        <w:fldChar w:fldCharType="separate"/>
+      </w:r>
+      <w:r>
+        <w:rPr>
+          <w:noProof/>
+        </w:rPr>
+        <w:t>4</w:t>
+      </w:r>
+      <w:r>
+        <w:rPr>
+          <w:noProof/>
+        </w:rPr>
+        <w:fldChar w:fldCharType="end"/>
+      </w:r>
       <w:r>
         <w:t>: Esempio di file di configurazione del client</w:t>
       </w:r>
@@ -5726,14 +5043,14 @@
           <w:rFonts w:asciiTheme="minorHAnsi" w:hAnsiTheme="minorHAnsi"/>
         </w:rPr>
       </w:pPr>
-      <w:bookmarkStart w:id="12" w:name="_Toc54712819"/>
+      <w:bookmarkStart w:id="13" w:name="_Toc54790909"/>
       <w:r>
         <w:rPr>
           <w:rFonts w:asciiTheme="minorHAnsi" w:hAnsiTheme="minorHAnsi"/>
         </w:rPr>
         <w:t>Modulo Test</w:t>
       </w:r>
-      <w:bookmarkEnd w:id="12"/>
+      <w:bookmarkEnd w:id="13"/>
     </w:p>
     <w:p/>
     <w:p/>
@@ -5742,23 +5059,23 @@
       <w:pPr>
         <w:pStyle w:val="Titolo1"/>
       </w:pPr>
-      <w:bookmarkStart w:id="13" w:name="_Toc54712820"/>
+      <w:bookmarkStart w:id="14" w:name="_Toc54790910"/>
       <w:r>
         <w:t>Testing</w:t>
       </w:r>
-      <w:bookmarkEnd w:id="13"/>
+      <w:bookmarkEnd w:id="14"/>
     </w:p>
     <w:p/>
     <w:p>
       <w:pPr>
         <w:pStyle w:val="Titolo1"/>
       </w:pPr>
-      <w:bookmarkStart w:id="14" w:name="_Toc54712821"/>
+      <w:bookmarkStart w:id="15" w:name="_Toc54790911"/>
       <w:r>
         <w:lastRenderedPageBreak/>
         <w:t>Conclusioni</w:t>
       </w:r>
-      <w:bookmarkEnd w:id="14"/>
+      <w:bookmarkEnd w:id="15"/>
     </w:p>
     <w:p/>
     <w:sectPr>

</xml_diff>